<commit_message>
Change size of area chart placeholder
Image became stretched after changing
</commit_message>
<xml_diff>
--- a/src/resources/templates/Summary_Report_Template.docx
+++ b/src/resources/templates/Summary_Report_Template.docx
@@ -925,8 +925,8 @@
         <w:tblLook w:val="04A0" w:firstRow="1" w:lastRow="0" w:firstColumn="1" w:lastColumn="0" w:noHBand="0" w:noVBand="1"/>
       </w:tblPr>
       <w:tblGrid>
-        <w:gridCol w:w="6246"/>
-        <w:gridCol w:w="3114"/>
+        <w:gridCol w:w="6205"/>
+        <w:gridCol w:w="3145"/>
       </w:tblGrid>
       <w:tr>
         <w:tc>
@@ -936,6 +936,7 @@
           <w:p>
             <w:pPr>
               <w:ind w:left="720" w:hanging="720"/>
+              <w:jc w:val="center"/>
               <w:rPr>
                 <w:rFonts w:ascii="Roboto" w:hAnsi="Roboto"/>
               </w:rPr>
@@ -947,9 +948,9 @@
               </w:rPr>
               <w:lastRenderedPageBreak/>
               <w:drawing>
-                <wp:inline distT="0" distB="0" distL="0" distR="0" wp14:anchorId="2CD7BB51" wp14:editId="562AB0DD">
-                  <wp:extent cx="3829346" cy="3755571"/>
-                  <wp:effectExtent l="0" t="0" r="0" b="0"/>
+                <wp:inline distT="0" distB="0" distL="0" distR="0" wp14:anchorId="2CD7BB51" wp14:editId="37497584">
+                  <wp:extent cx="2867014" cy="2811780"/>
+                  <wp:effectExtent l="0" t="0" r="0" b="7620"/>
                   <wp:docPr id="7" name="Picture 7"/>
                   <wp:cNvGraphicFramePr>
                     <a:graphicFrameLocks xmlns:a="http://schemas.openxmlformats.org/drawingml/2006/main" noChangeAspect="1"/>
@@ -964,7 +965,7 @@
                           </pic:cNvPicPr>
                         </pic:nvPicPr>
                         <pic:blipFill>
-                          <a:blip r:embed="rId10">
+                          <a:blip r:embed="rId10" cstate="print">
                             <a:extLst>
                               <a:ext uri="{28A0092B-C50C-407E-A947-70E740481C1C}">
                                 <a14:useLocalDpi xmlns:a14="http://schemas.microsoft.com/office/drawing/2010/main" val="0"/>
@@ -979,7 +980,7 @@
                         <pic:spPr bwMode="auto">
                           <a:xfrm>
                             <a:off x="0" y="0"/>
-                            <a:ext cx="3850628" cy="3776443"/>
+                            <a:ext cx="2891860" cy="2836148"/>
                           </a:xfrm>
                           <a:prstGeom prst="rect">
                             <a:avLst/>
@@ -1048,14 +1049,13 @@
       </w:pPr>
       <w:r>
         <w:rPr>
-          <w:rFonts w:ascii="Roboto" w:hAnsi="Roboto"/>
           <w:noProof/>
         </w:rPr>
         <w:drawing>
-          <wp:inline distT="0" distB="0" distL="0" distR="0" wp14:anchorId="18C01D75" wp14:editId="093F0CA8">
-            <wp:extent cx="4827814" cy="3137485"/>
-            <wp:effectExtent l="0" t="0" r="0" b="6350"/>
-            <wp:docPr id="8" name="Picture 8"/>
+          <wp:inline distT="0" distB="0" distL="0" distR="0" wp14:anchorId="13456F80" wp14:editId="33F55086">
+            <wp:extent cx="3063240" cy="2508519"/>
+            <wp:effectExtent l="0" t="0" r="3810" b="6350"/>
+            <wp:docPr id="5" name="Picture 5" descr="A picture containing table&#10;&#10;Description automatically generated"/>
             <wp:cNvGraphicFramePr>
               <a:graphicFrameLocks xmlns:a="http://schemas.openxmlformats.org/drawingml/2006/main" noChangeAspect="1"/>
             </wp:cNvGraphicFramePr>
@@ -1063,13 +1063,13 @@
               <a:graphicData uri="http://schemas.openxmlformats.org/drawingml/2006/picture">
                 <pic:pic xmlns:pic="http://schemas.openxmlformats.org/drawingml/2006/picture">
                   <pic:nvPicPr>
-                    <pic:cNvPr id="0" name="Picture 5"/>
+                    <pic:cNvPr id="5" name="Picture 5" descr="A picture containing table&#10;&#10;Description automatically generated"/>
                     <pic:cNvPicPr>
                       <a:picLocks noChangeAspect="1" noChangeArrowheads="1"/>
                     </pic:cNvPicPr>
                   </pic:nvPicPr>
                   <pic:blipFill>
-                    <a:blip r:embed="rId11">
+                    <a:blip r:embed="rId11" cstate="print">
                       <a:extLst>
                         <a:ext uri="{28A0092B-C50C-407E-A947-70E740481C1C}">
                           <a14:useLocalDpi xmlns:a14="http://schemas.microsoft.com/office/drawing/2010/main" val="0"/>
@@ -1084,7 +1084,7 @@
                   <pic:spPr bwMode="auto">
                     <a:xfrm>
                       <a:off x="0" y="0"/>
-                      <a:ext cx="4833608" cy="3141251"/>
+                      <a:ext cx="3071718" cy="2515462"/>
                     </a:xfrm>
                     <a:prstGeom prst="rect">
                       <a:avLst/>

</xml_diff>

<commit_message>
Enhance display of area chart (#52)
* Store value sort in variable

Previous implementation mistakenly did not reassign the sort to the original df.

* Unstack area plot

* Sort challenges in area plot such that the most common challenges are on top

* Add year to x-axis, rotate tick labels

* Change size of area chart placeholder

Image became stretched after changing

* Update dimensions of saved area plot figure

Ratio of height to width slightly differs due to the rotation of x ticks.

* Add y-axis label to area chart
</commit_message>
<xml_diff>
--- a/src/resources/templates/Summary_Report_Template.docx
+++ b/src/resources/templates/Summary_Report_Template.docx
@@ -925,8 +925,8 @@
         <w:tblLook w:val="04A0" w:firstRow="1" w:lastRow="0" w:firstColumn="1" w:lastColumn="0" w:noHBand="0" w:noVBand="1"/>
       </w:tblPr>
       <w:tblGrid>
-        <w:gridCol w:w="6246"/>
-        <w:gridCol w:w="3114"/>
+        <w:gridCol w:w="6205"/>
+        <w:gridCol w:w="3145"/>
       </w:tblGrid>
       <w:tr>
         <w:tc>
@@ -936,6 +936,7 @@
           <w:p>
             <w:pPr>
               <w:ind w:left="720" w:hanging="720"/>
+              <w:jc w:val="center"/>
               <w:rPr>
                 <w:rFonts w:ascii="Roboto" w:hAnsi="Roboto"/>
               </w:rPr>
@@ -947,9 +948,9 @@
               </w:rPr>
               <w:lastRenderedPageBreak/>
               <w:drawing>
-                <wp:inline distT="0" distB="0" distL="0" distR="0" wp14:anchorId="2CD7BB51" wp14:editId="562AB0DD">
-                  <wp:extent cx="3829346" cy="3755571"/>
-                  <wp:effectExtent l="0" t="0" r="0" b="0"/>
+                <wp:inline distT="0" distB="0" distL="0" distR="0" wp14:anchorId="2CD7BB51" wp14:editId="37497584">
+                  <wp:extent cx="2867014" cy="2811780"/>
+                  <wp:effectExtent l="0" t="0" r="0" b="7620"/>
                   <wp:docPr id="7" name="Picture 7"/>
                   <wp:cNvGraphicFramePr>
                     <a:graphicFrameLocks xmlns:a="http://schemas.openxmlformats.org/drawingml/2006/main" noChangeAspect="1"/>
@@ -964,7 +965,7 @@
                           </pic:cNvPicPr>
                         </pic:nvPicPr>
                         <pic:blipFill>
-                          <a:blip r:embed="rId10">
+                          <a:blip r:embed="rId10" cstate="print">
                             <a:extLst>
                               <a:ext uri="{28A0092B-C50C-407E-A947-70E740481C1C}">
                                 <a14:useLocalDpi xmlns:a14="http://schemas.microsoft.com/office/drawing/2010/main" val="0"/>
@@ -979,7 +980,7 @@
                         <pic:spPr bwMode="auto">
                           <a:xfrm>
                             <a:off x="0" y="0"/>
-                            <a:ext cx="3850628" cy="3776443"/>
+                            <a:ext cx="2891860" cy="2836148"/>
                           </a:xfrm>
                           <a:prstGeom prst="rect">
                             <a:avLst/>
@@ -1048,14 +1049,13 @@
       </w:pPr>
       <w:r>
         <w:rPr>
-          <w:rFonts w:ascii="Roboto" w:hAnsi="Roboto"/>
           <w:noProof/>
         </w:rPr>
         <w:drawing>
-          <wp:inline distT="0" distB="0" distL="0" distR="0" wp14:anchorId="18C01D75" wp14:editId="093F0CA8">
-            <wp:extent cx="4827814" cy="3137485"/>
-            <wp:effectExtent l="0" t="0" r="0" b="6350"/>
-            <wp:docPr id="8" name="Picture 8"/>
+          <wp:inline distT="0" distB="0" distL="0" distR="0" wp14:anchorId="13456F80" wp14:editId="33F55086">
+            <wp:extent cx="3063240" cy="2508519"/>
+            <wp:effectExtent l="0" t="0" r="3810" b="6350"/>
+            <wp:docPr id="5" name="Picture 5" descr="A picture containing table&#10;&#10;Description automatically generated"/>
             <wp:cNvGraphicFramePr>
               <a:graphicFrameLocks xmlns:a="http://schemas.openxmlformats.org/drawingml/2006/main" noChangeAspect="1"/>
             </wp:cNvGraphicFramePr>
@@ -1063,13 +1063,13 @@
               <a:graphicData uri="http://schemas.openxmlformats.org/drawingml/2006/picture">
                 <pic:pic xmlns:pic="http://schemas.openxmlformats.org/drawingml/2006/picture">
                   <pic:nvPicPr>
-                    <pic:cNvPr id="0" name="Picture 5"/>
+                    <pic:cNvPr id="5" name="Picture 5" descr="A picture containing table&#10;&#10;Description automatically generated"/>
                     <pic:cNvPicPr>
                       <a:picLocks noChangeAspect="1" noChangeArrowheads="1"/>
                     </pic:cNvPicPr>
                   </pic:nvPicPr>
                   <pic:blipFill>
-                    <a:blip r:embed="rId11">
+                    <a:blip r:embed="rId11" cstate="print">
                       <a:extLst>
                         <a:ext uri="{28A0092B-C50C-407E-A947-70E740481C1C}">
                           <a14:useLocalDpi xmlns:a14="http://schemas.microsoft.com/office/drawing/2010/main" val="0"/>
@@ -1084,7 +1084,7 @@
                   <pic:spPr bwMode="auto">
                     <a:xfrm>
                       <a:off x="0" y="0"/>
-                      <a:ext cx="4833608" cy="3141251"/>
+                      <a:ext cx="3071718" cy="2515462"/>
                     </a:xfrm>
                     <a:prstGeom prst="rect">
                       <a:avLst/>

</xml_diff>

<commit_message>
Replace network diagram placeholder image
Replaced with screenshot from Andrew's visualization
</commit_message>
<xml_diff>
--- a/src/resources/templates/Summary_Report_Template.docx
+++ b/src/resources/templates/Summary_Report_Template.docx
@@ -413,13 +413,6 @@
     </w:p>
     <w:p>
       <w:pPr>
-        <w:rPr>
-          <w:rFonts w:ascii="Roboto" w:hAnsi="Roboto"/>
-        </w:rPr>
-      </w:pPr>
-    </w:p>
-    <w:p>
-      <w:pPr>
         <w:jc w:val="center"/>
         <w:rPr>
           <w:rFonts w:ascii="Roboto" w:hAnsi="Roboto"/>
@@ -430,11 +423,18 @@
           <w:rFonts w:ascii="Roboto" w:hAnsi="Roboto"/>
           <w:noProof/>
         </w:rPr>
+        <w:t xml:space="preserve"> </w:t>
+      </w:r>
+      <w:r>
+        <w:rPr>
+          <w:rFonts w:ascii="Roboto" w:hAnsi="Roboto"/>
+          <w:noProof/>
+        </w:rPr>
         <w:drawing>
-          <wp:inline distT="0" distB="0" distL="0" distR="0" wp14:anchorId="2A11E7CB" wp14:editId="408C2C48">
-            <wp:extent cx="4824095" cy="2057400"/>
-            <wp:effectExtent l="0" t="0" r="0" b="0"/>
-            <wp:docPr id="1" name="Picture 1"/>
+          <wp:inline distT="0" distB="0" distL="0" distR="0" wp14:anchorId="4566ADD6" wp14:editId="0F27C1E3">
+            <wp:extent cx="3175048" cy="2299854"/>
+            <wp:effectExtent l="0" t="0" r="6350" b="5715"/>
+            <wp:docPr id="8" name="Picture 8" descr="Chart, background pattern&#10;&#10;Description automatically generated"/>
             <wp:cNvGraphicFramePr>
               <a:graphicFrameLocks xmlns:a="http://schemas.openxmlformats.org/drawingml/2006/main" noChangeAspect="1"/>
             </wp:cNvGraphicFramePr>
@@ -442,7 +442,7 @@
               <a:graphicData uri="http://schemas.openxmlformats.org/drawingml/2006/picture">
                 <pic:pic xmlns:pic="http://schemas.openxmlformats.org/drawingml/2006/picture">
                   <pic:nvPicPr>
-                    <pic:cNvPr id="0" name="Picture 1"/>
+                    <pic:cNvPr id="8" name="Picture 8" descr="Chart, background pattern&#10;&#10;Description automatically generated"/>
                     <pic:cNvPicPr>
                       <a:picLocks noChangeAspect="1" noChangeArrowheads="1"/>
                     </pic:cNvPicPr>
@@ -463,7 +463,7 @@
                   <pic:spPr bwMode="auto">
                     <a:xfrm>
                       <a:off x="0" y="0"/>
-                      <a:ext cx="4824095" cy="2057400"/>
+                      <a:ext cx="3187162" cy="2308629"/>
                     </a:xfrm>
                     <a:prstGeom prst="rect">
                       <a:avLst/>

</xml_diff>

<commit_message>
Replace network diagram placeholder image (#53)
Replaced with screenshot from Andrew's visualization
</commit_message>
<xml_diff>
--- a/src/resources/templates/Summary_Report_Template.docx
+++ b/src/resources/templates/Summary_Report_Template.docx
@@ -413,13 +413,6 @@
     </w:p>
     <w:p>
       <w:pPr>
-        <w:rPr>
-          <w:rFonts w:ascii="Roboto" w:hAnsi="Roboto"/>
-        </w:rPr>
-      </w:pPr>
-    </w:p>
-    <w:p>
-      <w:pPr>
         <w:jc w:val="center"/>
         <w:rPr>
           <w:rFonts w:ascii="Roboto" w:hAnsi="Roboto"/>
@@ -430,11 +423,18 @@
           <w:rFonts w:ascii="Roboto" w:hAnsi="Roboto"/>
           <w:noProof/>
         </w:rPr>
+        <w:t xml:space="preserve"> </w:t>
+      </w:r>
+      <w:r>
+        <w:rPr>
+          <w:rFonts w:ascii="Roboto" w:hAnsi="Roboto"/>
+          <w:noProof/>
+        </w:rPr>
         <w:drawing>
-          <wp:inline distT="0" distB="0" distL="0" distR="0" wp14:anchorId="2A11E7CB" wp14:editId="408C2C48">
-            <wp:extent cx="4824095" cy="2057400"/>
-            <wp:effectExtent l="0" t="0" r="0" b="0"/>
-            <wp:docPr id="1" name="Picture 1"/>
+          <wp:inline distT="0" distB="0" distL="0" distR="0" wp14:anchorId="4566ADD6" wp14:editId="0F27C1E3">
+            <wp:extent cx="3175048" cy="2299854"/>
+            <wp:effectExtent l="0" t="0" r="6350" b="5715"/>
+            <wp:docPr id="8" name="Picture 8" descr="Chart, background pattern&#10;&#10;Description automatically generated"/>
             <wp:cNvGraphicFramePr>
               <a:graphicFrameLocks xmlns:a="http://schemas.openxmlformats.org/drawingml/2006/main" noChangeAspect="1"/>
             </wp:cNvGraphicFramePr>
@@ -442,7 +442,7 @@
               <a:graphicData uri="http://schemas.openxmlformats.org/drawingml/2006/picture">
                 <pic:pic xmlns:pic="http://schemas.openxmlformats.org/drawingml/2006/picture">
                   <pic:nvPicPr>
-                    <pic:cNvPr id="0" name="Picture 1"/>
+                    <pic:cNvPr id="8" name="Picture 8" descr="Chart, background pattern&#10;&#10;Description automatically generated"/>
                     <pic:cNvPicPr>
                       <a:picLocks noChangeAspect="1" noChangeArrowheads="1"/>
                     </pic:cNvPicPr>
@@ -463,7 +463,7 @@
                   <pic:spPr bwMode="auto">
                     <a:xfrm>
                       <a:off x="0" y="0"/>
-                      <a:ext cx="4824095" cy="2057400"/>
+                      <a:ext cx="3187162" cy="2308629"/>
                     </a:xfrm>
                     <a:prstGeom prst="rect">
                       <a:avLst/>

</xml_diff>

<commit_message>
Remove quarter/year text above small multiples plots
</commit_message>
<xml_diff>
--- a/src/resources/templates/Summary_Report_Template.docx
+++ b/src/resources/templates/Summary_Report_Template.docx
@@ -111,26 +111,6 @@
                 <w:rFonts w:ascii="Roboto" w:hAnsi="Roboto"/>
               </w:rPr>
             </w:pPr>
-            <w:r>
-              <w:rPr>
-                <w:rFonts w:ascii="Roboto" w:hAnsi="Roboto"/>
-              </w:rPr>
-              <w:t>{{</w:t>
-            </w:r>
-            <w:proofErr w:type="spellStart"/>
-            <w:r>
-              <w:rPr>
-                <w:rFonts w:ascii="Roboto" w:hAnsi="Roboto"/>
-              </w:rPr>
-              <w:t>previous_quarter_and_year</w:t>
-            </w:r>
-            <w:proofErr w:type="spellEnd"/>
-            <w:r>
-              <w:rPr>
-                <w:rFonts w:ascii="Roboto" w:hAnsi="Roboto"/>
-              </w:rPr>
-              <w:t>}}</w:t>
-            </w:r>
           </w:p>
         </w:tc>
         <w:tc>
@@ -144,26 +124,6 @@
                 <w:rFonts w:ascii="Roboto" w:hAnsi="Roboto"/>
               </w:rPr>
             </w:pPr>
-            <w:r>
-              <w:rPr>
-                <w:rFonts w:ascii="Roboto" w:hAnsi="Roboto"/>
-              </w:rPr>
-              <w:t>{{</w:t>
-            </w:r>
-            <w:proofErr w:type="spellStart"/>
-            <w:r>
-              <w:rPr>
-                <w:rFonts w:ascii="Roboto" w:hAnsi="Roboto"/>
-              </w:rPr>
-              <w:t>current_quarter_and_year</w:t>
-            </w:r>
-            <w:proofErr w:type="spellEnd"/>
-            <w:r>
-              <w:rPr>
-                <w:rFonts w:ascii="Roboto" w:hAnsi="Roboto"/>
-              </w:rPr>
-              <w:t>}}</w:t>
-            </w:r>
           </w:p>
         </w:tc>
       </w:tr>

</xml_diff>

<commit_message>
Reword heading of agency overview section
</commit_message>
<xml_diff>
--- a/src/resources/templates/Summary_Report_Template.docx
+++ b/src/resources/templates/Summary_Report_Template.docx
@@ -17,7 +17,7 @@
           <w:b/>
           <w:bCs/>
         </w:rPr>
-        <w:t>Goal status agency</w:t>
+        <w:t>Agency overview</w:t>
       </w:r>
     </w:p>
     <w:p>
@@ -71,27 +71,7 @@
                 <w:szCs w:val="36"/>
                 <w:u w:val="single"/>
               </w:rPr>
-              <w:t>Goal Status across {{</w:t>
-            </w:r>
-            <w:proofErr w:type="spellStart"/>
-            <w:r>
-              <w:rPr>
-                <w:rFonts w:ascii="Roboto" w:hAnsi="Roboto"/>
-                <w:sz w:val="36"/>
-                <w:szCs w:val="36"/>
-                <w:u w:val="single"/>
-              </w:rPr>
-              <w:t>agency_name</w:t>
-            </w:r>
-            <w:proofErr w:type="spellEnd"/>
-            <w:r>
-              <w:rPr>
-                <w:rFonts w:ascii="Roboto" w:hAnsi="Roboto"/>
-                <w:sz w:val="36"/>
-                <w:szCs w:val="36"/>
-                <w:u w:val="single"/>
-              </w:rPr>
-              <w:t>}}</w:t>
+              <w:t>Goal Status across {{agency_name}}</w:t>
             </w:r>
           </w:p>
         </w:tc>
@@ -284,21 +264,7 @@
         <w:rPr>
           <w:rFonts w:ascii="Roboto" w:hAnsi="Roboto"/>
         </w:rPr>
-        <w:t>{{</w:t>
-      </w:r>
-      <w:proofErr w:type="spellStart"/>
-      <w:r>
-        <w:rPr>
-          <w:rFonts w:ascii="Roboto" w:hAnsi="Roboto"/>
-        </w:rPr>
-        <w:t>agency_abbreviation</w:t>
-      </w:r>
-      <w:proofErr w:type="spellEnd"/>
-      <w:r>
-        <w:rPr>
-          <w:rFonts w:ascii="Roboto" w:hAnsi="Roboto"/>
-        </w:rPr>
-        <w:t xml:space="preserve">}}’s APGs changed from a status of </w:t>
+        <w:t xml:space="preserve">{{agency_abbreviation}}’s APGs changed from a status of </w:t>
       </w:r>
       <w:r>
         <w:rPr>
@@ -306,25 +272,7 @@
           <w:b/>
           <w:bCs/>
         </w:rPr>
-        <w:t>{{</w:t>
-      </w:r>
-      <w:proofErr w:type="spellStart"/>
-      <w:r>
-        <w:rPr>
-          <w:rFonts w:ascii="Roboto" w:hAnsi="Roboto"/>
-          <w:b/>
-          <w:bCs/>
-        </w:rPr>
-        <w:t>goal_change_summary_sentence</w:t>
-      </w:r>
-      <w:proofErr w:type="spellEnd"/>
-      <w:r>
-        <w:rPr>
-          <w:rFonts w:ascii="Roboto" w:hAnsi="Roboto"/>
-          <w:b/>
-          <w:bCs/>
-        </w:rPr>
-        <w:t>}}</w:t>
+        <w:t>{{goal_change_summary_sentence}}</w:t>
       </w:r>
       <w:r>
         <w:rPr>
@@ -356,14 +304,12 @@
         </w:rPr>
         <w:t xml:space="preserve">r </w:t>
       </w:r>
-      <w:proofErr w:type="spellStart"/>
       <w:r>
         <w:rPr>
           <w:rFonts w:ascii="Roboto" w:hAnsi="Roboto"/>
         </w:rPr>
         <w:t>goal_status_breakdown_bullets</w:t>
       </w:r>
-      <w:proofErr w:type="spellEnd"/>
       <w:r>
         <w:rPr>
           <w:rFonts w:ascii="Roboto" w:hAnsi="Roboto"/>
@@ -973,21 +919,7 @@
               <w:rPr>
                 <w:rFonts w:ascii="Roboto" w:hAnsi="Roboto"/>
               </w:rPr>
-              <w:t>{{</w:t>
-            </w:r>
-            <w:proofErr w:type="spellStart"/>
-            <w:r>
-              <w:rPr>
-                <w:rFonts w:ascii="Roboto" w:hAnsi="Roboto"/>
-              </w:rPr>
-              <w:t>challenge_summary_text</w:t>
-            </w:r>
-            <w:proofErr w:type="spellEnd"/>
-            <w:r>
-              <w:rPr>
-                <w:rFonts w:ascii="Roboto" w:hAnsi="Roboto"/>
-              </w:rPr>
-              <w:t>}}</w:t>
+              <w:t>{{challenge_summary_text}}</w:t>
             </w:r>
           </w:p>
         </w:tc>

</xml_diff>

<commit_message>
Fix headers of template document (#57)
* Remove quarter/year text above small multiples plots

* Reword heading of agency overview section
</commit_message>
<xml_diff>
--- a/src/resources/templates/Summary_Report_Template.docx
+++ b/src/resources/templates/Summary_Report_Template.docx
@@ -17,7 +17,7 @@
           <w:b/>
           <w:bCs/>
         </w:rPr>
-        <w:t>Goal status agency</w:t>
+        <w:t>Agency overview</w:t>
       </w:r>
     </w:p>
     <w:p>
@@ -71,27 +71,7 @@
                 <w:szCs w:val="36"/>
                 <w:u w:val="single"/>
               </w:rPr>
-              <w:t>Goal Status across {{</w:t>
-            </w:r>
-            <w:proofErr w:type="spellStart"/>
-            <w:r>
-              <w:rPr>
-                <w:rFonts w:ascii="Roboto" w:hAnsi="Roboto"/>
-                <w:sz w:val="36"/>
-                <w:szCs w:val="36"/>
-                <w:u w:val="single"/>
-              </w:rPr>
-              <w:t>agency_name</w:t>
-            </w:r>
-            <w:proofErr w:type="spellEnd"/>
-            <w:r>
-              <w:rPr>
-                <w:rFonts w:ascii="Roboto" w:hAnsi="Roboto"/>
-                <w:sz w:val="36"/>
-                <w:szCs w:val="36"/>
-                <w:u w:val="single"/>
-              </w:rPr>
-              <w:t>}}</w:t>
+              <w:t>Goal Status across {{agency_name}}</w:t>
             </w:r>
           </w:p>
         </w:tc>
@@ -111,26 +91,6 @@
                 <w:rFonts w:ascii="Roboto" w:hAnsi="Roboto"/>
               </w:rPr>
             </w:pPr>
-            <w:r>
-              <w:rPr>
-                <w:rFonts w:ascii="Roboto" w:hAnsi="Roboto"/>
-              </w:rPr>
-              <w:t>{{</w:t>
-            </w:r>
-            <w:proofErr w:type="spellStart"/>
-            <w:r>
-              <w:rPr>
-                <w:rFonts w:ascii="Roboto" w:hAnsi="Roboto"/>
-              </w:rPr>
-              <w:t>previous_quarter_and_year</w:t>
-            </w:r>
-            <w:proofErr w:type="spellEnd"/>
-            <w:r>
-              <w:rPr>
-                <w:rFonts w:ascii="Roboto" w:hAnsi="Roboto"/>
-              </w:rPr>
-              <w:t>}}</w:t>
-            </w:r>
           </w:p>
         </w:tc>
         <w:tc>
@@ -144,26 +104,6 @@
                 <w:rFonts w:ascii="Roboto" w:hAnsi="Roboto"/>
               </w:rPr>
             </w:pPr>
-            <w:r>
-              <w:rPr>
-                <w:rFonts w:ascii="Roboto" w:hAnsi="Roboto"/>
-              </w:rPr>
-              <w:t>{{</w:t>
-            </w:r>
-            <w:proofErr w:type="spellStart"/>
-            <w:r>
-              <w:rPr>
-                <w:rFonts w:ascii="Roboto" w:hAnsi="Roboto"/>
-              </w:rPr>
-              <w:t>current_quarter_and_year</w:t>
-            </w:r>
-            <w:proofErr w:type="spellEnd"/>
-            <w:r>
-              <w:rPr>
-                <w:rFonts w:ascii="Roboto" w:hAnsi="Roboto"/>
-              </w:rPr>
-              <w:t>}}</w:t>
-            </w:r>
           </w:p>
         </w:tc>
       </w:tr>
@@ -324,21 +264,7 @@
         <w:rPr>
           <w:rFonts w:ascii="Roboto" w:hAnsi="Roboto"/>
         </w:rPr>
-        <w:t>{{</w:t>
-      </w:r>
-      <w:proofErr w:type="spellStart"/>
-      <w:r>
-        <w:rPr>
-          <w:rFonts w:ascii="Roboto" w:hAnsi="Roboto"/>
-        </w:rPr>
-        <w:t>agency_abbreviation</w:t>
-      </w:r>
-      <w:proofErr w:type="spellEnd"/>
-      <w:r>
-        <w:rPr>
-          <w:rFonts w:ascii="Roboto" w:hAnsi="Roboto"/>
-        </w:rPr>
-        <w:t xml:space="preserve">}}’s APGs changed from a status of </w:t>
+        <w:t xml:space="preserve">{{agency_abbreviation}}’s APGs changed from a status of </w:t>
       </w:r>
       <w:r>
         <w:rPr>
@@ -346,25 +272,7 @@
           <w:b/>
           <w:bCs/>
         </w:rPr>
-        <w:t>{{</w:t>
-      </w:r>
-      <w:proofErr w:type="spellStart"/>
-      <w:r>
-        <w:rPr>
-          <w:rFonts w:ascii="Roboto" w:hAnsi="Roboto"/>
-          <w:b/>
-          <w:bCs/>
-        </w:rPr>
-        <w:t>goal_change_summary_sentence</w:t>
-      </w:r>
-      <w:proofErr w:type="spellEnd"/>
-      <w:r>
-        <w:rPr>
-          <w:rFonts w:ascii="Roboto" w:hAnsi="Roboto"/>
-          <w:b/>
-          <w:bCs/>
-        </w:rPr>
-        <w:t>}}</w:t>
+        <w:t>{{goal_change_summary_sentence}}</w:t>
       </w:r>
       <w:r>
         <w:rPr>
@@ -396,14 +304,12 @@
         </w:rPr>
         <w:t xml:space="preserve">r </w:t>
       </w:r>
-      <w:proofErr w:type="spellStart"/>
       <w:r>
         <w:rPr>
           <w:rFonts w:ascii="Roboto" w:hAnsi="Roboto"/>
         </w:rPr>
         <w:t>goal_status_breakdown_bullets</w:t>
       </w:r>
-      <w:proofErr w:type="spellEnd"/>
       <w:r>
         <w:rPr>
           <w:rFonts w:ascii="Roboto" w:hAnsi="Roboto"/>
@@ -1013,21 +919,7 @@
               <w:rPr>
                 <w:rFonts w:ascii="Roboto" w:hAnsi="Roboto"/>
               </w:rPr>
-              <w:t>{{</w:t>
-            </w:r>
-            <w:proofErr w:type="spellStart"/>
-            <w:r>
-              <w:rPr>
-                <w:rFonts w:ascii="Roboto" w:hAnsi="Roboto"/>
-              </w:rPr>
-              <w:t>challenge_summary_text</w:t>
-            </w:r>
-            <w:proofErr w:type="spellEnd"/>
-            <w:r>
-              <w:rPr>
-                <w:rFonts w:ascii="Roboto" w:hAnsi="Roboto"/>
-              </w:rPr>
-              <w:t>}}</w:t>
+              <w:t>{{challenge_summary_text}}</w:t>
             </w:r>
           </w:p>
         </w:tc>

</xml_diff>

<commit_message>
Initialize table in docx document
</commit_message>
<xml_diff>
--- a/src/resources/templates/Summary_Report_Template.docx
+++ b/src/resources/templates/Summary_Report_Template.docx
@@ -71,7 +71,27 @@
                 <w:szCs w:val="36"/>
                 <w:u w:val="single"/>
               </w:rPr>
-              <w:t>Goal Status across {{agency_name}}</w:t>
+              <w:t>Goal Status across {{</w:t>
+            </w:r>
+            <w:proofErr w:type="spellStart"/>
+            <w:r>
+              <w:rPr>
+                <w:rFonts w:ascii="Roboto" w:hAnsi="Roboto"/>
+                <w:sz w:val="36"/>
+                <w:szCs w:val="36"/>
+                <w:u w:val="single"/>
+              </w:rPr>
+              <w:t>agency_name</w:t>
+            </w:r>
+            <w:proofErr w:type="spellEnd"/>
+            <w:r>
+              <w:rPr>
+                <w:rFonts w:ascii="Roboto" w:hAnsi="Roboto"/>
+                <w:sz w:val="36"/>
+                <w:szCs w:val="36"/>
+                <w:u w:val="single"/>
+              </w:rPr>
+              <w:t>}}</w:t>
             </w:r>
           </w:p>
         </w:tc>
@@ -264,7 +284,21 @@
         <w:rPr>
           <w:rFonts w:ascii="Roboto" w:hAnsi="Roboto"/>
         </w:rPr>
-        <w:t xml:space="preserve">{{agency_abbreviation}}’s APGs changed from a status of </w:t>
+        <w:t>{{</w:t>
+      </w:r>
+      <w:proofErr w:type="spellStart"/>
+      <w:r>
+        <w:rPr>
+          <w:rFonts w:ascii="Roboto" w:hAnsi="Roboto"/>
+        </w:rPr>
+        <w:t>agency_abbreviation</w:t>
+      </w:r>
+      <w:proofErr w:type="spellEnd"/>
+      <w:r>
+        <w:rPr>
+          <w:rFonts w:ascii="Roboto" w:hAnsi="Roboto"/>
+        </w:rPr>
+        <w:t xml:space="preserve">}}’s APGs changed from a status of </w:t>
       </w:r>
       <w:r>
         <w:rPr>
@@ -272,7 +306,25 @@
           <w:b/>
           <w:bCs/>
         </w:rPr>
-        <w:t>{{goal_change_summary_sentence}}</w:t>
+        <w:t>{{</w:t>
+      </w:r>
+      <w:proofErr w:type="spellStart"/>
+      <w:r>
+        <w:rPr>
+          <w:rFonts w:ascii="Roboto" w:hAnsi="Roboto"/>
+          <w:b/>
+          <w:bCs/>
+        </w:rPr>
+        <w:t>goal_change_summary_sentence</w:t>
+      </w:r>
+      <w:proofErr w:type="spellEnd"/>
+      <w:r>
+        <w:rPr>
+          <w:rFonts w:ascii="Roboto" w:hAnsi="Roboto"/>
+          <w:b/>
+          <w:bCs/>
+        </w:rPr>
+        <w:t>}}</w:t>
       </w:r>
       <w:r>
         <w:rPr>
@@ -304,18 +356,320 @@
         </w:rPr>
         <w:t xml:space="preserve">r </w:t>
       </w:r>
+      <w:proofErr w:type="spellStart"/>
       <w:r>
         <w:rPr>
           <w:rFonts w:ascii="Roboto" w:hAnsi="Roboto"/>
         </w:rPr>
         <w:t>goal_status_breakdown_bullets</w:t>
       </w:r>
+      <w:proofErr w:type="spellEnd"/>
       <w:r>
         <w:rPr>
           <w:rFonts w:ascii="Roboto" w:hAnsi="Roboto"/>
         </w:rPr>
         <w:t>}}</w:t>
       </w:r>
+    </w:p>
+    <w:tbl>
+      <w:tblPr>
+        <w:tblStyle w:val="TableGrid"/>
+        <w:tblW w:w="0" w:type="auto"/>
+        <w:tblLook w:val="04A0" w:firstRow="1" w:lastRow="0" w:firstColumn="1" w:lastColumn="0" w:noHBand="0" w:noVBand="1"/>
+      </w:tblPr>
+      <w:tblGrid>
+        <w:gridCol w:w="3104"/>
+        <w:gridCol w:w="3130"/>
+        <w:gridCol w:w="3116"/>
+      </w:tblGrid>
+      <w:tr>
+        <w:tc>
+          <w:tcPr>
+            <w:tcW w:w="3116" w:type="dxa"/>
+          </w:tcPr>
+          <w:p>
+            <w:pPr>
+              <w:rPr>
+                <w:rFonts w:ascii="Roboto" w:hAnsi="Roboto"/>
+                <w:b/>
+                <w:bCs/>
+              </w:rPr>
+            </w:pPr>
+            <w:r>
+              <w:rPr>
+                <w:rFonts w:ascii="Roboto" w:hAnsi="Roboto"/>
+                <w:b/>
+                <w:bCs/>
+              </w:rPr>
+              <w:t>Goal name</w:t>
+            </w:r>
+          </w:p>
+        </w:tc>
+        <w:tc>
+          <w:tcPr>
+            <w:tcW w:w="3117" w:type="dxa"/>
+          </w:tcPr>
+          <w:p>
+            <w:pPr>
+              <w:rPr>
+                <w:rFonts w:ascii="Roboto" w:hAnsi="Roboto"/>
+                <w:b/>
+                <w:bCs/>
+              </w:rPr>
+            </w:pPr>
+            <w:r>
+              <w:rPr>
+                <w:rFonts w:ascii="Roboto" w:hAnsi="Roboto"/>
+              </w:rPr>
+              <w:t>{{</w:t>
+            </w:r>
+            <w:proofErr w:type="spellStart"/>
+            <w:r>
+              <w:rPr>
+                <w:rFonts w:ascii="Roboto" w:hAnsi="Roboto"/>
+              </w:rPr>
+              <w:t>previous_quarter_and_year</w:t>
+            </w:r>
+            <w:proofErr w:type="spellEnd"/>
+            <w:r>
+              <w:rPr>
+                <w:rFonts w:ascii="Roboto" w:hAnsi="Roboto"/>
+              </w:rPr>
+              <w:t>}}</w:t>
+            </w:r>
+          </w:p>
+        </w:tc>
+        <w:tc>
+          <w:tcPr>
+            <w:tcW w:w="3117" w:type="dxa"/>
+          </w:tcPr>
+          <w:p>
+            <w:pPr>
+              <w:rPr>
+                <w:rFonts w:ascii="Roboto" w:hAnsi="Roboto"/>
+              </w:rPr>
+            </w:pPr>
+            <w:r>
+              <w:rPr>
+                <w:rFonts w:ascii="Roboto" w:hAnsi="Roboto"/>
+              </w:rPr>
+              <w:t>{{</w:t>
+            </w:r>
+            <w:proofErr w:type="spellStart"/>
+            <w:r>
+              <w:rPr>
+                <w:rFonts w:ascii="Roboto" w:hAnsi="Roboto"/>
+              </w:rPr>
+              <w:t>current</w:t>
+            </w:r>
+            <w:r>
+              <w:rPr>
+                <w:rFonts w:ascii="Roboto" w:hAnsi="Roboto"/>
+              </w:rPr>
+              <w:t>_quarter_and_year</w:t>
+            </w:r>
+            <w:proofErr w:type="spellEnd"/>
+            <w:r>
+              <w:rPr>
+                <w:rFonts w:ascii="Roboto" w:hAnsi="Roboto"/>
+              </w:rPr>
+              <w:t>}}</w:t>
+            </w:r>
+          </w:p>
+        </w:tc>
+      </w:tr>
+      <w:tr>
+        <w:tc>
+          <w:tcPr>
+            <w:tcW w:w="9350" w:type="dxa"/>
+            <w:gridSpan w:val="3"/>
+          </w:tcPr>
+          <w:p>
+            <w:pPr>
+              <w:rPr>
+                <w:rFonts w:ascii="Roboto" w:hAnsi="Roboto"/>
+              </w:rPr>
+            </w:pPr>
+            <w:r>
+              <w:rPr>
+                <w:b/>
+                <w:bCs/>
+              </w:rPr>
+              <w:t xml:space="preserve">{%tr for item in </w:t>
+            </w:r>
+            <w:proofErr w:type="spellStart"/>
+            <w:r>
+              <w:rPr>
+                <w:b/>
+                <w:bCs/>
+              </w:rPr>
+              <w:t>tbl_contents</w:t>
+            </w:r>
+            <w:proofErr w:type="spellEnd"/>
+            <w:r>
+              <w:rPr>
+                <w:b/>
+                <w:bCs/>
+              </w:rPr>
+              <w:t xml:space="preserve"> %}</w:t>
+            </w:r>
+          </w:p>
+        </w:tc>
+      </w:tr>
+      <w:tr>
+        <w:tc>
+          <w:tcPr>
+            <w:tcW w:w="3116" w:type="dxa"/>
+          </w:tcPr>
+          <w:p>
+            <w:pPr>
+              <w:rPr>
+                <w:rFonts w:ascii="Roboto" w:hAnsi="Roboto"/>
+              </w:rPr>
+            </w:pPr>
+            <w:r>
+              <w:t xml:space="preserve"> {%</w:t>
+            </w:r>
+            <w:proofErr w:type="spellStart"/>
+            <w:r>
+              <w:t>tc</w:t>
+            </w:r>
+            <w:proofErr w:type="spellEnd"/>
+            <w:r>
+              <w:t xml:space="preserve"> for col in </w:t>
+            </w:r>
+            <w:proofErr w:type="spellStart"/>
+            <w:proofErr w:type="gramStart"/>
+            <w:r>
+              <w:t>item.cols</w:t>
+            </w:r>
+            <w:proofErr w:type="spellEnd"/>
+            <w:proofErr w:type="gramEnd"/>
+            <w:r>
+              <w:t xml:space="preserve"> %}</w:t>
+            </w:r>
+          </w:p>
+        </w:tc>
+        <w:tc>
+          <w:tcPr>
+            <w:tcW w:w="3117" w:type="dxa"/>
+          </w:tcPr>
+          <w:p>
+            <w:pPr>
+              <w:rPr>
+                <w:rFonts w:ascii="Roboto" w:hAnsi="Roboto"/>
+              </w:rPr>
+            </w:pPr>
+            <w:proofErr w:type="gramStart"/>
+            <w:r>
+              <w:t>{{ col</w:t>
+            </w:r>
+            <w:proofErr w:type="gramEnd"/>
+            <w:r>
+              <w:t xml:space="preserve"> }}</w:t>
+            </w:r>
+          </w:p>
+        </w:tc>
+        <w:tc>
+          <w:tcPr>
+            <w:tcW w:w="3117" w:type="dxa"/>
+          </w:tcPr>
+          <w:p>
+            <w:pPr>
+              <w:rPr>
+                <w:rFonts w:ascii="Roboto" w:hAnsi="Roboto"/>
+              </w:rPr>
+            </w:pPr>
+            <w:r>
+              <w:t xml:space="preserve"> {%</w:t>
+            </w:r>
+            <w:proofErr w:type="spellStart"/>
+            <w:r>
+              <w:t>tc</w:t>
+            </w:r>
+            <w:proofErr w:type="spellEnd"/>
+            <w:r>
+              <w:t xml:space="preserve"> </w:t>
+            </w:r>
+            <w:proofErr w:type="spellStart"/>
+            <w:r>
+              <w:t>endfor</w:t>
+            </w:r>
+            <w:proofErr w:type="spellEnd"/>
+            <w:r>
+              <w:t xml:space="preserve"> %}</w:t>
+            </w:r>
+          </w:p>
+        </w:tc>
+      </w:tr>
+      <w:tr>
+        <w:tc>
+          <w:tcPr>
+            <w:tcW w:w="3116" w:type="dxa"/>
+          </w:tcPr>
+          <w:p>
+            <w:pPr>
+              <w:rPr>
+                <w:rFonts w:ascii="Roboto" w:hAnsi="Roboto"/>
+              </w:rPr>
+            </w:pPr>
+            <w:r>
+              <w:rPr>
+                <w:b/>
+                <w:bCs/>
+              </w:rPr>
+              <w:t xml:space="preserve">{%tr </w:t>
+            </w:r>
+            <w:proofErr w:type="spellStart"/>
+            <w:r>
+              <w:rPr>
+                <w:b/>
+                <w:bCs/>
+              </w:rPr>
+              <w:t>endfor</w:t>
+            </w:r>
+            <w:proofErr w:type="spellEnd"/>
+            <w:r>
+              <w:rPr>
+                <w:b/>
+                <w:bCs/>
+              </w:rPr>
+              <w:t xml:space="preserve"> %}</w:t>
+            </w:r>
+          </w:p>
+        </w:tc>
+        <w:tc>
+          <w:tcPr>
+            <w:tcW w:w="3117" w:type="dxa"/>
+          </w:tcPr>
+          <w:p>
+            <w:pPr>
+              <w:rPr>
+                <w:rFonts w:ascii="Roboto" w:hAnsi="Roboto"/>
+              </w:rPr>
+            </w:pPr>
+          </w:p>
+        </w:tc>
+        <w:tc>
+          <w:tcPr>
+            <w:tcW w:w="3117" w:type="dxa"/>
+          </w:tcPr>
+          <w:p>
+            <w:pPr>
+              <w:rPr>
+                <w:rFonts w:ascii="Roboto" w:hAnsi="Roboto"/>
+              </w:rPr>
+            </w:pPr>
+          </w:p>
+        </w:tc>
+      </w:tr>
+    </w:tbl>
+    <w:p>
+      <w:pPr>
+        <w:rPr>
+          <w:rFonts w:ascii="Roboto" w:hAnsi="Roboto"/>
+        </w:rPr>
+      </w:pPr>
     </w:p>
     <w:p>
       <w:pPr>
@@ -919,7 +1273,21 @@
               <w:rPr>
                 <w:rFonts w:ascii="Roboto" w:hAnsi="Roboto"/>
               </w:rPr>
-              <w:t>{{challenge_summary_text}}</w:t>
+              <w:t>{{</w:t>
+            </w:r>
+            <w:proofErr w:type="spellStart"/>
+            <w:r>
+              <w:rPr>
+                <w:rFonts w:ascii="Roboto" w:hAnsi="Roboto"/>
+              </w:rPr>
+              <w:t>challenge_summary_text</w:t>
+            </w:r>
+            <w:proofErr w:type="spellEnd"/>
+            <w:r>
+              <w:rPr>
+                <w:rFonts w:ascii="Roboto" w:hAnsi="Roboto"/>
+              </w:rPr>
+              <w:t>}}</w:t>
             </w:r>
           </w:p>
         </w:tc>

</xml_diff>

<commit_message>
Update summary report template to support custom goal status table
</commit_message>
<xml_diff>
--- a/src/resources/templates/Summary_Report_Template.docx
+++ b/src/resources/templates/Summary_Report_Template.docx
@@ -274,118 +274,23 @@
         </w:rPr>
       </w:pPr>
     </w:p>
-    <w:p>
-      <w:pPr>
-        <w:rPr>
-          <w:rFonts w:ascii="Roboto" w:hAnsi="Roboto"/>
-        </w:rPr>
-      </w:pPr>
-      <w:r>
-        <w:rPr>
-          <w:rFonts w:ascii="Roboto" w:hAnsi="Roboto"/>
-        </w:rPr>
-        <w:t>{{</w:t>
-      </w:r>
-      <w:proofErr w:type="spellStart"/>
-      <w:r>
-        <w:rPr>
-          <w:rFonts w:ascii="Roboto" w:hAnsi="Roboto"/>
-        </w:rPr>
-        <w:t>agency_abbreviation</w:t>
-      </w:r>
-      <w:proofErr w:type="spellEnd"/>
-      <w:r>
-        <w:rPr>
-          <w:rFonts w:ascii="Roboto" w:hAnsi="Roboto"/>
-        </w:rPr>
-        <w:t xml:space="preserve">}}’s APGs changed from a status of </w:t>
-      </w:r>
-      <w:r>
-        <w:rPr>
-          <w:rFonts w:ascii="Roboto" w:hAnsi="Roboto"/>
-          <w:b/>
-          <w:bCs/>
-        </w:rPr>
-        <w:t>{{</w:t>
-      </w:r>
-      <w:proofErr w:type="spellStart"/>
-      <w:r>
-        <w:rPr>
-          <w:rFonts w:ascii="Roboto" w:hAnsi="Roboto"/>
-          <w:b/>
-          <w:bCs/>
-        </w:rPr>
-        <w:t>goal_change_summary_sentence</w:t>
-      </w:r>
-      <w:proofErr w:type="spellEnd"/>
-      <w:r>
-        <w:rPr>
-          <w:rFonts w:ascii="Roboto" w:hAnsi="Roboto"/>
-          <w:b/>
-          <w:bCs/>
-        </w:rPr>
-        <w:t>}}</w:t>
-      </w:r>
-      <w:r>
-        <w:rPr>
-          <w:rFonts w:ascii="Roboto" w:hAnsi="Roboto"/>
-        </w:rPr>
-        <w:t>.</w:t>
-      </w:r>
-    </w:p>
-    <w:p>
-      <w:pPr>
-        <w:pStyle w:val="ListParagraph"/>
-        <w:numPr>
-          <w:ilvl w:val="0"/>
-          <w:numId w:val="4"/>
-        </w:numPr>
-        <w:rPr>
-          <w:rFonts w:ascii="Roboto" w:hAnsi="Roboto"/>
-        </w:rPr>
-      </w:pPr>
-      <w:r>
-        <w:rPr>
-          <w:rFonts w:ascii="Roboto" w:hAnsi="Roboto"/>
-        </w:rPr>
-        <w:t>{{</w:t>
-      </w:r>
-      <w:r>
-        <w:rPr>
-          <w:rFonts w:ascii="Roboto" w:hAnsi="Roboto"/>
-        </w:rPr>
-        <w:t xml:space="preserve">r </w:t>
-      </w:r>
-      <w:proofErr w:type="spellStart"/>
-      <w:r>
-        <w:rPr>
-          <w:rFonts w:ascii="Roboto" w:hAnsi="Roboto"/>
-        </w:rPr>
-        <w:t>goal_status_breakdown_bullets</w:t>
-      </w:r>
-      <w:proofErr w:type="spellEnd"/>
-      <w:r>
-        <w:rPr>
-          <w:rFonts w:ascii="Roboto" w:hAnsi="Roboto"/>
-        </w:rPr>
-        <w:t>}}</w:t>
-      </w:r>
-    </w:p>
     <w:tbl>
       <w:tblPr>
         <w:tblStyle w:val="TableGrid"/>
         <w:tblW w:w="0" w:type="auto"/>
+        <w:tblLayout w:type="fixed"/>
         <w:tblLook w:val="04A0" w:firstRow="1" w:lastRow="0" w:firstColumn="1" w:lastColumn="0" w:noHBand="0" w:noVBand="1"/>
       </w:tblPr>
       <w:tblGrid>
-        <w:gridCol w:w="3104"/>
-        <w:gridCol w:w="3130"/>
-        <w:gridCol w:w="3116"/>
+        <w:gridCol w:w="5755"/>
+        <w:gridCol w:w="1800"/>
+        <w:gridCol w:w="1795"/>
       </w:tblGrid>
       <w:tr>
         <w:tc>
           <w:tcPr>
-            <w:tcW w:w="3116" w:type="dxa"/>
+            <w:tcW w:w="5755" w:type="dxa"/>
+            <w:shd w:val="clear" w:color="auto" w:fill="BFBFBF" w:themeFill="background1" w:themeFillShade="BF"/>
           </w:tcPr>
           <w:p>
             <w:pPr>
@@ -407,7 +312,8 @@
         </w:tc>
         <w:tc>
           <w:tcPr>
-            <w:tcW w:w="3117" w:type="dxa"/>
+            <w:tcW w:w="1800" w:type="dxa"/>
+            <w:shd w:val="clear" w:color="auto" w:fill="BFBFBF" w:themeFill="background1" w:themeFillShade="BF"/>
           </w:tcPr>
           <w:p>
             <w:pPr>
@@ -420,6 +326,8 @@
             <w:r>
               <w:rPr>
                 <w:rFonts w:ascii="Roboto" w:hAnsi="Roboto"/>
+                <w:b/>
+                <w:bCs/>
               </w:rPr>
               <w:t>{{</w:t>
             </w:r>
@@ -427,6 +335,8 @@
             <w:r>
               <w:rPr>
                 <w:rFonts w:ascii="Roboto" w:hAnsi="Roboto"/>
+                <w:b/>
+                <w:bCs/>
               </w:rPr>
               <w:t>previous_quarter_and_year</w:t>
             </w:r>
@@ -434,6 +344,8 @@
             <w:r>
               <w:rPr>
                 <w:rFonts w:ascii="Roboto" w:hAnsi="Roboto"/>
+                <w:b/>
+                <w:bCs/>
               </w:rPr>
               <w:t>}}</w:t>
             </w:r>
@@ -441,17 +353,22 @@
         </w:tc>
         <w:tc>
           <w:tcPr>
-            <w:tcW w:w="3117" w:type="dxa"/>
+            <w:tcW w:w="1795" w:type="dxa"/>
+            <w:shd w:val="clear" w:color="auto" w:fill="BFBFBF" w:themeFill="background1" w:themeFillShade="BF"/>
           </w:tcPr>
           <w:p>
             <w:pPr>
               <w:rPr>
                 <w:rFonts w:ascii="Roboto" w:hAnsi="Roboto"/>
+                <w:b/>
+                <w:bCs/>
               </w:rPr>
             </w:pPr>
             <w:r>
               <w:rPr>
                 <w:rFonts w:ascii="Roboto" w:hAnsi="Roboto"/>
+                <w:b/>
+                <w:bCs/>
               </w:rPr>
               <w:t>{{</w:t>
             </w:r>
@@ -459,19 +376,17 @@
             <w:r>
               <w:rPr>
                 <w:rFonts w:ascii="Roboto" w:hAnsi="Roboto"/>
-              </w:rPr>
-              <w:t>current</w:t>
-            </w:r>
-            <w:r>
-              <w:rPr>
-                <w:rFonts w:ascii="Roboto" w:hAnsi="Roboto"/>
-              </w:rPr>
-              <w:t>_quarter_and_year</w:t>
+                <w:b/>
+                <w:bCs/>
+              </w:rPr>
+              <w:t>current_quarter_and_year</w:t>
             </w:r>
             <w:proofErr w:type="spellEnd"/>
             <w:r>
               <w:rPr>
                 <w:rFonts w:ascii="Roboto" w:hAnsi="Roboto"/>
+                <w:b/>
+                <w:bCs/>
               </w:rPr>
               <w:t>}}</w:t>
             </w:r>
@@ -483,6 +398,7 @@
           <w:tcPr>
             <w:tcW w:w="9350" w:type="dxa"/>
             <w:gridSpan w:val="3"/>
+            <w:shd w:val="clear" w:color="auto" w:fill="F2F2F2" w:themeFill="background1" w:themeFillShade="F2"/>
           </w:tcPr>
           <w:p>
             <w:pPr>
@@ -519,7 +435,8 @@
       <w:tr>
         <w:tc>
           <w:tcPr>
-            <w:tcW w:w="3116" w:type="dxa"/>
+            <w:tcW w:w="5755" w:type="dxa"/>
+            <w:shd w:val="clear" w:color="auto" w:fill="F2F2F2" w:themeFill="background1" w:themeFillShade="F2"/>
           </w:tcPr>
           <w:p>
             <w:pPr>
@@ -552,7 +469,8 @@
         </w:tc>
         <w:tc>
           <w:tcPr>
-            <w:tcW w:w="3117" w:type="dxa"/>
+            <w:tcW w:w="1800" w:type="dxa"/>
+            <w:shd w:val="clear" w:color="auto" w:fill="F2F2F2" w:themeFill="background1" w:themeFillShade="F2"/>
           </w:tcPr>
           <w:p>
             <w:pPr>
@@ -572,7 +490,8 @@
         </w:tc>
         <w:tc>
           <w:tcPr>
-            <w:tcW w:w="3117" w:type="dxa"/>
+            <w:tcW w:w="1795" w:type="dxa"/>
+            <w:shd w:val="clear" w:color="auto" w:fill="F2F2F2" w:themeFill="background1" w:themeFillShade="F2"/>
           </w:tcPr>
           <w:p>
             <w:pPr>
@@ -605,7 +524,8 @@
       <w:tr>
         <w:tc>
           <w:tcPr>
-            <w:tcW w:w="3116" w:type="dxa"/>
+            <w:tcW w:w="5755" w:type="dxa"/>
+            <w:shd w:val="clear" w:color="auto" w:fill="F2F2F2" w:themeFill="background1" w:themeFillShade="F2"/>
           </w:tcPr>
           <w:p>
             <w:pPr>
@@ -640,7 +560,8 @@
         </w:tc>
         <w:tc>
           <w:tcPr>
-            <w:tcW w:w="3117" w:type="dxa"/>
+            <w:tcW w:w="1800" w:type="dxa"/>
+            <w:shd w:val="clear" w:color="auto" w:fill="F2F2F2" w:themeFill="background1" w:themeFillShade="F2"/>
           </w:tcPr>
           <w:p>
             <w:pPr>
@@ -652,7 +573,8 @@
         </w:tc>
         <w:tc>
           <w:tcPr>
-            <w:tcW w:w="3117" w:type="dxa"/>
+            <w:tcW w:w="1795" w:type="dxa"/>
+            <w:shd w:val="clear" w:color="auto" w:fill="F2F2F2" w:themeFill="background1" w:themeFillShade="F2"/>
           </w:tcPr>
           <w:p>
             <w:pPr>

</xml_diff>

<commit_message>
Implement goal status table in place of bullet points (#58)
* Initialize table

Initialized with sample code provided via https://stackoverflow.com/questions/54928806/python-populate-a-docx-table-with-docxtemplate

* Initialize table in docx document

* Replace placeholder table with table holding goal status data

* Update summary report template to support custom goal status table

* Move table creation to its own function

* Clean up remainder of table placeholder
</commit_message>
<xml_diff>
--- a/src/resources/templates/Summary_Report_Template.docx
+++ b/src/resources/templates/Summary_Report_Template.docx
@@ -71,7 +71,27 @@
                 <w:szCs w:val="36"/>
                 <w:u w:val="single"/>
               </w:rPr>
-              <w:t>Goal Status across {{agency_name}}</w:t>
+              <w:t>Goal Status across {{</w:t>
+            </w:r>
+            <w:proofErr w:type="spellStart"/>
+            <w:r>
+              <w:rPr>
+                <w:rFonts w:ascii="Roboto" w:hAnsi="Roboto"/>
+                <w:sz w:val="36"/>
+                <w:szCs w:val="36"/>
+                <w:u w:val="single"/>
+              </w:rPr>
+              <w:t>agency_name</w:t>
+            </w:r>
+            <w:proofErr w:type="spellEnd"/>
+            <w:r>
+              <w:rPr>
+                <w:rFonts w:ascii="Roboto" w:hAnsi="Roboto"/>
+                <w:sz w:val="36"/>
+                <w:szCs w:val="36"/>
+                <w:u w:val="single"/>
+              </w:rPr>
+              <w:t>}}</w:t>
             </w:r>
           </w:p>
         </w:tc>
@@ -254,68 +274,324 @@
         </w:rPr>
       </w:pPr>
     </w:p>
+    <w:tbl>
+      <w:tblPr>
+        <w:tblStyle w:val="TableGrid"/>
+        <w:tblW w:w="0" w:type="auto"/>
+        <w:tblLayout w:type="fixed"/>
+        <w:tblLook w:val="04A0" w:firstRow="1" w:lastRow="0" w:firstColumn="1" w:lastColumn="0" w:noHBand="0" w:noVBand="1"/>
+      </w:tblPr>
+      <w:tblGrid>
+        <w:gridCol w:w="5755"/>
+        <w:gridCol w:w="1800"/>
+        <w:gridCol w:w="1795"/>
+      </w:tblGrid>
+      <w:tr>
+        <w:tc>
+          <w:tcPr>
+            <w:tcW w:w="5755" w:type="dxa"/>
+            <w:shd w:val="clear" w:color="auto" w:fill="BFBFBF" w:themeFill="background1" w:themeFillShade="BF"/>
+          </w:tcPr>
+          <w:p>
+            <w:pPr>
+              <w:rPr>
+                <w:rFonts w:ascii="Roboto" w:hAnsi="Roboto"/>
+                <w:b/>
+                <w:bCs/>
+              </w:rPr>
+            </w:pPr>
+            <w:r>
+              <w:rPr>
+                <w:rFonts w:ascii="Roboto" w:hAnsi="Roboto"/>
+                <w:b/>
+                <w:bCs/>
+              </w:rPr>
+              <w:t>Goal name</w:t>
+            </w:r>
+          </w:p>
+        </w:tc>
+        <w:tc>
+          <w:tcPr>
+            <w:tcW w:w="1800" w:type="dxa"/>
+            <w:shd w:val="clear" w:color="auto" w:fill="BFBFBF" w:themeFill="background1" w:themeFillShade="BF"/>
+          </w:tcPr>
+          <w:p>
+            <w:pPr>
+              <w:rPr>
+                <w:rFonts w:ascii="Roboto" w:hAnsi="Roboto"/>
+                <w:b/>
+                <w:bCs/>
+              </w:rPr>
+            </w:pPr>
+            <w:r>
+              <w:rPr>
+                <w:rFonts w:ascii="Roboto" w:hAnsi="Roboto"/>
+                <w:b/>
+                <w:bCs/>
+              </w:rPr>
+              <w:t>{{</w:t>
+            </w:r>
+            <w:proofErr w:type="spellStart"/>
+            <w:r>
+              <w:rPr>
+                <w:rFonts w:ascii="Roboto" w:hAnsi="Roboto"/>
+                <w:b/>
+                <w:bCs/>
+              </w:rPr>
+              <w:t>previous_quarter_and_year</w:t>
+            </w:r>
+            <w:proofErr w:type="spellEnd"/>
+            <w:r>
+              <w:rPr>
+                <w:rFonts w:ascii="Roboto" w:hAnsi="Roboto"/>
+                <w:b/>
+                <w:bCs/>
+              </w:rPr>
+              <w:t>}}</w:t>
+            </w:r>
+          </w:p>
+        </w:tc>
+        <w:tc>
+          <w:tcPr>
+            <w:tcW w:w="1795" w:type="dxa"/>
+            <w:shd w:val="clear" w:color="auto" w:fill="BFBFBF" w:themeFill="background1" w:themeFillShade="BF"/>
+          </w:tcPr>
+          <w:p>
+            <w:pPr>
+              <w:rPr>
+                <w:rFonts w:ascii="Roboto" w:hAnsi="Roboto"/>
+                <w:b/>
+                <w:bCs/>
+              </w:rPr>
+            </w:pPr>
+            <w:r>
+              <w:rPr>
+                <w:rFonts w:ascii="Roboto" w:hAnsi="Roboto"/>
+                <w:b/>
+                <w:bCs/>
+              </w:rPr>
+              <w:t>{{</w:t>
+            </w:r>
+            <w:proofErr w:type="spellStart"/>
+            <w:r>
+              <w:rPr>
+                <w:rFonts w:ascii="Roboto" w:hAnsi="Roboto"/>
+                <w:b/>
+                <w:bCs/>
+              </w:rPr>
+              <w:t>current_quarter_and_year</w:t>
+            </w:r>
+            <w:proofErr w:type="spellEnd"/>
+            <w:r>
+              <w:rPr>
+                <w:rFonts w:ascii="Roboto" w:hAnsi="Roboto"/>
+                <w:b/>
+                <w:bCs/>
+              </w:rPr>
+              <w:t>}}</w:t>
+            </w:r>
+          </w:p>
+        </w:tc>
+      </w:tr>
+      <w:tr>
+        <w:tc>
+          <w:tcPr>
+            <w:tcW w:w="9350" w:type="dxa"/>
+            <w:gridSpan w:val="3"/>
+            <w:shd w:val="clear" w:color="auto" w:fill="F2F2F2" w:themeFill="background1" w:themeFillShade="F2"/>
+          </w:tcPr>
+          <w:p>
+            <w:pPr>
+              <w:rPr>
+                <w:rFonts w:ascii="Roboto" w:hAnsi="Roboto"/>
+              </w:rPr>
+            </w:pPr>
+            <w:r>
+              <w:rPr>
+                <w:b/>
+                <w:bCs/>
+              </w:rPr>
+              <w:t xml:space="preserve">{%tr for item in </w:t>
+            </w:r>
+            <w:proofErr w:type="spellStart"/>
+            <w:r>
+              <w:rPr>
+                <w:b/>
+                <w:bCs/>
+              </w:rPr>
+              <w:t>tbl_contents</w:t>
+            </w:r>
+            <w:proofErr w:type="spellEnd"/>
+            <w:r>
+              <w:rPr>
+                <w:b/>
+                <w:bCs/>
+              </w:rPr>
+              <w:t xml:space="preserve"> %}</w:t>
+            </w:r>
+          </w:p>
+        </w:tc>
+      </w:tr>
+      <w:tr>
+        <w:tc>
+          <w:tcPr>
+            <w:tcW w:w="5755" w:type="dxa"/>
+            <w:shd w:val="clear" w:color="auto" w:fill="F2F2F2" w:themeFill="background1" w:themeFillShade="F2"/>
+          </w:tcPr>
+          <w:p>
+            <w:pPr>
+              <w:rPr>
+                <w:rFonts w:ascii="Roboto" w:hAnsi="Roboto"/>
+              </w:rPr>
+            </w:pPr>
+            <w:r>
+              <w:t xml:space="preserve"> {%</w:t>
+            </w:r>
+            <w:proofErr w:type="spellStart"/>
+            <w:r>
+              <w:t>tc</w:t>
+            </w:r>
+            <w:proofErr w:type="spellEnd"/>
+            <w:r>
+              <w:t xml:space="preserve"> for col in </w:t>
+            </w:r>
+            <w:proofErr w:type="spellStart"/>
+            <w:proofErr w:type="gramStart"/>
+            <w:r>
+              <w:t>item.cols</w:t>
+            </w:r>
+            <w:proofErr w:type="spellEnd"/>
+            <w:proofErr w:type="gramEnd"/>
+            <w:r>
+              <w:t xml:space="preserve"> %}</w:t>
+            </w:r>
+          </w:p>
+        </w:tc>
+        <w:tc>
+          <w:tcPr>
+            <w:tcW w:w="1800" w:type="dxa"/>
+            <w:shd w:val="clear" w:color="auto" w:fill="F2F2F2" w:themeFill="background1" w:themeFillShade="F2"/>
+          </w:tcPr>
+          <w:p>
+            <w:pPr>
+              <w:rPr>
+                <w:rFonts w:ascii="Roboto" w:hAnsi="Roboto"/>
+              </w:rPr>
+            </w:pPr>
+            <w:proofErr w:type="gramStart"/>
+            <w:r>
+              <w:t>{{ col</w:t>
+            </w:r>
+            <w:proofErr w:type="gramEnd"/>
+            <w:r>
+              <w:t xml:space="preserve"> }}</w:t>
+            </w:r>
+          </w:p>
+        </w:tc>
+        <w:tc>
+          <w:tcPr>
+            <w:tcW w:w="1795" w:type="dxa"/>
+            <w:shd w:val="clear" w:color="auto" w:fill="F2F2F2" w:themeFill="background1" w:themeFillShade="F2"/>
+          </w:tcPr>
+          <w:p>
+            <w:pPr>
+              <w:rPr>
+                <w:rFonts w:ascii="Roboto" w:hAnsi="Roboto"/>
+              </w:rPr>
+            </w:pPr>
+            <w:r>
+              <w:t xml:space="preserve"> {%</w:t>
+            </w:r>
+            <w:proofErr w:type="spellStart"/>
+            <w:r>
+              <w:t>tc</w:t>
+            </w:r>
+            <w:proofErr w:type="spellEnd"/>
+            <w:r>
+              <w:t xml:space="preserve"> </w:t>
+            </w:r>
+            <w:proofErr w:type="spellStart"/>
+            <w:r>
+              <w:t>endfor</w:t>
+            </w:r>
+            <w:proofErr w:type="spellEnd"/>
+            <w:r>
+              <w:t xml:space="preserve"> %}</w:t>
+            </w:r>
+          </w:p>
+        </w:tc>
+      </w:tr>
+      <w:tr>
+        <w:tc>
+          <w:tcPr>
+            <w:tcW w:w="5755" w:type="dxa"/>
+            <w:shd w:val="clear" w:color="auto" w:fill="F2F2F2" w:themeFill="background1" w:themeFillShade="F2"/>
+          </w:tcPr>
+          <w:p>
+            <w:pPr>
+              <w:rPr>
+                <w:rFonts w:ascii="Roboto" w:hAnsi="Roboto"/>
+              </w:rPr>
+            </w:pPr>
+            <w:r>
+              <w:rPr>
+                <w:b/>
+                <w:bCs/>
+              </w:rPr>
+              <w:t xml:space="preserve">{%tr </w:t>
+            </w:r>
+            <w:proofErr w:type="spellStart"/>
+            <w:r>
+              <w:rPr>
+                <w:b/>
+                <w:bCs/>
+              </w:rPr>
+              <w:t>endfor</w:t>
+            </w:r>
+            <w:proofErr w:type="spellEnd"/>
+            <w:r>
+              <w:rPr>
+                <w:b/>
+                <w:bCs/>
+              </w:rPr>
+              <w:t xml:space="preserve"> %}</w:t>
+            </w:r>
+          </w:p>
+        </w:tc>
+        <w:tc>
+          <w:tcPr>
+            <w:tcW w:w="1800" w:type="dxa"/>
+            <w:shd w:val="clear" w:color="auto" w:fill="F2F2F2" w:themeFill="background1" w:themeFillShade="F2"/>
+          </w:tcPr>
+          <w:p>
+            <w:pPr>
+              <w:rPr>
+                <w:rFonts w:ascii="Roboto" w:hAnsi="Roboto"/>
+              </w:rPr>
+            </w:pPr>
+          </w:p>
+        </w:tc>
+        <w:tc>
+          <w:tcPr>
+            <w:tcW w:w="1795" w:type="dxa"/>
+            <w:shd w:val="clear" w:color="auto" w:fill="F2F2F2" w:themeFill="background1" w:themeFillShade="F2"/>
+          </w:tcPr>
+          <w:p>
+            <w:pPr>
+              <w:rPr>
+                <w:rFonts w:ascii="Roboto" w:hAnsi="Roboto"/>
+              </w:rPr>
+            </w:pPr>
+          </w:p>
+        </w:tc>
+      </w:tr>
+    </w:tbl>
     <w:p>
       <w:pPr>
         <w:rPr>
           <w:rFonts w:ascii="Roboto" w:hAnsi="Roboto"/>
         </w:rPr>
       </w:pPr>
-      <w:r>
-        <w:rPr>
-          <w:rFonts w:ascii="Roboto" w:hAnsi="Roboto"/>
-        </w:rPr>
-        <w:t xml:space="preserve">{{agency_abbreviation}}’s APGs changed from a status of </w:t>
-      </w:r>
-      <w:r>
-        <w:rPr>
-          <w:rFonts w:ascii="Roboto" w:hAnsi="Roboto"/>
-          <w:b/>
-          <w:bCs/>
-        </w:rPr>
-        <w:t>{{goal_change_summary_sentence}}</w:t>
-      </w:r>
-      <w:r>
-        <w:rPr>
-          <w:rFonts w:ascii="Roboto" w:hAnsi="Roboto"/>
-        </w:rPr>
-        <w:t>.</w:t>
-      </w:r>
-    </w:p>
-    <w:p>
-      <w:pPr>
-        <w:pStyle w:val="ListParagraph"/>
-        <w:numPr>
-          <w:ilvl w:val="0"/>
-          <w:numId w:val="4"/>
-        </w:numPr>
-        <w:rPr>
-          <w:rFonts w:ascii="Roboto" w:hAnsi="Roboto"/>
-        </w:rPr>
-      </w:pPr>
-      <w:r>
-        <w:rPr>
-          <w:rFonts w:ascii="Roboto" w:hAnsi="Roboto"/>
-        </w:rPr>
-        <w:t>{{</w:t>
-      </w:r>
-      <w:r>
-        <w:rPr>
-          <w:rFonts w:ascii="Roboto" w:hAnsi="Roboto"/>
-        </w:rPr>
-        <w:t xml:space="preserve">r </w:t>
-      </w:r>
-      <w:r>
-        <w:rPr>
-          <w:rFonts w:ascii="Roboto" w:hAnsi="Roboto"/>
-        </w:rPr>
-        <w:t>goal_status_breakdown_bullets</w:t>
-      </w:r>
-      <w:r>
-        <w:rPr>
-          <w:rFonts w:ascii="Roboto" w:hAnsi="Roboto"/>
-        </w:rPr>
-        <w:t>}}</w:t>
-      </w:r>
     </w:p>
     <w:p>
       <w:pPr>
@@ -919,7 +1195,21 @@
               <w:rPr>
                 <w:rFonts w:ascii="Roboto" w:hAnsi="Roboto"/>
               </w:rPr>
-              <w:t>{{challenge_summary_text}}</w:t>
+              <w:t>{{</w:t>
+            </w:r>
+            <w:proofErr w:type="spellStart"/>
+            <w:r>
+              <w:rPr>
+                <w:rFonts w:ascii="Roboto" w:hAnsi="Roboto"/>
+              </w:rPr>
+              <w:t>challenge_summary_text</w:t>
+            </w:r>
+            <w:proofErr w:type="spellEnd"/>
+            <w:r>
+              <w:rPr>
+                <w:rFonts w:ascii="Roboto" w:hAnsi="Roboto"/>
+              </w:rPr>
+              <w:t>}}</w:t>
             </w:r>
           </w:p>
         </w:tc>

</xml_diff>

<commit_message>
Reword recurring challenges text
Places the goal name at the beginning of the sentence.
</commit_message>
<xml_diff>
--- a/src/resources/templates/Summary_Report_Template.docx
+++ b/src/resources/templates/Summary_Report_Template.docx
@@ -71,27 +71,7 @@
                 <w:szCs w:val="36"/>
                 <w:u w:val="single"/>
               </w:rPr>
-              <w:t>Goal Status across {{</w:t>
-            </w:r>
-            <w:proofErr w:type="spellStart"/>
-            <w:r>
-              <w:rPr>
-                <w:rFonts w:ascii="Roboto" w:hAnsi="Roboto"/>
-                <w:sz w:val="36"/>
-                <w:szCs w:val="36"/>
-                <w:u w:val="single"/>
-              </w:rPr>
-              <w:t>agency_name</w:t>
-            </w:r>
-            <w:proofErr w:type="spellEnd"/>
-            <w:r>
-              <w:rPr>
-                <w:rFonts w:ascii="Roboto" w:hAnsi="Roboto"/>
-                <w:sz w:val="36"/>
-                <w:szCs w:val="36"/>
-                <w:u w:val="single"/>
-              </w:rPr>
-              <w:t>}}</w:t>
+              <w:t>Goal Status across {{agency_name}}</w:t>
             </w:r>
           </w:p>
         </w:tc>
@@ -329,25 +309,7 @@
                 <w:b/>
                 <w:bCs/>
               </w:rPr>
-              <w:t>{{</w:t>
-            </w:r>
-            <w:proofErr w:type="spellStart"/>
-            <w:r>
-              <w:rPr>
-                <w:rFonts w:ascii="Roboto" w:hAnsi="Roboto"/>
-                <w:b/>
-                <w:bCs/>
-              </w:rPr>
-              <w:t>previous_quarter_and_year</w:t>
-            </w:r>
-            <w:proofErr w:type="spellEnd"/>
-            <w:r>
-              <w:rPr>
-                <w:rFonts w:ascii="Roboto" w:hAnsi="Roboto"/>
-                <w:b/>
-                <w:bCs/>
-              </w:rPr>
-              <w:t>}}</w:t>
+              <w:t>{{previous_quarter_and_year}}</w:t>
             </w:r>
           </w:p>
         </w:tc>
@@ -370,25 +332,7 @@
                 <w:b/>
                 <w:bCs/>
               </w:rPr>
-              <w:t>{{</w:t>
-            </w:r>
-            <w:proofErr w:type="spellStart"/>
-            <w:r>
-              <w:rPr>
-                <w:rFonts w:ascii="Roboto" w:hAnsi="Roboto"/>
-                <w:b/>
-                <w:bCs/>
-              </w:rPr>
-              <w:t>current_quarter_and_year</w:t>
-            </w:r>
-            <w:proofErr w:type="spellEnd"/>
-            <w:r>
-              <w:rPr>
-                <w:rFonts w:ascii="Roboto" w:hAnsi="Roboto"/>
-                <w:b/>
-                <w:bCs/>
-              </w:rPr>
-              <w:t>}}</w:t>
+              <w:t>{{current_quarter_and_year}}</w:t>
             </w:r>
           </w:p>
         </w:tc>
@@ -411,23 +355,7 @@
                 <w:b/>
                 <w:bCs/>
               </w:rPr>
-              <w:t xml:space="preserve">{%tr for item in </w:t>
-            </w:r>
-            <w:proofErr w:type="spellStart"/>
-            <w:r>
-              <w:rPr>
-                <w:b/>
-                <w:bCs/>
-              </w:rPr>
-              <w:t>tbl_contents</w:t>
-            </w:r>
-            <w:proofErr w:type="spellEnd"/>
-            <w:r>
-              <w:rPr>
-                <w:b/>
-                <w:bCs/>
-              </w:rPr>
-              <w:t xml:space="preserve"> %}</w:t>
+              <w:t>{%tr for item in tbl_contents %}</w:t>
             </w:r>
           </w:p>
         </w:tc>
@@ -445,25 +373,7 @@
               </w:rPr>
             </w:pPr>
             <w:r>
-              <w:t xml:space="preserve"> {%</w:t>
-            </w:r>
-            <w:proofErr w:type="spellStart"/>
-            <w:r>
-              <w:t>tc</w:t>
-            </w:r>
-            <w:proofErr w:type="spellEnd"/>
-            <w:r>
-              <w:t xml:space="preserve"> for col in </w:t>
-            </w:r>
-            <w:proofErr w:type="spellStart"/>
-            <w:proofErr w:type="gramStart"/>
-            <w:r>
-              <w:t>item.cols</w:t>
-            </w:r>
-            <w:proofErr w:type="spellEnd"/>
-            <w:proofErr w:type="gramEnd"/>
-            <w:r>
-              <w:t xml:space="preserve"> %}</w:t>
+              <w:t xml:space="preserve"> {%tc for col in item.cols %}</w:t>
             </w:r>
           </w:p>
         </w:tc>
@@ -478,13 +388,8 @@
                 <w:rFonts w:ascii="Roboto" w:hAnsi="Roboto"/>
               </w:rPr>
             </w:pPr>
-            <w:proofErr w:type="gramStart"/>
-            <w:r>
-              <w:t>{{ col</w:t>
-            </w:r>
-            <w:proofErr w:type="gramEnd"/>
-            <w:r>
-              <w:t xml:space="preserve"> }}</w:t>
+            <w:r>
+              <w:t>{{ col }}</w:t>
             </w:r>
           </w:p>
         </w:tc>
@@ -500,23 +405,7 @@
               </w:rPr>
             </w:pPr>
             <w:r>
-              <w:t xml:space="preserve"> {%</w:t>
-            </w:r>
-            <w:proofErr w:type="spellStart"/>
-            <w:r>
-              <w:t>tc</w:t>
-            </w:r>
-            <w:proofErr w:type="spellEnd"/>
-            <w:r>
-              <w:t xml:space="preserve"> </w:t>
-            </w:r>
-            <w:proofErr w:type="spellStart"/>
-            <w:r>
-              <w:t>endfor</w:t>
-            </w:r>
-            <w:proofErr w:type="spellEnd"/>
-            <w:r>
-              <w:t xml:space="preserve"> %}</w:t>
+              <w:t xml:space="preserve"> {%tc endfor %}</w:t>
             </w:r>
           </w:p>
         </w:tc>
@@ -538,23 +427,7 @@
                 <w:b/>
                 <w:bCs/>
               </w:rPr>
-              <w:t xml:space="preserve">{%tr </w:t>
-            </w:r>
-            <w:proofErr w:type="spellStart"/>
-            <w:r>
-              <w:rPr>
-                <w:b/>
-                <w:bCs/>
-              </w:rPr>
-              <w:t>endfor</w:t>
-            </w:r>
-            <w:proofErr w:type="spellEnd"/>
-            <w:r>
-              <w:rPr>
-                <w:b/>
-                <w:bCs/>
-              </w:rPr>
-              <w:t xml:space="preserve"> %}</w:t>
+              <w:t>{%tr endfor %}</w:t>
             </w:r>
           </w:p>
         </w:tc>
@@ -840,32 +713,10 @@
             <w:r>
               <w:rPr>
                 <w:rFonts w:ascii="Roboto" w:hAnsi="Roboto"/>
-              </w:rPr>
-              <w:t xml:space="preserve">The challenge of </w:t>
-            </w:r>
-            <w:r>
-              <w:rPr>
-                <w:rFonts w:ascii="Roboto" w:hAnsi="Roboto"/>
-                <w:b/>
-                <w:bCs/>
-              </w:rPr>
-              <w:t>{{recur_</w:t>
-            </w:r>
-            <w:r>
-              <w:rPr>
-                <w:rFonts w:ascii="Roboto" w:hAnsi="Roboto"/>
-                <w:b/>
-                <w:bCs/>
-              </w:rPr>
-              <w:t>challenge</w:t>
-            </w:r>
-            <w:r>
-              <w:rPr>
-                <w:rFonts w:ascii="Roboto" w:hAnsi="Roboto"/>
-                <w:b/>
-                <w:bCs/>
-              </w:rPr>
-              <w:t>_1}}</w:t>
+                <w:b/>
+                <w:bCs/>
+              </w:rPr>
+              <w:t>{{recur_challenge_1}}</w:t>
             </w:r>
             <w:r>
               <w:rPr>
@@ -972,12 +823,6 @@
             <w:r>
               <w:rPr>
                 <w:rFonts w:ascii="Roboto" w:hAnsi="Roboto"/>
-              </w:rPr>
-              <w:t xml:space="preserve">The challenge of </w:t>
-            </w:r>
-            <w:r>
-              <w:rPr>
-                <w:rFonts w:ascii="Roboto" w:hAnsi="Roboto"/>
                 <w:b/>
                 <w:bCs/>
               </w:rPr>
@@ -1003,7 +848,13 @@
               <w:rPr>
                 <w:rFonts w:ascii="Roboto" w:hAnsi="Roboto"/>
               </w:rPr>
-              <w:t xml:space="preserve"> has been reported for </w:t>
+              <w:t xml:space="preserve"> </w:t>
+            </w:r>
+            <w:r>
+              <w:rPr>
+                <w:rFonts w:ascii="Roboto" w:hAnsi="Roboto"/>
+              </w:rPr>
+              <w:t xml:space="preserve">has been reported for </w:t>
             </w:r>
             <w:r>
               <w:rPr>
@@ -1195,21 +1046,7 @@
               <w:rPr>
                 <w:rFonts w:ascii="Roboto" w:hAnsi="Roboto"/>
               </w:rPr>
-              <w:t>{{</w:t>
-            </w:r>
-            <w:proofErr w:type="spellStart"/>
-            <w:r>
-              <w:rPr>
-                <w:rFonts w:ascii="Roboto" w:hAnsi="Roboto"/>
-              </w:rPr>
-              <w:t>challenge_summary_text</w:t>
-            </w:r>
-            <w:proofErr w:type="spellEnd"/>
-            <w:r>
-              <w:rPr>
-                <w:rFonts w:ascii="Roboto" w:hAnsi="Roboto"/>
-              </w:rPr>
-              <w:t>}}</w:t>
+              <w:t>{{challenge_summary_text}}</w:t>
             </w:r>
           </w:p>
         </w:tc>

</xml_diff>

<commit_message>
Final rewording of recurring challenges template
</commit_message>
<xml_diff>
--- a/src/resources/templates/Summary_Report_Template.docx
+++ b/src/resources/templates/Summary_Report_Template.docx
@@ -768,7 +768,13 @@
               <w:rPr>
                 <w:rFonts w:ascii="Roboto" w:hAnsi="Roboto"/>
               </w:rPr>
-              <w:t xml:space="preserve">for each of the last </w:t>
+              <w:t>in</w:t>
+            </w:r>
+            <w:r>
+              <w:rPr>
+                <w:rFonts w:ascii="Roboto" w:hAnsi="Roboto"/>
+              </w:rPr>
+              <w:t xml:space="preserve"> each of the last </w:t>
             </w:r>
             <w:r>
               <w:rPr>
@@ -900,7 +906,13 @@
               <w:rPr>
                 <w:rFonts w:ascii="Roboto" w:hAnsi="Roboto"/>
               </w:rPr>
-              <w:t xml:space="preserve">for each of the last </w:t>
+              <w:t>in</w:t>
+            </w:r>
+            <w:r>
+              <w:rPr>
+                <w:rFonts w:ascii="Roboto" w:hAnsi="Roboto"/>
+              </w:rPr>
+              <w:t xml:space="preserve"> each of the last </w:t>
             </w:r>
             <w:r>
               <w:rPr>

</xml_diff>

<commit_message>
Reword recurring challenges text (#63)
* Reword recurring challenges text

Places the goal name at the beginning of the sentence.

* Remove forcing of recurring challenge names to lower case

* Final rewording of recurring challenges template
</commit_message>
<xml_diff>
--- a/src/resources/templates/Summary_Report_Template.docx
+++ b/src/resources/templates/Summary_Report_Template.docx
@@ -71,27 +71,7 @@
                 <w:szCs w:val="36"/>
                 <w:u w:val="single"/>
               </w:rPr>
-              <w:t>Goal Status across {{</w:t>
-            </w:r>
-            <w:proofErr w:type="spellStart"/>
-            <w:r>
-              <w:rPr>
-                <w:rFonts w:ascii="Roboto" w:hAnsi="Roboto"/>
-                <w:sz w:val="36"/>
-                <w:szCs w:val="36"/>
-                <w:u w:val="single"/>
-              </w:rPr>
-              <w:t>agency_name</w:t>
-            </w:r>
-            <w:proofErr w:type="spellEnd"/>
-            <w:r>
-              <w:rPr>
-                <w:rFonts w:ascii="Roboto" w:hAnsi="Roboto"/>
-                <w:sz w:val="36"/>
-                <w:szCs w:val="36"/>
-                <w:u w:val="single"/>
-              </w:rPr>
-              <w:t>}}</w:t>
+              <w:t>Goal Status across {{agency_name}}</w:t>
             </w:r>
           </w:p>
         </w:tc>
@@ -329,25 +309,7 @@
                 <w:b/>
                 <w:bCs/>
               </w:rPr>
-              <w:t>{{</w:t>
-            </w:r>
-            <w:proofErr w:type="spellStart"/>
-            <w:r>
-              <w:rPr>
-                <w:rFonts w:ascii="Roboto" w:hAnsi="Roboto"/>
-                <w:b/>
-                <w:bCs/>
-              </w:rPr>
-              <w:t>previous_quarter_and_year</w:t>
-            </w:r>
-            <w:proofErr w:type="spellEnd"/>
-            <w:r>
-              <w:rPr>
-                <w:rFonts w:ascii="Roboto" w:hAnsi="Roboto"/>
-                <w:b/>
-                <w:bCs/>
-              </w:rPr>
-              <w:t>}}</w:t>
+              <w:t>{{previous_quarter_and_year}}</w:t>
             </w:r>
           </w:p>
         </w:tc>
@@ -370,25 +332,7 @@
                 <w:b/>
                 <w:bCs/>
               </w:rPr>
-              <w:t>{{</w:t>
-            </w:r>
-            <w:proofErr w:type="spellStart"/>
-            <w:r>
-              <w:rPr>
-                <w:rFonts w:ascii="Roboto" w:hAnsi="Roboto"/>
-                <w:b/>
-                <w:bCs/>
-              </w:rPr>
-              <w:t>current_quarter_and_year</w:t>
-            </w:r>
-            <w:proofErr w:type="spellEnd"/>
-            <w:r>
-              <w:rPr>
-                <w:rFonts w:ascii="Roboto" w:hAnsi="Roboto"/>
-                <w:b/>
-                <w:bCs/>
-              </w:rPr>
-              <w:t>}}</w:t>
+              <w:t>{{current_quarter_and_year}}</w:t>
             </w:r>
           </w:p>
         </w:tc>
@@ -411,23 +355,7 @@
                 <w:b/>
                 <w:bCs/>
               </w:rPr>
-              <w:t xml:space="preserve">{%tr for item in </w:t>
-            </w:r>
-            <w:proofErr w:type="spellStart"/>
-            <w:r>
-              <w:rPr>
-                <w:b/>
-                <w:bCs/>
-              </w:rPr>
-              <w:t>tbl_contents</w:t>
-            </w:r>
-            <w:proofErr w:type="spellEnd"/>
-            <w:r>
-              <w:rPr>
-                <w:b/>
-                <w:bCs/>
-              </w:rPr>
-              <w:t xml:space="preserve"> %}</w:t>
+              <w:t>{%tr for item in tbl_contents %}</w:t>
             </w:r>
           </w:p>
         </w:tc>
@@ -445,25 +373,7 @@
               </w:rPr>
             </w:pPr>
             <w:r>
-              <w:t xml:space="preserve"> {%</w:t>
-            </w:r>
-            <w:proofErr w:type="spellStart"/>
-            <w:r>
-              <w:t>tc</w:t>
-            </w:r>
-            <w:proofErr w:type="spellEnd"/>
-            <w:r>
-              <w:t xml:space="preserve"> for col in </w:t>
-            </w:r>
-            <w:proofErr w:type="spellStart"/>
-            <w:proofErr w:type="gramStart"/>
-            <w:r>
-              <w:t>item.cols</w:t>
-            </w:r>
-            <w:proofErr w:type="spellEnd"/>
-            <w:proofErr w:type="gramEnd"/>
-            <w:r>
-              <w:t xml:space="preserve"> %}</w:t>
+              <w:t xml:space="preserve"> {%tc for col in item.cols %}</w:t>
             </w:r>
           </w:p>
         </w:tc>
@@ -478,13 +388,8 @@
                 <w:rFonts w:ascii="Roboto" w:hAnsi="Roboto"/>
               </w:rPr>
             </w:pPr>
-            <w:proofErr w:type="gramStart"/>
-            <w:r>
-              <w:t>{{ col</w:t>
-            </w:r>
-            <w:proofErr w:type="gramEnd"/>
-            <w:r>
-              <w:t xml:space="preserve"> }}</w:t>
+            <w:r>
+              <w:t>{{ col }}</w:t>
             </w:r>
           </w:p>
         </w:tc>
@@ -500,23 +405,7 @@
               </w:rPr>
             </w:pPr>
             <w:r>
-              <w:t xml:space="preserve"> {%</w:t>
-            </w:r>
-            <w:proofErr w:type="spellStart"/>
-            <w:r>
-              <w:t>tc</w:t>
-            </w:r>
-            <w:proofErr w:type="spellEnd"/>
-            <w:r>
-              <w:t xml:space="preserve"> </w:t>
-            </w:r>
-            <w:proofErr w:type="spellStart"/>
-            <w:r>
-              <w:t>endfor</w:t>
-            </w:r>
-            <w:proofErr w:type="spellEnd"/>
-            <w:r>
-              <w:t xml:space="preserve"> %}</w:t>
+              <w:t xml:space="preserve"> {%tc endfor %}</w:t>
             </w:r>
           </w:p>
         </w:tc>
@@ -538,23 +427,7 @@
                 <w:b/>
                 <w:bCs/>
               </w:rPr>
-              <w:t xml:space="preserve">{%tr </w:t>
-            </w:r>
-            <w:proofErr w:type="spellStart"/>
-            <w:r>
-              <w:rPr>
-                <w:b/>
-                <w:bCs/>
-              </w:rPr>
-              <w:t>endfor</w:t>
-            </w:r>
-            <w:proofErr w:type="spellEnd"/>
-            <w:r>
-              <w:rPr>
-                <w:b/>
-                <w:bCs/>
-              </w:rPr>
-              <w:t xml:space="preserve"> %}</w:t>
+              <w:t>{%tr endfor %}</w:t>
             </w:r>
           </w:p>
         </w:tc>
@@ -840,32 +713,10 @@
             <w:r>
               <w:rPr>
                 <w:rFonts w:ascii="Roboto" w:hAnsi="Roboto"/>
-              </w:rPr>
-              <w:t xml:space="preserve">The challenge of </w:t>
-            </w:r>
-            <w:r>
-              <w:rPr>
-                <w:rFonts w:ascii="Roboto" w:hAnsi="Roboto"/>
-                <w:b/>
-                <w:bCs/>
-              </w:rPr>
-              <w:t>{{recur_</w:t>
-            </w:r>
-            <w:r>
-              <w:rPr>
-                <w:rFonts w:ascii="Roboto" w:hAnsi="Roboto"/>
-                <w:b/>
-                <w:bCs/>
-              </w:rPr>
-              <w:t>challenge</w:t>
-            </w:r>
-            <w:r>
-              <w:rPr>
-                <w:rFonts w:ascii="Roboto" w:hAnsi="Roboto"/>
-                <w:b/>
-                <w:bCs/>
-              </w:rPr>
-              <w:t>_1}}</w:t>
+                <w:b/>
+                <w:bCs/>
+              </w:rPr>
+              <w:t>{{recur_challenge_1}}</w:t>
             </w:r>
             <w:r>
               <w:rPr>
@@ -917,7 +768,13 @@
               <w:rPr>
                 <w:rFonts w:ascii="Roboto" w:hAnsi="Roboto"/>
               </w:rPr>
-              <w:t xml:space="preserve">for each of the last </w:t>
+              <w:t>in</w:t>
+            </w:r>
+            <w:r>
+              <w:rPr>
+                <w:rFonts w:ascii="Roboto" w:hAnsi="Roboto"/>
+              </w:rPr>
+              <w:t xml:space="preserve"> each of the last </w:t>
             </w:r>
             <w:r>
               <w:rPr>
@@ -972,12 +829,6 @@
             <w:r>
               <w:rPr>
                 <w:rFonts w:ascii="Roboto" w:hAnsi="Roboto"/>
-              </w:rPr>
-              <w:t xml:space="preserve">The challenge of </w:t>
-            </w:r>
-            <w:r>
-              <w:rPr>
-                <w:rFonts w:ascii="Roboto" w:hAnsi="Roboto"/>
                 <w:b/>
                 <w:bCs/>
               </w:rPr>
@@ -1003,7 +854,13 @@
               <w:rPr>
                 <w:rFonts w:ascii="Roboto" w:hAnsi="Roboto"/>
               </w:rPr>
-              <w:t xml:space="preserve"> has been reported for </w:t>
+              <w:t xml:space="preserve"> </w:t>
+            </w:r>
+            <w:r>
+              <w:rPr>
+                <w:rFonts w:ascii="Roboto" w:hAnsi="Roboto"/>
+              </w:rPr>
+              <w:t xml:space="preserve">has been reported for </w:t>
             </w:r>
             <w:r>
               <w:rPr>
@@ -1049,7 +906,13 @@
               <w:rPr>
                 <w:rFonts w:ascii="Roboto" w:hAnsi="Roboto"/>
               </w:rPr>
-              <w:t xml:space="preserve">for each of the last </w:t>
+              <w:t>in</w:t>
+            </w:r>
+            <w:r>
+              <w:rPr>
+                <w:rFonts w:ascii="Roboto" w:hAnsi="Roboto"/>
+              </w:rPr>
+              <w:t xml:space="preserve"> each of the last </w:t>
             </w:r>
             <w:r>
               <w:rPr>
@@ -1195,21 +1058,7 @@
               <w:rPr>
                 <w:rFonts w:ascii="Roboto" w:hAnsi="Roboto"/>
               </w:rPr>
-              <w:t>{{</w:t>
-            </w:r>
-            <w:proofErr w:type="spellStart"/>
-            <w:r>
-              <w:rPr>
-                <w:rFonts w:ascii="Roboto" w:hAnsi="Roboto"/>
-              </w:rPr>
-              <w:t>challenge_summary_text</w:t>
-            </w:r>
-            <w:proofErr w:type="spellEnd"/>
-            <w:r>
-              <w:rPr>
-                <w:rFonts w:ascii="Roboto" w:hAnsi="Roboto"/>
-              </w:rPr>
-              <w:t>}}</w:t>
+              <w:t>{{challenge_summary_text}}</w:t>
             </w:r>
           </w:p>
         </w:tc>

</xml_diff>

<commit_message>
Rearrange sequence of graphics displayed on challenges page
</commit_message>
<xml_diff>
--- a/src/resources/templates/Summary_Report_Template.docx
+++ b/src/resources/templates/Summary_Report_Template.docx
@@ -71,7 +71,27 @@
                 <w:szCs w:val="36"/>
                 <w:u w:val="single"/>
               </w:rPr>
-              <w:t>Goal Status across {{agency_name}}</w:t>
+              <w:t>Goal Status across {{</w:t>
+            </w:r>
+            <w:proofErr w:type="spellStart"/>
+            <w:r>
+              <w:rPr>
+                <w:rFonts w:ascii="Roboto" w:hAnsi="Roboto"/>
+                <w:sz w:val="36"/>
+                <w:szCs w:val="36"/>
+                <w:u w:val="single"/>
+              </w:rPr>
+              <w:t>agency_name</w:t>
+            </w:r>
+            <w:proofErr w:type="spellEnd"/>
+            <w:r>
+              <w:rPr>
+                <w:rFonts w:ascii="Roboto" w:hAnsi="Roboto"/>
+                <w:sz w:val="36"/>
+                <w:szCs w:val="36"/>
+                <w:u w:val="single"/>
+              </w:rPr>
+              <w:t>}}</w:t>
             </w:r>
           </w:p>
         </w:tc>
@@ -309,7 +329,25 @@
                 <w:b/>
                 <w:bCs/>
               </w:rPr>
-              <w:t>{{previous_quarter_and_year}}</w:t>
+              <w:t>{{</w:t>
+            </w:r>
+            <w:proofErr w:type="spellStart"/>
+            <w:r>
+              <w:rPr>
+                <w:rFonts w:ascii="Roboto" w:hAnsi="Roboto"/>
+                <w:b/>
+                <w:bCs/>
+              </w:rPr>
+              <w:t>previous_quarter_and_year</w:t>
+            </w:r>
+            <w:proofErr w:type="spellEnd"/>
+            <w:r>
+              <w:rPr>
+                <w:rFonts w:ascii="Roboto" w:hAnsi="Roboto"/>
+                <w:b/>
+                <w:bCs/>
+              </w:rPr>
+              <w:t>}}</w:t>
             </w:r>
           </w:p>
         </w:tc>
@@ -332,7 +370,25 @@
                 <w:b/>
                 <w:bCs/>
               </w:rPr>
-              <w:t>{{current_quarter_and_year}}</w:t>
+              <w:t>{{</w:t>
+            </w:r>
+            <w:proofErr w:type="spellStart"/>
+            <w:r>
+              <w:rPr>
+                <w:rFonts w:ascii="Roboto" w:hAnsi="Roboto"/>
+                <w:b/>
+                <w:bCs/>
+              </w:rPr>
+              <w:t>current_quarter_and_year</w:t>
+            </w:r>
+            <w:proofErr w:type="spellEnd"/>
+            <w:r>
+              <w:rPr>
+                <w:rFonts w:ascii="Roboto" w:hAnsi="Roboto"/>
+                <w:b/>
+                <w:bCs/>
+              </w:rPr>
+              <w:t>}}</w:t>
             </w:r>
           </w:p>
         </w:tc>
@@ -355,7 +411,23 @@
                 <w:b/>
                 <w:bCs/>
               </w:rPr>
-              <w:t>{%tr for item in tbl_contents %}</w:t>
+              <w:t xml:space="preserve">{%tr for item in </w:t>
+            </w:r>
+            <w:proofErr w:type="spellStart"/>
+            <w:r>
+              <w:rPr>
+                <w:b/>
+                <w:bCs/>
+              </w:rPr>
+              <w:t>tbl_contents</w:t>
+            </w:r>
+            <w:proofErr w:type="spellEnd"/>
+            <w:r>
+              <w:rPr>
+                <w:b/>
+                <w:bCs/>
+              </w:rPr>
+              <w:t xml:space="preserve"> %}</w:t>
             </w:r>
           </w:p>
         </w:tc>
@@ -373,7 +445,25 @@
               </w:rPr>
             </w:pPr>
             <w:r>
-              <w:t xml:space="preserve"> {%tc for col in item.cols %}</w:t>
+              <w:t xml:space="preserve"> {%</w:t>
+            </w:r>
+            <w:proofErr w:type="spellStart"/>
+            <w:r>
+              <w:t>tc</w:t>
+            </w:r>
+            <w:proofErr w:type="spellEnd"/>
+            <w:r>
+              <w:t xml:space="preserve"> for col in </w:t>
+            </w:r>
+            <w:proofErr w:type="spellStart"/>
+            <w:proofErr w:type="gramStart"/>
+            <w:r>
+              <w:t>item.cols</w:t>
+            </w:r>
+            <w:proofErr w:type="spellEnd"/>
+            <w:proofErr w:type="gramEnd"/>
+            <w:r>
+              <w:t xml:space="preserve"> %}</w:t>
             </w:r>
           </w:p>
         </w:tc>
@@ -388,8 +478,13 @@
                 <w:rFonts w:ascii="Roboto" w:hAnsi="Roboto"/>
               </w:rPr>
             </w:pPr>
-            <w:r>
-              <w:t>{{ col }}</w:t>
+            <w:proofErr w:type="gramStart"/>
+            <w:r>
+              <w:t>{{ col</w:t>
+            </w:r>
+            <w:proofErr w:type="gramEnd"/>
+            <w:r>
+              <w:t xml:space="preserve"> }}</w:t>
             </w:r>
           </w:p>
         </w:tc>
@@ -405,7 +500,23 @@
               </w:rPr>
             </w:pPr>
             <w:r>
-              <w:t xml:space="preserve"> {%tc endfor %}</w:t>
+              <w:t xml:space="preserve"> {%</w:t>
+            </w:r>
+            <w:proofErr w:type="spellStart"/>
+            <w:r>
+              <w:t>tc</w:t>
+            </w:r>
+            <w:proofErr w:type="spellEnd"/>
+            <w:r>
+              <w:t xml:space="preserve"> </w:t>
+            </w:r>
+            <w:proofErr w:type="spellStart"/>
+            <w:r>
+              <w:t>endfor</w:t>
+            </w:r>
+            <w:proofErr w:type="spellEnd"/>
+            <w:r>
+              <w:t xml:space="preserve"> %}</w:t>
             </w:r>
           </w:p>
         </w:tc>
@@ -427,7 +538,23 @@
                 <w:b/>
                 <w:bCs/>
               </w:rPr>
-              <w:t>{%tr endfor %}</w:t>
+              <w:t xml:space="preserve">{%tr </w:t>
+            </w:r>
+            <w:proofErr w:type="spellStart"/>
+            <w:r>
+              <w:rPr>
+                <w:b/>
+                <w:bCs/>
+              </w:rPr>
+              <w:t>endfor</w:t>
+            </w:r>
+            <w:proofErr w:type="spellEnd"/>
+            <w:r>
+              <w:rPr>
+                <w:b/>
+                <w:bCs/>
+              </w:rPr>
+              <w:t xml:space="preserve"> %}</w:t>
             </w:r>
           </w:p>
         </w:tc>
@@ -586,387 +713,6 @@
           <w:insideH w:val="none" w:sz="0" w:space="0" w:color="auto"/>
           <w:insideV w:val="none" w:sz="0" w:space="0" w:color="auto"/>
         </w:tblBorders>
-        <w:tblCellMar>
-          <w:left w:w="230" w:type="dxa"/>
-          <w:right w:w="230" w:type="dxa"/>
-        </w:tblCellMar>
-        <w:tblLook w:val="04A0" w:firstRow="1" w:lastRow="0" w:firstColumn="1" w:lastColumn="0" w:noHBand="0" w:noVBand="1"/>
-      </w:tblPr>
-      <w:tblGrid>
-        <w:gridCol w:w="4680"/>
-        <w:gridCol w:w="4680"/>
-      </w:tblGrid>
-      <w:tr>
-        <w:tc>
-          <w:tcPr>
-            <w:tcW w:w="4675" w:type="dxa"/>
-          </w:tcPr>
-          <w:p>
-            <w:pPr>
-              <w:jc w:val="center"/>
-              <w:rPr>
-                <w:rFonts w:ascii="Eras Demi ITC" w:hAnsi="Eras Demi ITC"/>
-                <w:sz w:val="144"/>
-                <w:szCs w:val="144"/>
-              </w:rPr>
-            </w:pPr>
-            <w:r>
-              <w:rPr>
-                <w:rFonts w:ascii="Eras Demi ITC" w:hAnsi="Eras Demi ITC"/>
-                <w:color w:val="FF0000"/>
-                <w:sz w:val="144"/>
-                <w:szCs w:val="144"/>
-              </w:rPr>
-              <w:t>{{recur_challenge_1</w:t>
-            </w:r>
-            <w:r>
-              <w:rPr>
-                <w:rFonts w:ascii="Eras Demi ITC" w:hAnsi="Eras Demi ITC"/>
-                <w:color w:val="FF0000"/>
-                <w:sz w:val="144"/>
-                <w:szCs w:val="144"/>
-              </w:rPr>
-              <w:t>_count</w:t>
-            </w:r>
-            <w:r>
-              <w:rPr>
-                <w:rFonts w:ascii="Eras Demi ITC" w:hAnsi="Eras Demi ITC"/>
-                <w:color w:val="FF0000"/>
-                <w:sz w:val="144"/>
-                <w:szCs w:val="144"/>
-              </w:rPr>
-              <w:t>}}</w:t>
-            </w:r>
-          </w:p>
-        </w:tc>
-        <w:tc>
-          <w:tcPr>
-            <w:tcW w:w="4675" w:type="dxa"/>
-          </w:tcPr>
-          <w:p>
-            <w:pPr>
-              <w:jc w:val="center"/>
-              <w:rPr>
-                <w:rFonts w:ascii="Roboto" w:hAnsi="Roboto"/>
-                <w:color w:val="FF0000"/>
-              </w:rPr>
-            </w:pPr>
-            <w:r>
-              <w:rPr>
-                <w:rFonts w:ascii="Eras Demi ITC" w:hAnsi="Eras Demi ITC"/>
-                <w:color w:val="FF0000"/>
-                <w:sz w:val="144"/>
-                <w:szCs w:val="144"/>
-              </w:rPr>
-              <w:t>{</w:t>
-            </w:r>
-            <w:r>
-              <w:rPr>
-                <w:rFonts w:ascii="Eras Demi ITC" w:hAnsi="Eras Demi ITC"/>
-                <w:color w:val="FF0000"/>
-                <w:sz w:val="144"/>
-                <w:szCs w:val="144"/>
-              </w:rPr>
-              <w:t>{</w:t>
-            </w:r>
-            <w:r>
-              <w:rPr>
-                <w:rFonts w:ascii="Eras Demi ITC" w:hAnsi="Eras Demi ITC"/>
-                <w:color w:val="FF0000"/>
-                <w:sz w:val="144"/>
-                <w:szCs w:val="144"/>
-              </w:rPr>
-              <w:t>recur_challenge_2</w:t>
-            </w:r>
-            <w:r>
-              <w:rPr>
-                <w:rFonts w:ascii="Eras Demi ITC" w:hAnsi="Eras Demi ITC"/>
-                <w:color w:val="FF0000"/>
-                <w:sz w:val="144"/>
-                <w:szCs w:val="144"/>
-              </w:rPr>
-              <w:t>_count</w:t>
-            </w:r>
-            <w:r>
-              <w:rPr>
-                <w:rFonts w:ascii="Eras Demi ITC" w:hAnsi="Eras Demi ITC"/>
-                <w:color w:val="FF0000"/>
-                <w:sz w:val="144"/>
-                <w:szCs w:val="144"/>
-              </w:rPr>
-              <w:t>}}</w:t>
-            </w:r>
-          </w:p>
-        </w:tc>
-      </w:tr>
-      <w:tr>
-        <w:tc>
-          <w:tcPr>
-            <w:tcW w:w="4675" w:type="dxa"/>
-          </w:tcPr>
-          <w:p>
-            <w:pPr>
-              <w:rPr>
-                <w:rFonts w:ascii="Roboto" w:hAnsi="Roboto"/>
-              </w:rPr>
-            </w:pPr>
-            <w:r>
-              <w:rPr>
-                <w:rFonts w:ascii="Roboto" w:hAnsi="Roboto"/>
-                <w:b/>
-                <w:bCs/>
-              </w:rPr>
-              <w:t>{{recur_challenge_1}}</w:t>
-            </w:r>
-            <w:r>
-              <w:rPr>
-                <w:rFonts w:ascii="Roboto" w:hAnsi="Roboto"/>
-              </w:rPr>
-              <w:t xml:space="preserve"> has been reported for </w:t>
-            </w:r>
-            <w:r>
-              <w:rPr>
-                <w:rFonts w:ascii="Roboto" w:hAnsi="Roboto"/>
-                <w:b/>
-                <w:bCs/>
-              </w:rPr>
-              <w:t>{{</w:t>
-            </w:r>
-            <w:r>
-              <w:rPr>
-                <w:rFonts w:ascii="Roboto" w:hAnsi="Roboto"/>
-                <w:b/>
-                <w:bCs/>
-              </w:rPr>
-              <w:t>recur_challenge_1_</w:t>
-            </w:r>
-            <w:r>
-              <w:rPr>
-                <w:rFonts w:ascii="Roboto" w:hAnsi="Roboto"/>
-                <w:b/>
-                <w:bCs/>
-              </w:rPr>
-              <w:t>goal</w:t>
-            </w:r>
-            <w:r>
-              <w:rPr>
-                <w:rFonts w:ascii="Roboto" w:hAnsi="Roboto"/>
-                <w:b/>
-                <w:bCs/>
-              </w:rPr>
-              <w:t>}}</w:t>
-            </w:r>
-            <w:r>
-              <w:rPr>
-                <w:rFonts w:ascii="Roboto" w:hAnsi="Roboto"/>
-                <w:b/>
-                <w:bCs/>
-              </w:rPr>
-              <w:t xml:space="preserve"> </w:t>
-            </w:r>
-            <w:r>
-              <w:rPr>
-                <w:rFonts w:ascii="Roboto" w:hAnsi="Roboto"/>
-              </w:rPr>
-              <w:t>in</w:t>
-            </w:r>
-            <w:r>
-              <w:rPr>
-                <w:rFonts w:ascii="Roboto" w:hAnsi="Roboto"/>
-              </w:rPr>
-              <w:t xml:space="preserve"> each of the last </w:t>
-            </w:r>
-            <w:r>
-              <w:rPr>
-                <w:rFonts w:ascii="Roboto" w:hAnsi="Roboto"/>
-                <w:b/>
-                <w:bCs/>
-              </w:rPr>
-              <w:t>{{</w:t>
-            </w:r>
-            <w:r>
-              <w:rPr>
-                <w:rFonts w:ascii="Roboto" w:hAnsi="Roboto"/>
-                <w:b/>
-                <w:bCs/>
-              </w:rPr>
-              <w:t>r</w:t>
-            </w:r>
-            <w:r>
-              <w:rPr>
-                <w:rFonts w:ascii="Roboto" w:hAnsi="Roboto"/>
-                <w:b/>
-                <w:bCs/>
-              </w:rPr>
-              <w:t>ecur_challenge_1_count</w:t>
-            </w:r>
-            <w:r>
-              <w:rPr>
-                <w:rFonts w:ascii="Roboto" w:hAnsi="Roboto"/>
-                <w:b/>
-                <w:bCs/>
-              </w:rPr>
-              <w:t>}} quarters</w:t>
-            </w:r>
-            <w:r>
-              <w:rPr>
-                <w:rFonts w:ascii="Roboto" w:hAnsi="Roboto"/>
-              </w:rPr>
-              <w:t>.</w:t>
-            </w:r>
-          </w:p>
-        </w:tc>
-        <w:tc>
-          <w:tcPr>
-            <w:tcW w:w="4675" w:type="dxa"/>
-          </w:tcPr>
-          <w:p>
-            <w:pPr>
-              <w:rPr>
-                <w:rFonts w:ascii="Roboto" w:hAnsi="Roboto"/>
-              </w:rPr>
-            </w:pPr>
-            <w:r>
-              <w:rPr>
-                <w:rFonts w:ascii="Roboto" w:hAnsi="Roboto"/>
-                <w:b/>
-                <w:bCs/>
-              </w:rPr>
-              <w:t>{{recur_challenge_</w:t>
-            </w:r>
-            <w:r>
-              <w:rPr>
-                <w:rFonts w:ascii="Roboto" w:hAnsi="Roboto"/>
-                <w:b/>
-                <w:bCs/>
-              </w:rPr>
-              <w:t>2</w:t>
-            </w:r>
-            <w:r>
-              <w:rPr>
-                <w:rFonts w:ascii="Roboto" w:hAnsi="Roboto"/>
-                <w:b/>
-                <w:bCs/>
-              </w:rPr>
-              <w:t>}}</w:t>
-            </w:r>
-            <w:r>
-              <w:rPr>
-                <w:rFonts w:ascii="Roboto" w:hAnsi="Roboto"/>
-              </w:rPr>
-              <w:t xml:space="preserve"> </w:t>
-            </w:r>
-            <w:r>
-              <w:rPr>
-                <w:rFonts w:ascii="Roboto" w:hAnsi="Roboto"/>
-              </w:rPr>
-              <w:t xml:space="preserve">has been reported for </w:t>
-            </w:r>
-            <w:r>
-              <w:rPr>
-                <w:rFonts w:ascii="Roboto" w:hAnsi="Roboto"/>
-                <w:b/>
-                <w:bCs/>
-              </w:rPr>
-              <w:t>{{</w:t>
-            </w:r>
-            <w:r>
-              <w:rPr>
-                <w:rFonts w:ascii="Roboto" w:hAnsi="Roboto"/>
-                <w:b/>
-                <w:bCs/>
-              </w:rPr>
-              <w:t>recur_challenge_2_</w:t>
-            </w:r>
-            <w:r>
-              <w:rPr>
-                <w:rFonts w:ascii="Roboto" w:hAnsi="Roboto"/>
-                <w:b/>
-                <w:bCs/>
-              </w:rPr>
-              <w:t>goal</w:t>
-            </w:r>
-            <w:r>
-              <w:rPr>
-                <w:rFonts w:ascii="Roboto" w:hAnsi="Roboto"/>
-                <w:b/>
-                <w:bCs/>
-              </w:rPr>
-              <w:t>}}</w:t>
-            </w:r>
-            <w:r>
-              <w:rPr>
-                <w:rFonts w:ascii="Roboto" w:hAnsi="Roboto"/>
-                <w:b/>
-                <w:bCs/>
-              </w:rPr>
-              <w:t xml:space="preserve"> </w:t>
-            </w:r>
-            <w:r>
-              <w:rPr>
-                <w:rFonts w:ascii="Roboto" w:hAnsi="Roboto"/>
-              </w:rPr>
-              <w:t>in</w:t>
-            </w:r>
-            <w:r>
-              <w:rPr>
-                <w:rFonts w:ascii="Roboto" w:hAnsi="Roboto"/>
-              </w:rPr>
-              <w:t xml:space="preserve"> each of the last </w:t>
-            </w:r>
-            <w:r>
-              <w:rPr>
-                <w:rFonts w:ascii="Roboto" w:hAnsi="Roboto"/>
-                <w:b/>
-                <w:bCs/>
-              </w:rPr>
-              <w:t>{{</w:t>
-            </w:r>
-            <w:r>
-              <w:rPr>
-                <w:rFonts w:ascii="Roboto" w:hAnsi="Roboto"/>
-                <w:b/>
-                <w:bCs/>
-              </w:rPr>
-              <w:t>recur_challenge_2_count</w:t>
-            </w:r>
-            <w:r>
-              <w:rPr>
-                <w:rFonts w:ascii="Roboto" w:hAnsi="Roboto"/>
-                <w:b/>
-                <w:bCs/>
-              </w:rPr>
-              <w:t>}} quarters</w:t>
-            </w:r>
-            <w:r>
-              <w:rPr>
-                <w:rFonts w:ascii="Roboto" w:hAnsi="Roboto"/>
-              </w:rPr>
-              <w:t>.</w:t>
-            </w:r>
-          </w:p>
-        </w:tc>
-      </w:tr>
-    </w:tbl>
-    <w:p>
-      <w:pPr>
-        <w:rPr>
-          <w:rFonts w:ascii="Roboto" w:hAnsi="Roboto"/>
-        </w:rPr>
-      </w:pPr>
-    </w:p>
-    <w:tbl>
-      <w:tblPr>
-        <w:tblStyle w:val="TableGrid"/>
-        <w:tblW w:w="0" w:type="auto"/>
-        <w:tblBorders>
-          <w:top w:val="none" w:sz="0" w:space="0" w:color="auto"/>
-          <w:left w:val="none" w:sz="0" w:space="0" w:color="auto"/>
-          <w:bottom w:val="none" w:sz="0" w:space="0" w:color="auto"/>
-          <w:right w:val="none" w:sz="0" w:space="0" w:color="auto"/>
-          <w:insideH w:val="none" w:sz="0" w:space="0" w:color="auto"/>
-          <w:insideV w:val="none" w:sz="0" w:space="0" w:color="auto"/>
-        </w:tblBorders>
         <w:tblLook w:val="04A0" w:firstRow="1" w:lastRow="0" w:firstColumn="1" w:lastColumn="0" w:noHBand="0" w:noVBand="1"/>
       </w:tblPr>
       <w:tblGrid>
@@ -991,7 +737,6 @@
                 <w:rFonts w:ascii="Roboto" w:hAnsi="Roboto"/>
                 <w:noProof/>
               </w:rPr>
-              <w:lastRenderedPageBreak/>
               <w:drawing>
                 <wp:inline distT="0" distB="0" distL="0" distR="0" wp14:anchorId="2CD7BB51" wp14:editId="37497584">
                   <wp:extent cx="2867014" cy="2811780"/>
@@ -1058,7 +803,21 @@
               <w:rPr>
                 <w:rFonts w:ascii="Roboto" w:hAnsi="Roboto"/>
               </w:rPr>
-              <w:t>{{challenge_summary_text}}</w:t>
+              <w:t>{{</w:t>
+            </w:r>
+            <w:proofErr w:type="spellStart"/>
+            <w:r>
+              <w:rPr>
+                <w:rFonts w:ascii="Roboto" w:hAnsi="Roboto"/>
+              </w:rPr>
+              <w:t>challenge_summary_text</w:t>
+            </w:r>
+            <w:proofErr w:type="spellEnd"/>
+            <w:r>
+              <w:rPr>
+                <w:rFonts w:ascii="Roboto" w:hAnsi="Roboto"/>
+              </w:rPr>
+              <w:t>}}</w:t>
             </w:r>
           </w:p>
         </w:tc>
@@ -1131,6 +890,292 @@
           </wp:inline>
         </w:drawing>
       </w:r>
+    </w:p>
+    <w:tbl>
+      <w:tblPr>
+        <w:tblStyle w:val="TableGrid"/>
+        <w:tblW w:w="0" w:type="auto"/>
+        <w:tblBorders>
+          <w:top w:val="none" w:sz="0" w:space="0" w:color="auto"/>
+          <w:left w:val="none" w:sz="0" w:space="0" w:color="auto"/>
+          <w:bottom w:val="none" w:sz="0" w:space="0" w:color="auto"/>
+          <w:right w:val="none" w:sz="0" w:space="0" w:color="auto"/>
+          <w:insideH w:val="none" w:sz="0" w:space="0" w:color="auto"/>
+          <w:insideV w:val="none" w:sz="0" w:space="0" w:color="auto"/>
+        </w:tblBorders>
+        <w:tblCellMar>
+          <w:left w:w="230" w:type="dxa"/>
+          <w:right w:w="230" w:type="dxa"/>
+        </w:tblCellMar>
+        <w:tblLook w:val="04A0" w:firstRow="1" w:lastRow="0" w:firstColumn="1" w:lastColumn="0" w:noHBand="0" w:noVBand="1"/>
+      </w:tblPr>
+      <w:tblGrid>
+        <w:gridCol w:w="4680"/>
+        <w:gridCol w:w="4680"/>
+      </w:tblGrid>
+      <w:tr>
+        <w:tc>
+          <w:tcPr>
+            <w:tcW w:w="4675" w:type="dxa"/>
+          </w:tcPr>
+          <w:p>
+            <w:pPr>
+              <w:jc w:val="center"/>
+              <w:rPr>
+                <w:rFonts w:ascii="Eras Demi ITC" w:hAnsi="Eras Demi ITC"/>
+                <w:sz w:val="144"/>
+                <w:szCs w:val="144"/>
+              </w:rPr>
+            </w:pPr>
+            <w:r>
+              <w:rPr>
+                <w:rFonts w:ascii="Eras Demi ITC" w:hAnsi="Eras Demi ITC"/>
+                <w:color w:val="FF0000"/>
+                <w:sz w:val="144"/>
+                <w:szCs w:val="144"/>
+              </w:rPr>
+              <w:lastRenderedPageBreak/>
+              <w:t>{{recur_challenge_1_count}}</w:t>
+            </w:r>
+          </w:p>
+        </w:tc>
+        <w:tc>
+          <w:tcPr>
+            <w:tcW w:w="4675" w:type="dxa"/>
+          </w:tcPr>
+          <w:p>
+            <w:pPr>
+              <w:jc w:val="center"/>
+              <w:rPr>
+                <w:rFonts w:ascii="Roboto" w:hAnsi="Roboto"/>
+                <w:color w:val="FF0000"/>
+              </w:rPr>
+            </w:pPr>
+            <w:r>
+              <w:rPr>
+                <w:rFonts w:ascii="Eras Demi ITC" w:hAnsi="Eras Demi ITC"/>
+                <w:color w:val="FF0000"/>
+                <w:sz w:val="144"/>
+                <w:szCs w:val="144"/>
+              </w:rPr>
+              <w:t>{{recur_challenge_2_count}}</w:t>
+            </w:r>
+          </w:p>
+        </w:tc>
+      </w:tr>
+      <w:tr>
+        <w:tc>
+          <w:tcPr>
+            <w:tcW w:w="4675" w:type="dxa"/>
+          </w:tcPr>
+          <w:p>
+            <w:pPr>
+              <w:rPr>
+                <w:rFonts w:ascii="Roboto" w:hAnsi="Roboto"/>
+              </w:rPr>
+            </w:pPr>
+            <w:r>
+              <w:rPr>
+                <w:rFonts w:ascii="Roboto" w:hAnsi="Roboto"/>
+                <w:b/>
+                <w:bCs/>
+              </w:rPr>
+              <w:t>{{recur_challenge_1}}</w:t>
+            </w:r>
+            <w:r>
+              <w:rPr>
+                <w:rFonts w:ascii="Roboto" w:hAnsi="Roboto"/>
+              </w:rPr>
+              <w:t xml:space="preserve"> has been reported for </w:t>
+            </w:r>
+            <w:r>
+              <w:rPr>
+                <w:rFonts w:ascii="Roboto" w:hAnsi="Roboto"/>
+                <w:b/>
+                <w:bCs/>
+              </w:rPr>
+              <w:t>{{</w:t>
+            </w:r>
+            <w:r>
+              <w:rPr>
+                <w:rFonts w:ascii="Roboto" w:hAnsi="Roboto"/>
+                <w:b/>
+                <w:bCs/>
+              </w:rPr>
+              <w:t>recur_challenge_1_goal</w:t>
+            </w:r>
+            <w:r>
+              <w:rPr>
+                <w:rFonts w:ascii="Roboto" w:hAnsi="Roboto"/>
+                <w:b/>
+                <w:bCs/>
+              </w:rPr>
+              <w:t>}}</w:t>
+            </w:r>
+            <w:r>
+              <w:rPr>
+                <w:rFonts w:ascii="Roboto" w:hAnsi="Roboto"/>
+                <w:b/>
+                <w:bCs/>
+              </w:rPr>
+              <w:t xml:space="preserve"> </w:t>
+            </w:r>
+            <w:r>
+              <w:rPr>
+                <w:rFonts w:ascii="Roboto" w:hAnsi="Roboto"/>
+              </w:rPr>
+              <w:t xml:space="preserve">in each of the last </w:t>
+            </w:r>
+            <w:r>
+              <w:rPr>
+                <w:rFonts w:ascii="Roboto" w:hAnsi="Roboto"/>
+                <w:b/>
+                <w:bCs/>
+              </w:rPr>
+              <w:t>{{</w:t>
+            </w:r>
+            <w:r>
+              <w:rPr>
+                <w:rFonts w:ascii="Roboto" w:hAnsi="Roboto"/>
+                <w:b/>
+                <w:bCs/>
+              </w:rPr>
+              <w:t>recur_challenge_1_count</w:t>
+            </w:r>
+            <w:r>
+              <w:rPr>
+                <w:rFonts w:ascii="Roboto" w:hAnsi="Roboto"/>
+                <w:b/>
+                <w:bCs/>
+              </w:rPr>
+              <w:t>}} quarters</w:t>
+            </w:r>
+            <w:r>
+              <w:rPr>
+                <w:rFonts w:ascii="Roboto" w:hAnsi="Roboto"/>
+              </w:rPr>
+              <w:t>.</w:t>
+            </w:r>
+          </w:p>
+        </w:tc>
+        <w:tc>
+          <w:tcPr>
+            <w:tcW w:w="4675" w:type="dxa"/>
+          </w:tcPr>
+          <w:p>
+            <w:pPr>
+              <w:rPr>
+                <w:rFonts w:ascii="Roboto" w:hAnsi="Roboto"/>
+              </w:rPr>
+            </w:pPr>
+            <w:r>
+              <w:rPr>
+                <w:rFonts w:ascii="Roboto" w:hAnsi="Roboto"/>
+                <w:b/>
+                <w:bCs/>
+              </w:rPr>
+              <w:t>{{recur_challenge_</w:t>
+            </w:r>
+            <w:r>
+              <w:rPr>
+                <w:rFonts w:ascii="Roboto" w:hAnsi="Roboto"/>
+                <w:b/>
+                <w:bCs/>
+              </w:rPr>
+              <w:t>2</w:t>
+            </w:r>
+            <w:r>
+              <w:rPr>
+                <w:rFonts w:ascii="Roboto" w:hAnsi="Roboto"/>
+                <w:b/>
+                <w:bCs/>
+              </w:rPr>
+              <w:t>}}</w:t>
+            </w:r>
+            <w:r>
+              <w:rPr>
+                <w:rFonts w:ascii="Roboto" w:hAnsi="Roboto"/>
+              </w:rPr>
+              <w:t xml:space="preserve"> has been reported for </w:t>
+            </w:r>
+            <w:r>
+              <w:rPr>
+                <w:rFonts w:ascii="Roboto" w:hAnsi="Roboto"/>
+                <w:b/>
+                <w:bCs/>
+              </w:rPr>
+              <w:t>{{</w:t>
+            </w:r>
+            <w:r>
+              <w:rPr>
+                <w:rFonts w:ascii="Roboto" w:hAnsi="Roboto"/>
+                <w:b/>
+                <w:bCs/>
+              </w:rPr>
+              <w:t>recur_challenge_2_goal</w:t>
+            </w:r>
+            <w:r>
+              <w:rPr>
+                <w:rFonts w:ascii="Roboto" w:hAnsi="Roboto"/>
+                <w:b/>
+                <w:bCs/>
+              </w:rPr>
+              <w:t>}}</w:t>
+            </w:r>
+            <w:r>
+              <w:rPr>
+                <w:rFonts w:ascii="Roboto" w:hAnsi="Roboto"/>
+                <w:b/>
+                <w:bCs/>
+              </w:rPr>
+              <w:t xml:space="preserve"> </w:t>
+            </w:r>
+            <w:r>
+              <w:rPr>
+                <w:rFonts w:ascii="Roboto" w:hAnsi="Roboto"/>
+              </w:rPr>
+              <w:t xml:space="preserve">in each of the last </w:t>
+            </w:r>
+            <w:r>
+              <w:rPr>
+                <w:rFonts w:ascii="Roboto" w:hAnsi="Roboto"/>
+                <w:b/>
+                <w:bCs/>
+              </w:rPr>
+              <w:t>{{</w:t>
+            </w:r>
+            <w:r>
+              <w:rPr>
+                <w:rFonts w:ascii="Roboto" w:hAnsi="Roboto"/>
+                <w:b/>
+                <w:bCs/>
+              </w:rPr>
+              <w:t>recur_challenge_2_count</w:t>
+            </w:r>
+            <w:r>
+              <w:rPr>
+                <w:rFonts w:ascii="Roboto" w:hAnsi="Roboto"/>
+                <w:b/>
+                <w:bCs/>
+              </w:rPr>
+              <w:t>}} quarters</w:t>
+            </w:r>
+            <w:r>
+              <w:rPr>
+                <w:rFonts w:ascii="Roboto" w:hAnsi="Roboto"/>
+              </w:rPr>
+              <w:t>.</w:t>
+            </w:r>
+          </w:p>
+        </w:tc>
+      </w:tr>
+    </w:tbl>
+    <w:p>
+      <w:pPr>
+        <w:rPr>
+          <w:rFonts w:ascii="Roboto" w:hAnsi="Roboto"/>
+        </w:rPr>
+      </w:pPr>
     </w:p>
     <w:sectPr>
       <w:pgSz w:w="12240" w:h="15840"/>

</xml_diff>

<commit_message>
Rearrange sequence of graphics displayed on challenges page (#65)
</commit_message>
<xml_diff>
--- a/src/resources/templates/Summary_Report_Template.docx
+++ b/src/resources/templates/Summary_Report_Template.docx
@@ -71,7 +71,27 @@
                 <w:szCs w:val="36"/>
                 <w:u w:val="single"/>
               </w:rPr>
-              <w:t>Goal Status across {{agency_name}}</w:t>
+              <w:t>Goal Status across {{</w:t>
+            </w:r>
+            <w:proofErr w:type="spellStart"/>
+            <w:r>
+              <w:rPr>
+                <w:rFonts w:ascii="Roboto" w:hAnsi="Roboto"/>
+                <w:sz w:val="36"/>
+                <w:szCs w:val="36"/>
+                <w:u w:val="single"/>
+              </w:rPr>
+              <w:t>agency_name</w:t>
+            </w:r>
+            <w:proofErr w:type="spellEnd"/>
+            <w:r>
+              <w:rPr>
+                <w:rFonts w:ascii="Roboto" w:hAnsi="Roboto"/>
+                <w:sz w:val="36"/>
+                <w:szCs w:val="36"/>
+                <w:u w:val="single"/>
+              </w:rPr>
+              <w:t>}}</w:t>
             </w:r>
           </w:p>
         </w:tc>
@@ -309,7 +329,25 @@
                 <w:b/>
                 <w:bCs/>
               </w:rPr>
-              <w:t>{{previous_quarter_and_year}}</w:t>
+              <w:t>{{</w:t>
+            </w:r>
+            <w:proofErr w:type="spellStart"/>
+            <w:r>
+              <w:rPr>
+                <w:rFonts w:ascii="Roboto" w:hAnsi="Roboto"/>
+                <w:b/>
+                <w:bCs/>
+              </w:rPr>
+              <w:t>previous_quarter_and_year</w:t>
+            </w:r>
+            <w:proofErr w:type="spellEnd"/>
+            <w:r>
+              <w:rPr>
+                <w:rFonts w:ascii="Roboto" w:hAnsi="Roboto"/>
+                <w:b/>
+                <w:bCs/>
+              </w:rPr>
+              <w:t>}}</w:t>
             </w:r>
           </w:p>
         </w:tc>
@@ -332,7 +370,25 @@
                 <w:b/>
                 <w:bCs/>
               </w:rPr>
-              <w:t>{{current_quarter_and_year}}</w:t>
+              <w:t>{{</w:t>
+            </w:r>
+            <w:proofErr w:type="spellStart"/>
+            <w:r>
+              <w:rPr>
+                <w:rFonts w:ascii="Roboto" w:hAnsi="Roboto"/>
+                <w:b/>
+                <w:bCs/>
+              </w:rPr>
+              <w:t>current_quarter_and_year</w:t>
+            </w:r>
+            <w:proofErr w:type="spellEnd"/>
+            <w:r>
+              <w:rPr>
+                <w:rFonts w:ascii="Roboto" w:hAnsi="Roboto"/>
+                <w:b/>
+                <w:bCs/>
+              </w:rPr>
+              <w:t>}}</w:t>
             </w:r>
           </w:p>
         </w:tc>
@@ -355,7 +411,23 @@
                 <w:b/>
                 <w:bCs/>
               </w:rPr>
-              <w:t>{%tr for item in tbl_contents %}</w:t>
+              <w:t xml:space="preserve">{%tr for item in </w:t>
+            </w:r>
+            <w:proofErr w:type="spellStart"/>
+            <w:r>
+              <w:rPr>
+                <w:b/>
+                <w:bCs/>
+              </w:rPr>
+              <w:t>tbl_contents</w:t>
+            </w:r>
+            <w:proofErr w:type="spellEnd"/>
+            <w:r>
+              <w:rPr>
+                <w:b/>
+                <w:bCs/>
+              </w:rPr>
+              <w:t xml:space="preserve"> %}</w:t>
             </w:r>
           </w:p>
         </w:tc>
@@ -373,7 +445,25 @@
               </w:rPr>
             </w:pPr>
             <w:r>
-              <w:t xml:space="preserve"> {%tc for col in item.cols %}</w:t>
+              <w:t xml:space="preserve"> {%</w:t>
+            </w:r>
+            <w:proofErr w:type="spellStart"/>
+            <w:r>
+              <w:t>tc</w:t>
+            </w:r>
+            <w:proofErr w:type="spellEnd"/>
+            <w:r>
+              <w:t xml:space="preserve"> for col in </w:t>
+            </w:r>
+            <w:proofErr w:type="spellStart"/>
+            <w:proofErr w:type="gramStart"/>
+            <w:r>
+              <w:t>item.cols</w:t>
+            </w:r>
+            <w:proofErr w:type="spellEnd"/>
+            <w:proofErr w:type="gramEnd"/>
+            <w:r>
+              <w:t xml:space="preserve"> %}</w:t>
             </w:r>
           </w:p>
         </w:tc>
@@ -388,8 +478,13 @@
                 <w:rFonts w:ascii="Roboto" w:hAnsi="Roboto"/>
               </w:rPr>
             </w:pPr>
-            <w:r>
-              <w:t>{{ col }}</w:t>
+            <w:proofErr w:type="gramStart"/>
+            <w:r>
+              <w:t>{{ col</w:t>
+            </w:r>
+            <w:proofErr w:type="gramEnd"/>
+            <w:r>
+              <w:t xml:space="preserve"> }}</w:t>
             </w:r>
           </w:p>
         </w:tc>
@@ -405,7 +500,23 @@
               </w:rPr>
             </w:pPr>
             <w:r>
-              <w:t xml:space="preserve"> {%tc endfor %}</w:t>
+              <w:t xml:space="preserve"> {%</w:t>
+            </w:r>
+            <w:proofErr w:type="spellStart"/>
+            <w:r>
+              <w:t>tc</w:t>
+            </w:r>
+            <w:proofErr w:type="spellEnd"/>
+            <w:r>
+              <w:t xml:space="preserve"> </w:t>
+            </w:r>
+            <w:proofErr w:type="spellStart"/>
+            <w:r>
+              <w:t>endfor</w:t>
+            </w:r>
+            <w:proofErr w:type="spellEnd"/>
+            <w:r>
+              <w:t xml:space="preserve"> %}</w:t>
             </w:r>
           </w:p>
         </w:tc>
@@ -427,7 +538,23 @@
                 <w:b/>
                 <w:bCs/>
               </w:rPr>
-              <w:t>{%tr endfor %}</w:t>
+              <w:t xml:space="preserve">{%tr </w:t>
+            </w:r>
+            <w:proofErr w:type="spellStart"/>
+            <w:r>
+              <w:rPr>
+                <w:b/>
+                <w:bCs/>
+              </w:rPr>
+              <w:t>endfor</w:t>
+            </w:r>
+            <w:proofErr w:type="spellEnd"/>
+            <w:r>
+              <w:rPr>
+                <w:b/>
+                <w:bCs/>
+              </w:rPr>
+              <w:t xml:space="preserve"> %}</w:t>
             </w:r>
           </w:p>
         </w:tc>
@@ -586,387 +713,6 @@
           <w:insideH w:val="none" w:sz="0" w:space="0" w:color="auto"/>
           <w:insideV w:val="none" w:sz="0" w:space="0" w:color="auto"/>
         </w:tblBorders>
-        <w:tblCellMar>
-          <w:left w:w="230" w:type="dxa"/>
-          <w:right w:w="230" w:type="dxa"/>
-        </w:tblCellMar>
-        <w:tblLook w:val="04A0" w:firstRow="1" w:lastRow="0" w:firstColumn="1" w:lastColumn="0" w:noHBand="0" w:noVBand="1"/>
-      </w:tblPr>
-      <w:tblGrid>
-        <w:gridCol w:w="4680"/>
-        <w:gridCol w:w="4680"/>
-      </w:tblGrid>
-      <w:tr>
-        <w:tc>
-          <w:tcPr>
-            <w:tcW w:w="4675" w:type="dxa"/>
-          </w:tcPr>
-          <w:p>
-            <w:pPr>
-              <w:jc w:val="center"/>
-              <w:rPr>
-                <w:rFonts w:ascii="Eras Demi ITC" w:hAnsi="Eras Demi ITC"/>
-                <w:sz w:val="144"/>
-                <w:szCs w:val="144"/>
-              </w:rPr>
-            </w:pPr>
-            <w:r>
-              <w:rPr>
-                <w:rFonts w:ascii="Eras Demi ITC" w:hAnsi="Eras Demi ITC"/>
-                <w:color w:val="FF0000"/>
-                <w:sz w:val="144"/>
-                <w:szCs w:val="144"/>
-              </w:rPr>
-              <w:t>{{recur_challenge_1</w:t>
-            </w:r>
-            <w:r>
-              <w:rPr>
-                <w:rFonts w:ascii="Eras Demi ITC" w:hAnsi="Eras Demi ITC"/>
-                <w:color w:val="FF0000"/>
-                <w:sz w:val="144"/>
-                <w:szCs w:val="144"/>
-              </w:rPr>
-              <w:t>_count</w:t>
-            </w:r>
-            <w:r>
-              <w:rPr>
-                <w:rFonts w:ascii="Eras Demi ITC" w:hAnsi="Eras Demi ITC"/>
-                <w:color w:val="FF0000"/>
-                <w:sz w:val="144"/>
-                <w:szCs w:val="144"/>
-              </w:rPr>
-              <w:t>}}</w:t>
-            </w:r>
-          </w:p>
-        </w:tc>
-        <w:tc>
-          <w:tcPr>
-            <w:tcW w:w="4675" w:type="dxa"/>
-          </w:tcPr>
-          <w:p>
-            <w:pPr>
-              <w:jc w:val="center"/>
-              <w:rPr>
-                <w:rFonts w:ascii="Roboto" w:hAnsi="Roboto"/>
-                <w:color w:val="FF0000"/>
-              </w:rPr>
-            </w:pPr>
-            <w:r>
-              <w:rPr>
-                <w:rFonts w:ascii="Eras Demi ITC" w:hAnsi="Eras Demi ITC"/>
-                <w:color w:val="FF0000"/>
-                <w:sz w:val="144"/>
-                <w:szCs w:val="144"/>
-              </w:rPr>
-              <w:t>{</w:t>
-            </w:r>
-            <w:r>
-              <w:rPr>
-                <w:rFonts w:ascii="Eras Demi ITC" w:hAnsi="Eras Demi ITC"/>
-                <w:color w:val="FF0000"/>
-                <w:sz w:val="144"/>
-                <w:szCs w:val="144"/>
-              </w:rPr>
-              <w:t>{</w:t>
-            </w:r>
-            <w:r>
-              <w:rPr>
-                <w:rFonts w:ascii="Eras Demi ITC" w:hAnsi="Eras Demi ITC"/>
-                <w:color w:val="FF0000"/>
-                <w:sz w:val="144"/>
-                <w:szCs w:val="144"/>
-              </w:rPr>
-              <w:t>recur_challenge_2</w:t>
-            </w:r>
-            <w:r>
-              <w:rPr>
-                <w:rFonts w:ascii="Eras Demi ITC" w:hAnsi="Eras Demi ITC"/>
-                <w:color w:val="FF0000"/>
-                <w:sz w:val="144"/>
-                <w:szCs w:val="144"/>
-              </w:rPr>
-              <w:t>_count</w:t>
-            </w:r>
-            <w:r>
-              <w:rPr>
-                <w:rFonts w:ascii="Eras Demi ITC" w:hAnsi="Eras Demi ITC"/>
-                <w:color w:val="FF0000"/>
-                <w:sz w:val="144"/>
-                <w:szCs w:val="144"/>
-              </w:rPr>
-              <w:t>}}</w:t>
-            </w:r>
-          </w:p>
-        </w:tc>
-      </w:tr>
-      <w:tr>
-        <w:tc>
-          <w:tcPr>
-            <w:tcW w:w="4675" w:type="dxa"/>
-          </w:tcPr>
-          <w:p>
-            <w:pPr>
-              <w:rPr>
-                <w:rFonts w:ascii="Roboto" w:hAnsi="Roboto"/>
-              </w:rPr>
-            </w:pPr>
-            <w:r>
-              <w:rPr>
-                <w:rFonts w:ascii="Roboto" w:hAnsi="Roboto"/>
-                <w:b/>
-                <w:bCs/>
-              </w:rPr>
-              <w:t>{{recur_challenge_1}}</w:t>
-            </w:r>
-            <w:r>
-              <w:rPr>
-                <w:rFonts w:ascii="Roboto" w:hAnsi="Roboto"/>
-              </w:rPr>
-              <w:t xml:space="preserve"> has been reported for </w:t>
-            </w:r>
-            <w:r>
-              <w:rPr>
-                <w:rFonts w:ascii="Roboto" w:hAnsi="Roboto"/>
-                <w:b/>
-                <w:bCs/>
-              </w:rPr>
-              <w:t>{{</w:t>
-            </w:r>
-            <w:r>
-              <w:rPr>
-                <w:rFonts w:ascii="Roboto" w:hAnsi="Roboto"/>
-                <w:b/>
-                <w:bCs/>
-              </w:rPr>
-              <w:t>recur_challenge_1_</w:t>
-            </w:r>
-            <w:r>
-              <w:rPr>
-                <w:rFonts w:ascii="Roboto" w:hAnsi="Roboto"/>
-                <w:b/>
-                <w:bCs/>
-              </w:rPr>
-              <w:t>goal</w:t>
-            </w:r>
-            <w:r>
-              <w:rPr>
-                <w:rFonts w:ascii="Roboto" w:hAnsi="Roboto"/>
-                <w:b/>
-                <w:bCs/>
-              </w:rPr>
-              <w:t>}}</w:t>
-            </w:r>
-            <w:r>
-              <w:rPr>
-                <w:rFonts w:ascii="Roboto" w:hAnsi="Roboto"/>
-                <w:b/>
-                <w:bCs/>
-              </w:rPr>
-              <w:t xml:space="preserve"> </w:t>
-            </w:r>
-            <w:r>
-              <w:rPr>
-                <w:rFonts w:ascii="Roboto" w:hAnsi="Roboto"/>
-              </w:rPr>
-              <w:t>in</w:t>
-            </w:r>
-            <w:r>
-              <w:rPr>
-                <w:rFonts w:ascii="Roboto" w:hAnsi="Roboto"/>
-              </w:rPr>
-              <w:t xml:space="preserve"> each of the last </w:t>
-            </w:r>
-            <w:r>
-              <w:rPr>
-                <w:rFonts w:ascii="Roboto" w:hAnsi="Roboto"/>
-                <w:b/>
-                <w:bCs/>
-              </w:rPr>
-              <w:t>{{</w:t>
-            </w:r>
-            <w:r>
-              <w:rPr>
-                <w:rFonts w:ascii="Roboto" w:hAnsi="Roboto"/>
-                <w:b/>
-                <w:bCs/>
-              </w:rPr>
-              <w:t>r</w:t>
-            </w:r>
-            <w:r>
-              <w:rPr>
-                <w:rFonts w:ascii="Roboto" w:hAnsi="Roboto"/>
-                <w:b/>
-                <w:bCs/>
-              </w:rPr>
-              <w:t>ecur_challenge_1_count</w:t>
-            </w:r>
-            <w:r>
-              <w:rPr>
-                <w:rFonts w:ascii="Roboto" w:hAnsi="Roboto"/>
-                <w:b/>
-                <w:bCs/>
-              </w:rPr>
-              <w:t>}} quarters</w:t>
-            </w:r>
-            <w:r>
-              <w:rPr>
-                <w:rFonts w:ascii="Roboto" w:hAnsi="Roboto"/>
-              </w:rPr>
-              <w:t>.</w:t>
-            </w:r>
-          </w:p>
-        </w:tc>
-        <w:tc>
-          <w:tcPr>
-            <w:tcW w:w="4675" w:type="dxa"/>
-          </w:tcPr>
-          <w:p>
-            <w:pPr>
-              <w:rPr>
-                <w:rFonts w:ascii="Roboto" w:hAnsi="Roboto"/>
-              </w:rPr>
-            </w:pPr>
-            <w:r>
-              <w:rPr>
-                <w:rFonts w:ascii="Roboto" w:hAnsi="Roboto"/>
-                <w:b/>
-                <w:bCs/>
-              </w:rPr>
-              <w:t>{{recur_challenge_</w:t>
-            </w:r>
-            <w:r>
-              <w:rPr>
-                <w:rFonts w:ascii="Roboto" w:hAnsi="Roboto"/>
-                <w:b/>
-                <w:bCs/>
-              </w:rPr>
-              <w:t>2</w:t>
-            </w:r>
-            <w:r>
-              <w:rPr>
-                <w:rFonts w:ascii="Roboto" w:hAnsi="Roboto"/>
-                <w:b/>
-                <w:bCs/>
-              </w:rPr>
-              <w:t>}}</w:t>
-            </w:r>
-            <w:r>
-              <w:rPr>
-                <w:rFonts w:ascii="Roboto" w:hAnsi="Roboto"/>
-              </w:rPr>
-              <w:t xml:space="preserve"> </w:t>
-            </w:r>
-            <w:r>
-              <w:rPr>
-                <w:rFonts w:ascii="Roboto" w:hAnsi="Roboto"/>
-              </w:rPr>
-              <w:t xml:space="preserve">has been reported for </w:t>
-            </w:r>
-            <w:r>
-              <w:rPr>
-                <w:rFonts w:ascii="Roboto" w:hAnsi="Roboto"/>
-                <w:b/>
-                <w:bCs/>
-              </w:rPr>
-              <w:t>{{</w:t>
-            </w:r>
-            <w:r>
-              <w:rPr>
-                <w:rFonts w:ascii="Roboto" w:hAnsi="Roboto"/>
-                <w:b/>
-                <w:bCs/>
-              </w:rPr>
-              <w:t>recur_challenge_2_</w:t>
-            </w:r>
-            <w:r>
-              <w:rPr>
-                <w:rFonts w:ascii="Roboto" w:hAnsi="Roboto"/>
-                <w:b/>
-                <w:bCs/>
-              </w:rPr>
-              <w:t>goal</w:t>
-            </w:r>
-            <w:r>
-              <w:rPr>
-                <w:rFonts w:ascii="Roboto" w:hAnsi="Roboto"/>
-                <w:b/>
-                <w:bCs/>
-              </w:rPr>
-              <w:t>}}</w:t>
-            </w:r>
-            <w:r>
-              <w:rPr>
-                <w:rFonts w:ascii="Roboto" w:hAnsi="Roboto"/>
-                <w:b/>
-                <w:bCs/>
-              </w:rPr>
-              <w:t xml:space="preserve"> </w:t>
-            </w:r>
-            <w:r>
-              <w:rPr>
-                <w:rFonts w:ascii="Roboto" w:hAnsi="Roboto"/>
-              </w:rPr>
-              <w:t>in</w:t>
-            </w:r>
-            <w:r>
-              <w:rPr>
-                <w:rFonts w:ascii="Roboto" w:hAnsi="Roboto"/>
-              </w:rPr>
-              <w:t xml:space="preserve"> each of the last </w:t>
-            </w:r>
-            <w:r>
-              <w:rPr>
-                <w:rFonts w:ascii="Roboto" w:hAnsi="Roboto"/>
-                <w:b/>
-                <w:bCs/>
-              </w:rPr>
-              <w:t>{{</w:t>
-            </w:r>
-            <w:r>
-              <w:rPr>
-                <w:rFonts w:ascii="Roboto" w:hAnsi="Roboto"/>
-                <w:b/>
-                <w:bCs/>
-              </w:rPr>
-              <w:t>recur_challenge_2_count</w:t>
-            </w:r>
-            <w:r>
-              <w:rPr>
-                <w:rFonts w:ascii="Roboto" w:hAnsi="Roboto"/>
-                <w:b/>
-                <w:bCs/>
-              </w:rPr>
-              <w:t>}} quarters</w:t>
-            </w:r>
-            <w:r>
-              <w:rPr>
-                <w:rFonts w:ascii="Roboto" w:hAnsi="Roboto"/>
-              </w:rPr>
-              <w:t>.</w:t>
-            </w:r>
-          </w:p>
-        </w:tc>
-      </w:tr>
-    </w:tbl>
-    <w:p>
-      <w:pPr>
-        <w:rPr>
-          <w:rFonts w:ascii="Roboto" w:hAnsi="Roboto"/>
-        </w:rPr>
-      </w:pPr>
-    </w:p>
-    <w:tbl>
-      <w:tblPr>
-        <w:tblStyle w:val="TableGrid"/>
-        <w:tblW w:w="0" w:type="auto"/>
-        <w:tblBorders>
-          <w:top w:val="none" w:sz="0" w:space="0" w:color="auto"/>
-          <w:left w:val="none" w:sz="0" w:space="0" w:color="auto"/>
-          <w:bottom w:val="none" w:sz="0" w:space="0" w:color="auto"/>
-          <w:right w:val="none" w:sz="0" w:space="0" w:color="auto"/>
-          <w:insideH w:val="none" w:sz="0" w:space="0" w:color="auto"/>
-          <w:insideV w:val="none" w:sz="0" w:space="0" w:color="auto"/>
-        </w:tblBorders>
         <w:tblLook w:val="04A0" w:firstRow="1" w:lastRow="0" w:firstColumn="1" w:lastColumn="0" w:noHBand="0" w:noVBand="1"/>
       </w:tblPr>
       <w:tblGrid>
@@ -991,7 +737,6 @@
                 <w:rFonts w:ascii="Roboto" w:hAnsi="Roboto"/>
                 <w:noProof/>
               </w:rPr>
-              <w:lastRenderedPageBreak/>
               <w:drawing>
                 <wp:inline distT="0" distB="0" distL="0" distR="0" wp14:anchorId="2CD7BB51" wp14:editId="37497584">
                   <wp:extent cx="2867014" cy="2811780"/>
@@ -1058,7 +803,21 @@
               <w:rPr>
                 <w:rFonts w:ascii="Roboto" w:hAnsi="Roboto"/>
               </w:rPr>
-              <w:t>{{challenge_summary_text}}</w:t>
+              <w:t>{{</w:t>
+            </w:r>
+            <w:proofErr w:type="spellStart"/>
+            <w:r>
+              <w:rPr>
+                <w:rFonts w:ascii="Roboto" w:hAnsi="Roboto"/>
+              </w:rPr>
+              <w:t>challenge_summary_text</w:t>
+            </w:r>
+            <w:proofErr w:type="spellEnd"/>
+            <w:r>
+              <w:rPr>
+                <w:rFonts w:ascii="Roboto" w:hAnsi="Roboto"/>
+              </w:rPr>
+              <w:t>}}</w:t>
             </w:r>
           </w:p>
         </w:tc>
@@ -1131,6 +890,292 @@
           </wp:inline>
         </w:drawing>
       </w:r>
+    </w:p>
+    <w:tbl>
+      <w:tblPr>
+        <w:tblStyle w:val="TableGrid"/>
+        <w:tblW w:w="0" w:type="auto"/>
+        <w:tblBorders>
+          <w:top w:val="none" w:sz="0" w:space="0" w:color="auto"/>
+          <w:left w:val="none" w:sz="0" w:space="0" w:color="auto"/>
+          <w:bottom w:val="none" w:sz="0" w:space="0" w:color="auto"/>
+          <w:right w:val="none" w:sz="0" w:space="0" w:color="auto"/>
+          <w:insideH w:val="none" w:sz="0" w:space="0" w:color="auto"/>
+          <w:insideV w:val="none" w:sz="0" w:space="0" w:color="auto"/>
+        </w:tblBorders>
+        <w:tblCellMar>
+          <w:left w:w="230" w:type="dxa"/>
+          <w:right w:w="230" w:type="dxa"/>
+        </w:tblCellMar>
+        <w:tblLook w:val="04A0" w:firstRow="1" w:lastRow="0" w:firstColumn="1" w:lastColumn="0" w:noHBand="0" w:noVBand="1"/>
+      </w:tblPr>
+      <w:tblGrid>
+        <w:gridCol w:w="4680"/>
+        <w:gridCol w:w="4680"/>
+      </w:tblGrid>
+      <w:tr>
+        <w:tc>
+          <w:tcPr>
+            <w:tcW w:w="4675" w:type="dxa"/>
+          </w:tcPr>
+          <w:p>
+            <w:pPr>
+              <w:jc w:val="center"/>
+              <w:rPr>
+                <w:rFonts w:ascii="Eras Demi ITC" w:hAnsi="Eras Demi ITC"/>
+                <w:sz w:val="144"/>
+                <w:szCs w:val="144"/>
+              </w:rPr>
+            </w:pPr>
+            <w:r>
+              <w:rPr>
+                <w:rFonts w:ascii="Eras Demi ITC" w:hAnsi="Eras Demi ITC"/>
+                <w:color w:val="FF0000"/>
+                <w:sz w:val="144"/>
+                <w:szCs w:val="144"/>
+              </w:rPr>
+              <w:lastRenderedPageBreak/>
+              <w:t>{{recur_challenge_1_count}}</w:t>
+            </w:r>
+          </w:p>
+        </w:tc>
+        <w:tc>
+          <w:tcPr>
+            <w:tcW w:w="4675" w:type="dxa"/>
+          </w:tcPr>
+          <w:p>
+            <w:pPr>
+              <w:jc w:val="center"/>
+              <w:rPr>
+                <w:rFonts w:ascii="Roboto" w:hAnsi="Roboto"/>
+                <w:color w:val="FF0000"/>
+              </w:rPr>
+            </w:pPr>
+            <w:r>
+              <w:rPr>
+                <w:rFonts w:ascii="Eras Demi ITC" w:hAnsi="Eras Demi ITC"/>
+                <w:color w:val="FF0000"/>
+                <w:sz w:val="144"/>
+                <w:szCs w:val="144"/>
+              </w:rPr>
+              <w:t>{{recur_challenge_2_count}}</w:t>
+            </w:r>
+          </w:p>
+        </w:tc>
+      </w:tr>
+      <w:tr>
+        <w:tc>
+          <w:tcPr>
+            <w:tcW w:w="4675" w:type="dxa"/>
+          </w:tcPr>
+          <w:p>
+            <w:pPr>
+              <w:rPr>
+                <w:rFonts w:ascii="Roboto" w:hAnsi="Roboto"/>
+              </w:rPr>
+            </w:pPr>
+            <w:r>
+              <w:rPr>
+                <w:rFonts w:ascii="Roboto" w:hAnsi="Roboto"/>
+                <w:b/>
+                <w:bCs/>
+              </w:rPr>
+              <w:t>{{recur_challenge_1}}</w:t>
+            </w:r>
+            <w:r>
+              <w:rPr>
+                <w:rFonts w:ascii="Roboto" w:hAnsi="Roboto"/>
+              </w:rPr>
+              <w:t xml:space="preserve"> has been reported for </w:t>
+            </w:r>
+            <w:r>
+              <w:rPr>
+                <w:rFonts w:ascii="Roboto" w:hAnsi="Roboto"/>
+                <w:b/>
+                <w:bCs/>
+              </w:rPr>
+              <w:t>{{</w:t>
+            </w:r>
+            <w:r>
+              <w:rPr>
+                <w:rFonts w:ascii="Roboto" w:hAnsi="Roboto"/>
+                <w:b/>
+                <w:bCs/>
+              </w:rPr>
+              <w:t>recur_challenge_1_goal</w:t>
+            </w:r>
+            <w:r>
+              <w:rPr>
+                <w:rFonts w:ascii="Roboto" w:hAnsi="Roboto"/>
+                <w:b/>
+                <w:bCs/>
+              </w:rPr>
+              <w:t>}}</w:t>
+            </w:r>
+            <w:r>
+              <w:rPr>
+                <w:rFonts w:ascii="Roboto" w:hAnsi="Roboto"/>
+                <w:b/>
+                <w:bCs/>
+              </w:rPr>
+              <w:t xml:space="preserve"> </w:t>
+            </w:r>
+            <w:r>
+              <w:rPr>
+                <w:rFonts w:ascii="Roboto" w:hAnsi="Roboto"/>
+              </w:rPr>
+              <w:t xml:space="preserve">in each of the last </w:t>
+            </w:r>
+            <w:r>
+              <w:rPr>
+                <w:rFonts w:ascii="Roboto" w:hAnsi="Roboto"/>
+                <w:b/>
+                <w:bCs/>
+              </w:rPr>
+              <w:t>{{</w:t>
+            </w:r>
+            <w:r>
+              <w:rPr>
+                <w:rFonts w:ascii="Roboto" w:hAnsi="Roboto"/>
+                <w:b/>
+                <w:bCs/>
+              </w:rPr>
+              <w:t>recur_challenge_1_count</w:t>
+            </w:r>
+            <w:r>
+              <w:rPr>
+                <w:rFonts w:ascii="Roboto" w:hAnsi="Roboto"/>
+                <w:b/>
+                <w:bCs/>
+              </w:rPr>
+              <w:t>}} quarters</w:t>
+            </w:r>
+            <w:r>
+              <w:rPr>
+                <w:rFonts w:ascii="Roboto" w:hAnsi="Roboto"/>
+              </w:rPr>
+              <w:t>.</w:t>
+            </w:r>
+          </w:p>
+        </w:tc>
+        <w:tc>
+          <w:tcPr>
+            <w:tcW w:w="4675" w:type="dxa"/>
+          </w:tcPr>
+          <w:p>
+            <w:pPr>
+              <w:rPr>
+                <w:rFonts w:ascii="Roboto" w:hAnsi="Roboto"/>
+              </w:rPr>
+            </w:pPr>
+            <w:r>
+              <w:rPr>
+                <w:rFonts w:ascii="Roboto" w:hAnsi="Roboto"/>
+                <w:b/>
+                <w:bCs/>
+              </w:rPr>
+              <w:t>{{recur_challenge_</w:t>
+            </w:r>
+            <w:r>
+              <w:rPr>
+                <w:rFonts w:ascii="Roboto" w:hAnsi="Roboto"/>
+                <w:b/>
+                <w:bCs/>
+              </w:rPr>
+              <w:t>2</w:t>
+            </w:r>
+            <w:r>
+              <w:rPr>
+                <w:rFonts w:ascii="Roboto" w:hAnsi="Roboto"/>
+                <w:b/>
+                <w:bCs/>
+              </w:rPr>
+              <w:t>}}</w:t>
+            </w:r>
+            <w:r>
+              <w:rPr>
+                <w:rFonts w:ascii="Roboto" w:hAnsi="Roboto"/>
+              </w:rPr>
+              <w:t xml:space="preserve"> has been reported for </w:t>
+            </w:r>
+            <w:r>
+              <w:rPr>
+                <w:rFonts w:ascii="Roboto" w:hAnsi="Roboto"/>
+                <w:b/>
+                <w:bCs/>
+              </w:rPr>
+              <w:t>{{</w:t>
+            </w:r>
+            <w:r>
+              <w:rPr>
+                <w:rFonts w:ascii="Roboto" w:hAnsi="Roboto"/>
+                <w:b/>
+                <w:bCs/>
+              </w:rPr>
+              <w:t>recur_challenge_2_goal</w:t>
+            </w:r>
+            <w:r>
+              <w:rPr>
+                <w:rFonts w:ascii="Roboto" w:hAnsi="Roboto"/>
+                <w:b/>
+                <w:bCs/>
+              </w:rPr>
+              <w:t>}}</w:t>
+            </w:r>
+            <w:r>
+              <w:rPr>
+                <w:rFonts w:ascii="Roboto" w:hAnsi="Roboto"/>
+                <w:b/>
+                <w:bCs/>
+              </w:rPr>
+              <w:t xml:space="preserve"> </w:t>
+            </w:r>
+            <w:r>
+              <w:rPr>
+                <w:rFonts w:ascii="Roboto" w:hAnsi="Roboto"/>
+              </w:rPr>
+              <w:t xml:space="preserve">in each of the last </w:t>
+            </w:r>
+            <w:r>
+              <w:rPr>
+                <w:rFonts w:ascii="Roboto" w:hAnsi="Roboto"/>
+                <w:b/>
+                <w:bCs/>
+              </w:rPr>
+              <w:t>{{</w:t>
+            </w:r>
+            <w:r>
+              <w:rPr>
+                <w:rFonts w:ascii="Roboto" w:hAnsi="Roboto"/>
+                <w:b/>
+                <w:bCs/>
+              </w:rPr>
+              <w:t>recur_challenge_2_count</w:t>
+            </w:r>
+            <w:r>
+              <w:rPr>
+                <w:rFonts w:ascii="Roboto" w:hAnsi="Roboto"/>
+                <w:b/>
+                <w:bCs/>
+              </w:rPr>
+              <w:t>}} quarters</w:t>
+            </w:r>
+            <w:r>
+              <w:rPr>
+                <w:rFonts w:ascii="Roboto" w:hAnsi="Roboto"/>
+              </w:rPr>
+              <w:t>.</w:t>
+            </w:r>
+          </w:p>
+        </w:tc>
+      </w:tr>
+    </w:tbl>
+    <w:p>
+      <w:pPr>
+        <w:rPr>
+          <w:rFonts w:ascii="Roboto" w:hAnsi="Roboto"/>
+        </w:rPr>
+      </w:pPr>
     </w:p>
     <w:sectPr>
       <w:pgSz w:w="12240" w:h="15840"/>

</xml_diff>

<commit_message>
Remove challenges bar chart
</commit_message>
<xml_diff>
--- a/src/resources/templates/Summary_Report_Template.docx
+++ b/src/resources/templates/Summary_Report_Template.docx
@@ -71,27 +71,7 @@
                 <w:szCs w:val="36"/>
                 <w:u w:val="single"/>
               </w:rPr>
-              <w:t>Goal Status across {{</w:t>
-            </w:r>
-            <w:proofErr w:type="spellStart"/>
-            <w:r>
-              <w:rPr>
-                <w:rFonts w:ascii="Roboto" w:hAnsi="Roboto"/>
-                <w:sz w:val="36"/>
-                <w:szCs w:val="36"/>
-                <w:u w:val="single"/>
-              </w:rPr>
-              <w:t>agency_name</w:t>
-            </w:r>
-            <w:proofErr w:type="spellEnd"/>
-            <w:r>
-              <w:rPr>
-                <w:rFonts w:ascii="Roboto" w:hAnsi="Roboto"/>
-                <w:sz w:val="36"/>
-                <w:szCs w:val="36"/>
-                <w:u w:val="single"/>
-              </w:rPr>
-              <w:t>}}</w:t>
+              <w:t>Goal Status across {{agency_name}}</w:t>
             </w:r>
           </w:p>
         </w:tc>
@@ -329,25 +309,7 @@
                 <w:b/>
                 <w:bCs/>
               </w:rPr>
-              <w:t>{{</w:t>
-            </w:r>
-            <w:proofErr w:type="spellStart"/>
-            <w:r>
-              <w:rPr>
-                <w:rFonts w:ascii="Roboto" w:hAnsi="Roboto"/>
-                <w:b/>
-                <w:bCs/>
-              </w:rPr>
-              <w:t>previous_quarter_and_year</w:t>
-            </w:r>
-            <w:proofErr w:type="spellEnd"/>
-            <w:r>
-              <w:rPr>
-                <w:rFonts w:ascii="Roboto" w:hAnsi="Roboto"/>
-                <w:b/>
-                <w:bCs/>
-              </w:rPr>
-              <w:t>}}</w:t>
+              <w:t>{{previous_quarter_and_year}}</w:t>
             </w:r>
           </w:p>
         </w:tc>
@@ -370,25 +332,7 @@
                 <w:b/>
                 <w:bCs/>
               </w:rPr>
-              <w:t>{{</w:t>
-            </w:r>
-            <w:proofErr w:type="spellStart"/>
-            <w:r>
-              <w:rPr>
-                <w:rFonts w:ascii="Roboto" w:hAnsi="Roboto"/>
-                <w:b/>
-                <w:bCs/>
-              </w:rPr>
-              <w:t>current_quarter_and_year</w:t>
-            </w:r>
-            <w:proofErr w:type="spellEnd"/>
-            <w:r>
-              <w:rPr>
-                <w:rFonts w:ascii="Roboto" w:hAnsi="Roboto"/>
-                <w:b/>
-                <w:bCs/>
-              </w:rPr>
-              <w:t>}}</w:t>
+              <w:t>{{current_quarter_and_year}}</w:t>
             </w:r>
           </w:p>
         </w:tc>
@@ -411,23 +355,7 @@
                 <w:b/>
                 <w:bCs/>
               </w:rPr>
-              <w:t xml:space="preserve">{%tr for item in </w:t>
-            </w:r>
-            <w:proofErr w:type="spellStart"/>
-            <w:r>
-              <w:rPr>
-                <w:b/>
-                <w:bCs/>
-              </w:rPr>
-              <w:t>tbl_contents</w:t>
-            </w:r>
-            <w:proofErr w:type="spellEnd"/>
-            <w:r>
-              <w:rPr>
-                <w:b/>
-                <w:bCs/>
-              </w:rPr>
-              <w:t xml:space="preserve"> %}</w:t>
+              <w:t>{%tr for item in tbl_contents %}</w:t>
             </w:r>
           </w:p>
         </w:tc>
@@ -445,25 +373,7 @@
               </w:rPr>
             </w:pPr>
             <w:r>
-              <w:t xml:space="preserve"> {%</w:t>
-            </w:r>
-            <w:proofErr w:type="spellStart"/>
-            <w:r>
-              <w:t>tc</w:t>
-            </w:r>
-            <w:proofErr w:type="spellEnd"/>
-            <w:r>
-              <w:t xml:space="preserve"> for col in </w:t>
-            </w:r>
-            <w:proofErr w:type="spellStart"/>
-            <w:proofErr w:type="gramStart"/>
-            <w:r>
-              <w:t>item.cols</w:t>
-            </w:r>
-            <w:proofErr w:type="spellEnd"/>
-            <w:proofErr w:type="gramEnd"/>
-            <w:r>
-              <w:t xml:space="preserve"> %}</w:t>
+              <w:t xml:space="preserve"> {%tc for col in item.cols %}</w:t>
             </w:r>
           </w:p>
         </w:tc>
@@ -478,13 +388,8 @@
                 <w:rFonts w:ascii="Roboto" w:hAnsi="Roboto"/>
               </w:rPr>
             </w:pPr>
-            <w:proofErr w:type="gramStart"/>
-            <w:r>
-              <w:t>{{ col</w:t>
-            </w:r>
-            <w:proofErr w:type="gramEnd"/>
-            <w:r>
-              <w:t xml:space="preserve"> }}</w:t>
+            <w:r>
+              <w:t>{{ col }}</w:t>
             </w:r>
           </w:p>
         </w:tc>
@@ -500,23 +405,7 @@
               </w:rPr>
             </w:pPr>
             <w:r>
-              <w:t xml:space="preserve"> {%</w:t>
-            </w:r>
-            <w:proofErr w:type="spellStart"/>
-            <w:r>
-              <w:t>tc</w:t>
-            </w:r>
-            <w:proofErr w:type="spellEnd"/>
-            <w:r>
-              <w:t xml:space="preserve"> </w:t>
-            </w:r>
-            <w:proofErr w:type="spellStart"/>
-            <w:r>
-              <w:t>endfor</w:t>
-            </w:r>
-            <w:proofErr w:type="spellEnd"/>
-            <w:r>
-              <w:t xml:space="preserve"> %}</w:t>
+              <w:t xml:space="preserve"> {%tc endfor %}</w:t>
             </w:r>
           </w:p>
         </w:tc>
@@ -538,23 +427,7 @@
                 <w:b/>
                 <w:bCs/>
               </w:rPr>
-              <w:t xml:space="preserve">{%tr </w:t>
-            </w:r>
-            <w:proofErr w:type="spellStart"/>
-            <w:r>
-              <w:rPr>
-                <w:b/>
-                <w:bCs/>
-              </w:rPr>
-              <w:t>endfor</w:t>
-            </w:r>
-            <w:proofErr w:type="spellEnd"/>
-            <w:r>
-              <w:rPr>
-                <w:b/>
-                <w:bCs/>
-              </w:rPr>
-              <w:t xml:space="preserve"> %}</w:t>
+              <w:t>{%tr endfor %}</w:t>
             </w:r>
           </w:p>
         </w:tc>
@@ -701,135 +574,6 @@
         </w:rPr>
       </w:pPr>
     </w:p>
-    <w:tbl>
-      <w:tblPr>
-        <w:tblStyle w:val="TableGrid"/>
-        <w:tblW w:w="0" w:type="auto"/>
-        <w:tblBorders>
-          <w:top w:val="none" w:sz="0" w:space="0" w:color="auto"/>
-          <w:left w:val="none" w:sz="0" w:space="0" w:color="auto"/>
-          <w:bottom w:val="none" w:sz="0" w:space="0" w:color="auto"/>
-          <w:right w:val="none" w:sz="0" w:space="0" w:color="auto"/>
-          <w:insideH w:val="none" w:sz="0" w:space="0" w:color="auto"/>
-          <w:insideV w:val="none" w:sz="0" w:space="0" w:color="auto"/>
-        </w:tblBorders>
-        <w:tblLook w:val="04A0" w:firstRow="1" w:lastRow="0" w:firstColumn="1" w:lastColumn="0" w:noHBand="0" w:noVBand="1"/>
-      </w:tblPr>
-      <w:tblGrid>
-        <w:gridCol w:w="6205"/>
-        <w:gridCol w:w="3145"/>
-      </w:tblGrid>
-      <w:tr>
-        <w:tc>
-          <w:tcPr>
-            <w:tcW w:w="6205" w:type="dxa"/>
-          </w:tcPr>
-          <w:p>
-            <w:pPr>
-              <w:ind w:left="720" w:hanging="720"/>
-              <w:jc w:val="center"/>
-              <w:rPr>
-                <w:rFonts w:ascii="Roboto" w:hAnsi="Roboto"/>
-              </w:rPr>
-            </w:pPr>
-            <w:r>
-              <w:rPr>
-                <w:rFonts w:ascii="Roboto" w:hAnsi="Roboto"/>
-                <w:noProof/>
-              </w:rPr>
-              <w:drawing>
-                <wp:inline distT="0" distB="0" distL="0" distR="0" wp14:anchorId="2CD7BB51" wp14:editId="37497584">
-                  <wp:extent cx="2867014" cy="2811780"/>
-                  <wp:effectExtent l="0" t="0" r="0" b="7620"/>
-                  <wp:docPr id="7" name="Picture 7"/>
-                  <wp:cNvGraphicFramePr>
-                    <a:graphicFrameLocks xmlns:a="http://schemas.openxmlformats.org/drawingml/2006/main" noChangeAspect="1"/>
-                  </wp:cNvGraphicFramePr>
-                  <a:graphic xmlns:a="http://schemas.openxmlformats.org/drawingml/2006/main">
-                    <a:graphicData uri="http://schemas.openxmlformats.org/drawingml/2006/picture">
-                      <pic:pic xmlns:pic="http://schemas.openxmlformats.org/drawingml/2006/picture">
-                        <pic:nvPicPr>
-                          <pic:cNvPr id="0" name="Picture 4"/>
-                          <pic:cNvPicPr>
-                            <a:picLocks noChangeAspect="1" noChangeArrowheads="1"/>
-                          </pic:cNvPicPr>
-                        </pic:nvPicPr>
-                        <pic:blipFill>
-                          <a:blip r:embed="rId10" cstate="print">
-                            <a:extLst>
-                              <a:ext uri="{28A0092B-C50C-407E-A947-70E740481C1C}">
-                                <a14:useLocalDpi xmlns:a14="http://schemas.microsoft.com/office/drawing/2010/main" val="0"/>
-                              </a:ext>
-                            </a:extLst>
-                          </a:blip>
-                          <a:srcRect/>
-                          <a:stretch>
-                            <a:fillRect/>
-                          </a:stretch>
-                        </pic:blipFill>
-                        <pic:spPr bwMode="auto">
-                          <a:xfrm>
-                            <a:off x="0" y="0"/>
-                            <a:ext cx="2891860" cy="2836148"/>
-                          </a:xfrm>
-                          <a:prstGeom prst="rect">
-                            <a:avLst/>
-                          </a:prstGeom>
-                          <a:noFill/>
-                          <a:ln>
-                            <a:noFill/>
-                          </a:ln>
-                        </pic:spPr>
-                      </pic:pic>
-                    </a:graphicData>
-                  </a:graphic>
-                </wp:inline>
-              </w:drawing>
-            </w:r>
-          </w:p>
-        </w:tc>
-        <w:tc>
-          <w:tcPr>
-            <w:tcW w:w="3145" w:type="dxa"/>
-            <w:vAlign w:val="center"/>
-          </w:tcPr>
-          <w:p>
-            <w:pPr>
-              <w:rPr>
-                <w:rFonts w:ascii="Roboto" w:hAnsi="Roboto"/>
-              </w:rPr>
-            </w:pPr>
-            <w:r>
-              <w:rPr>
-                <w:rFonts w:ascii="Roboto" w:hAnsi="Roboto"/>
-              </w:rPr>
-              <w:t>{{</w:t>
-            </w:r>
-            <w:proofErr w:type="spellStart"/>
-            <w:r>
-              <w:rPr>
-                <w:rFonts w:ascii="Roboto" w:hAnsi="Roboto"/>
-              </w:rPr>
-              <w:t>challenge_summary_text</w:t>
-            </w:r>
-            <w:proofErr w:type="spellEnd"/>
-            <w:r>
-              <w:rPr>
-                <w:rFonts w:ascii="Roboto" w:hAnsi="Roboto"/>
-              </w:rPr>
-              <w:t>}}</w:t>
-            </w:r>
-          </w:p>
-        </w:tc>
-      </w:tr>
-    </w:tbl>
-    <w:p>
-      <w:pPr>
-        <w:rPr>
-          <w:rFonts w:ascii="Roboto" w:hAnsi="Roboto"/>
-        </w:rPr>
-      </w:pPr>
-    </w:p>
     <w:p>
       <w:pPr>
         <w:jc w:val="center"/>
@@ -859,7 +603,7 @@
                     </pic:cNvPicPr>
                   </pic:nvPicPr>
                   <pic:blipFill>
-                    <a:blip r:embed="rId11" cstate="print">
+                    <a:blip r:embed="rId10" cstate="print">
                       <a:extLst>
                         <a:ext uri="{28A0092B-C50C-407E-A947-70E740481C1C}">
                           <a14:useLocalDpi xmlns:a14="http://schemas.microsoft.com/office/drawing/2010/main" val="0"/>
@@ -934,8 +678,17 @@
                 <w:sz w:val="144"/>
                 <w:szCs w:val="144"/>
               </w:rPr>
+              <w:t>{{recur_challenge</w:t>
+            </w:r>
+            <w:r>
+              <w:rPr>
+                <w:rFonts w:ascii="Eras Demi ITC" w:hAnsi="Eras Demi ITC"/>
+                <w:color w:val="FF0000"/>
+                <w:sz w:val="144"/>
+                <w:szCs w:val="144"/>
+              </w:rPr>
               <w:lastRenderedPageBreak/>
-              <w:t>{{recur_challenge_1_count}}</w:t>
+              <w:t>_1_count}}</w:t>
             </w:r>
           </w:p>
         </w:tc>
@@ -958,7 +711,18 @@
                 <w:sz w:val="144"/>
                 <w:szCs w:val="144"/>
               </w:rPr>
-              <w:t>{{recur_challenge_2_count}}</w:t>
+              <w:lastRenderedPageBreak/>
+              <w:t>{{recur_challenge</w:t>
+            </w:r>
+            <w:r>
+              <w:rPr>
+                <w:rFonts w:ascii="Eras Demi ITC" w:hAnsi="Eras Demi ITC"/>
+                <w:color w:val="FF0000"/>
+                <w:sz w:val="144"/>
+                <w:szCs w:val="144"/>
+              </w:rPr>
+              <w:lastRenderedPageBreak/>
+              <w:t>_2_count}}</w:t>
             </w:r>
           </w:p>
         </w:tc>
@@ -980,6 +744,7 @@
                 <w:b/>
                 <w:bCs/>
               </w:rPr>
+              <w:lastRenderedPageBreak/>
               <w:t>{{recur_challenge_1}}</w:t>
             </w:r>
             <w:r>
@@ -2101,6 +1866,7 @@
   <w:style w:type="paragraph" w:default="1" w:styleId="Normal">
     <w:name w:val="Normal"/>
     <w:qFormat/>
+    <w:rsid w:val="00F068B7"/>
   </w:style>
   <w:style w:type="paragraph" w:styleId="Heading1">
     <w:name w:val="heading 1"/>

</xml_diff>

<commit_message>
Add challenge count table to be dynamically populated
</commit_message>
<xml_diff>
--- a/src/resources/templates/Summary_Report_Template.docx
+++ b/src/resources/templates/Summary_Report_Template.docx
@@ -71,7 +71,27 @@
                 <w:szCs w:val="36"/>
                 <w:u w:val="single"/>
               </w:rPr>
-              <w:t>Goal Status across {{agency_name}}</w:t>
+              <w:t>Goal Status across {{</w:t>
+            </w:r>
+            <w:proofErr w:type="spellStart"/>
+            <w:r>
+              <w:rPr>
+                <w:rFonts w:ascii="Roboto" w:hAnsi="Roboto"/>
+                <w:sz w:val="36"/>
+                <w:szCs w:val="36"/>
+                <w:u w:val="single"/>
+              </w:rPr>
+              <w:t>agency_name</w:t>
+            </w:r>
+            <w:proofErr w:type="spellEnd"/>
+            <w:r>
+              <w:rPr>
+                <w:rFonts w:ascii="Roboto" w:hAnsi="Roboto"/>
+                <w:sz w:val="36"/>
+                <w:szCs w:val="36"/>
+                <w:u w:val="single"/>
+              </w:rPr>
+              <w:t>}}</w:t>
             </w:r>
           </w:p>
         </w:tc>
@@ -309,7 +329,25 @@
                 <w:b/>
                 <w:bCs/>
               </w:rPr>
-              <w:t>{{previous_quarter_and_year}}</w:t>
+              <w:t>{{</w:t>
+            </w:r>
+            <w:proofErr w:type="spellStart"/>
+            <w:r>
+              <w:rPr>
+                <w:rFonts w:ascii="Roboto" w:hAnsi="Roboto"/>
+                <w:b/>
+                <w:bCs/>
+              </w:rPr>
+              <w:t>previous_quarter_and_year</w:t>
+            </w:r>
+            <w:proofErr w:type="spellEnd"/>
+            <w:r>
+              <w:rPr>
+                <w:rFonts w:ascii="Roboto" w:hAnsi="Roboto"/>
+                <w:b/>
+                <w:bCs/>
+              </w:rPr>
+              <w:t>}}</w:t>
             </w:r>
           </w:p>
         </w:tc>
@@ -332,7 +370,25 @@
                 <w:b/>
                 <w:bCs/>
               </w:rPr>
-              <w:t>{{current_quarter_and_year}}</w:t>
+              <w:t>{{</w:t>
+            </w:r>
+            <w:proofErr w:type="spellStart"/>
+            <w:r>
+              <w:rPr>
+                <w:rFonts w:ascii="Roboto" w:hAnsi="Roboto"/>
+                <w:b/>
+                <w:bCs/>
+              </w:rPr>
+              <w:t>current_quarter_and_year</w:t>
+            </w:r>
+            <w:proofErr w:type="spellEnd"/>
+            <w:r>
+              <w:rPr>
+                <w:rFonts w:ascii="Roboto" w:hAnsi="Roboto"/>
+                <w:b/>
+                <w:bCs/>
+              </w:rPr>
+              <w:t>}}</w:t>
             </w:r>
           </w:p>
         </w:tc>
@@ -355,7 +411,23 @@
                 <w:b/>
                 <w:bCs/>
               </w:rPr>
-              <w:t>{%tr for item in tbl_contents %}</w:t>
+              <w:t xml:space="preserve">{%tr for item in </w:t>
+            </w:r>
+            <w:proofErr w:type="spellStart"/>
+            <w:r>
+              <w:rPr>
+                <w:b/>
+                <w:bCs/>
+              </w:rPr>
+              <w:t>tbl_contents</w:t>
+            </w:r>
+            <w:proofErr w:type="spellEnd"/>
+            <w:r>
+              <w:rPr>
+                <w:b/>
+                <w:bCs/>
+              </w:rPr>
+              <w:t xml:space="preserve"> %}</w:t>
             </w:r>
           </w:p>
         </w:tc>
@@ -373,7 +445,23 @@
               </w:rPr>
             </w:pPr>
             <w:r>
-              <w:t xml:space="preserve"> {%tc for col in item.cols %}</w:t>
+              <w:t xml:space="preserve"> {%</w:t>
+            </w:r>
+            <w:proofErr w:type="spellStart"/>
+            <w:r>
+              <w:t>tc</w:t>
+            </w:r>
+            <w:proofErr w:type="spellEnd"/>
+            <w:r>
+              <w:t xml:space="preserve"> for col in </w:t>
+            </w:r>
+            <w:proofErr w:type="spellStart"/>
+            <w:r>
+              <w:t>item.cols</w:t>
+            </w:r>
+            <w:proofErr w:type="spellEnd"/>
+            <w:r>
+              <w:t xml:space="preserve"> %}</w:t>
             </w:r>
           </w:p>
         </w:tc>
@@ -405,7 +493,23 @@
               </w:rPr>
             </w:pPr>
             <w:r>
-              <w:t xml:space="preserve"> {%tc endfor %}</w:t>
+              <w:t xml:space="preserve"> {%</w:t>
+            </w:r>
+            <w:proofErr w:type="spellStart"/>
+            <w:r>
+              <w:t>tc</w:t>
+            </w:r>
+            <w:proofErr w:type="spellEnd"/>
+            <w:r>
+              <w:t xml:space="preserve"> </w:t>
+            </w:r>
+            <w:proofErr w:type="spellStart"/>
+            <w:r>
+              <w:t>endfor</w:t>
+            </w:r>
+            <w:proofErr w:type="spellEnd"/>
+            <w:r>
+              <w:t xml:space="preserve"> %}</w:t>
             </w:r>
           </w:p>
         </w:tc>
@@ -427,7 +531,23 @@
                 <w:b/>
                 <w:bCs/>
               </w:rPr>
-              <w:t>{%tr endfor %}</w:t>
+              <w:t xml:space="preserve">{%tr </w:t>
+            </w:r>
+            <w:proofErr w:type="spellStart"/>
+            <w:r>
+              <w:rPr>
+                <w:b/>
+                <w:bCs/>
+              </w:rPr>
+              <w:t>endfor</w:t>
+            </w:r>
+            <w:proofErr w:type="spellEnd"/>
+            <w:r>
+              <w:rPr>
+                <w:b/>
+                <w:bCs/>
+              </w:rPr>
+              <w:t xml:space="preserve"> %}</w:t>
             </w:r>
           </w:p>
         </w:tc>
@@ -559,37 +679,22 @@
       </w:pPr>
       <w:r>
         <w:rPr>
-          <w:rFonts w:ascii="Roboto" w:hAnsi="Roboto"/>
-          <w:b/>
-          <w:bCs/>
+          <w:noProof/>
         </w:rPr>
         <w:lastRenderedPageBreak/>
-        <w:t>Recurring challenges</w:t>
-      </w:r>
-    </w:p>
-    <w:p>
-      <w:pPr>
-        <w:rPr>
-          <w:rFonts w:ascii="Roboto" w:hAnsi="Roboto"/>
-        </w:rPr>
-      </w:pPr>
-    </w:p>
-    <w:p>
-      <w:pPr>
-        <w:jc w:val="center"/>
-        <w:rPr>
-          <w:rFonts w:ascii="Roboto" w:hAnsi="Roboto"/>
-        </w:rPr>
-      </w:pPr>
-      <w:r>
-        <w:rPr>
-          <w:noProof/>
-        </w:rPr>
         <w:drawing>
-          <wp:inline distT="0" distB="0" distL="0" distR="0" wp14:anchorId="13456F80" wp14:editId="33F55086">
-            <wp:extent cx="3063240" cy="2508519"/>
-            <wp:effectExtent l="0" t="0" r="3810" b="6350"/>
-            <wp:docPr id="5" name="Picture 5" descr="A picture containing table&#10;&#10;Description automatically generated"/>
+          <wp:anchor distT="0" distB="0" distL="114300" distR="114300" simplePos="0" relativeHeight="251658240" behindDoc="0" locked="0" layoutInCell="1" allowOverlap="1" wp14:anchorId="64B16B64" wp14:editId="5B642CB9">
+            <wp:simplePos x="0" y="0"/>
+            <wp:positionH relativeFrom="margin">
+              <wp:align>left</wp:align>
+            </wp:positionH>
+            <wp:positionV relativeFrom="paragraph">
+              <wp:posOffset>438150</wp:posOffset>
+            </wp:positionV>
+            <wp:extent cx="2997200" cy="2454275"/>
+            <wp:effectExtent l="0" t="0" r="0" b="3175"/>
+            <wp:wrapSquare wrapText="bothSides"/>
+            <wp:docPr id="1" name="Picture 1" descr="A picture containing table&#10;&#10;Description automatically generated"/>
             <wp:cNvGraphicFramePr>
               <a:graphicFrameLocks xmlns:a="http://schemas.openxmlformats.org/drawingml/2006/main" noChangeAspect="1"/>
             </wp:cNvGraphicFramePr>
@@ -618,7 +723,7 @@
                   <pic:spPr bwMode="auto">
                     <a:xfrm>
                       <a:off x="0" y="0"/>
-                      <a:ext cx="3071718" cy="2515462"/>
+                      <a:ext cx="2997200" cy="2454275"/>
                     </a:xfrm>
                     <a:prstGeom prst="rect">
                       <a:avLst/>
@@ -631,9 +736,279 @@
                 </pic:pic>
               </a:graphicData>
             </a:graphic>
-          </wp:inline>
+            <wp14:sizeRelH relativeFrom="margin">
+              <wp14:pctWidth>0</wp14:pctWidth>
+            </wp14:sizeRelH>
+            <wp14:sizeRelV relativeFrom="margin">
+              <wp14:pctHeight>0</wp14:pctHeight>
+            </wp14:sizeRelV>
+          </wp:anchor>
         </w:drawing>
       </w:r>
+      <w:r>
+        <w:rPr>
+          <w:rFonts w:ascii="Roboto" w:hAnsi="Roboto"/>
+          <w:b/>
+          <w:bCs/>
+        </w:rPr>
+        <w:t>Recurring challenges</w:t>
+      </w:r>
+    </w:p>
+    <w:p/>
+    <w:tbl>
+      <w:tblPr>
+        <w:tblStyle w:val="TableGrid"/>
+        <w:tblW w:w="3865" w:type="dxa"/>
+        <w:jc w:val="right"/>
+        <w:tblLayout w:type="fixed"/>
+        <w:tblLook w:val="04A0" w:firstRow="1" w:lastRow="0" w:firstColumn="1" w:lastColumn="0" w:noHBand="0" w:noVBand="1"/>
+      </w:tblPr>
+      <w:tblGrid>
+        <w:gridCol w:w="2695"/>
+        <w:gridCol w:w="1170"/>
+      </w:tblGrid>
+      <w:tr>
+        <w:trPr>
+          <w:jc w:val="right"/>
+        </w:trPr>
+        <w:tc>
+          <w:tcPr>
+            <w:tcW w:w="2695" w:type="dxa"/>
+            <w:shd w:val="clear" w:color="auto" w:fill="BFBFBF" w:themeFill="background1" w:themeFillShade="BF"/>
+          </w:tcPr>
+          <w:p>
+            <w:pPr>
+              <w:rPr>
+                <w:rFonts w:ascii="Roboto" w:hAnsi="Roboto"/>
+              </w:rPr>
+            </w:pPr>
+            <w:r>
+              <w:rPr>
+                <w:rFonts w:ascii="Roboto" w:hAnsi="Roboto"/>
+                <w:b/>
+                <w:bCs/>
+              </w:rPr>
+              <w:t>Challenge name</w:t>
+            </w:r>
+          </w:p>
+        </w:tc>
+        <w:tc>
+          <w:tcPr>
+            <w:tcW w:w="1170" w:type="dxa"/>
+            <w:shd w:val="clear" w:color="auto" w:fill="BFBFBF" w:themeFill="background1" w:themeFillShade="BF"/>
+          </w:tcPr>
+          <w:p>
+            <w:pPr>
+              <w:rPr>
+                <w:rFonts w:ascii="Roboto" w:hAnsi="Roboto"/>
+              </w:rPr>
+            </w:pPr>
+            <w:r>
+              <w:rPr>
+                <w:rFonts w:ascii="Roboto" w:hAnsi="Roboto"/>
+                <w:b/>
+                <w:bCs/>
+              </w:rPr>
+              <w:t>Count</w:t>
+            </w:r>
+            <w:r>
+              <w:rPr>
+                <w:rFonts w:ascii="Roboto" w:hAnsi="Roboto"/>
+                <w:b/>
+                <w:bCs/>
+              </w:rPr>
+              <w:t xml:space="preserve"> in {{ </w:t>
+            </w:r>
+            <w:proofErr w:type="spellStart"/>
+            <w:r>
+              <w:rPr>
+                <w:rFonts w:ascii="Roboto" w:hAnsi="Roboto"/>
+                <w:b/>
+                <w:bCs/>
+              </w:rPr>
+              <w:t>current_quarter_and_year</w:t>
+            </w:r>
+            <w:proofErr w:type="spellEnd"/>
+            <w:r>
+              <w:rPr>
+                <w:rFonts w:ascii="Roboto" w:hAnsi="Roboto"/>
+                <w:b/>
+                <w:bCs/>
+              </w:rPr>
+              <w:t>}}</w:t>
+            </w:r>
+          </w:p>
+        </w:tc>
+      </w:tr>
+      <w:tr>
+        <w:trPr>
+          <w:jc w:val="right"/>
+        </w:trPr>
+        <w:tc>
+          <w:tcPr>
+            <w:tcW w:w="3865" w:type="dxa"/>
+            <w:gridSpan w:val="2"/>
+            <w:shd w:val="clear" w:color="auto" w:fill="F2F2F2" w:themeFill="background1" w:themeFillShade="F2"/>
+          </w:tcPr>
+          <w:p>
+            <w:pPr>
+              <w:rPr>
+                <w:b/>
+                <w:bCs/>
+              </w:rPr>
+            </w:pPr>
+            <w:r>
+              <w:rPr>
+                <w:b/>
+                <w:bCs/>
+              </w:rPr>
+              <w:t xml:space="preserve">{%tr for item in </w:t>
+            </w:r>
+            <w:proofErr w:type="spellStart"/>
+            <w:r>
+              <w:rPr>
+                <w:b/>
+                <w:bCs/>
+              </w:rPr>
+              <w:t>challenge_count_table</w:t>
+            </w:r>
+            <w:proofErr w:type="spellEnd"/>
+            <w:r>
+              <w:rPr>
+                <w:b/>
+                <w:bCs/>
+              </w:rPr>
+              <w:t xml:space="preserve"> %}</w:t>
+            </w:r>
+          </w:p>
+        </w:tc>
+      </w:tr>
+      <w:tr>
+        <w:trPr>
+          <w:jc w:val="right"/>
+        </w:trPr>
+        <w:tc>
+          <w:tcPr>
+            <w:tcW w:w="2695" w:type="dxa"/>
+            <w:shd w:val="clear" w:color="auto" w:fill="F2F2F2" w:themeFill="background1" w:themeFillShade="F2"/>
+          </w:tcPr>
+          <w:p>
+            <w:pPr>
+              <w:rPr>
+                <w:rFonts w:ascii="Roboto" w:hAnsi="Roboto"/>
+              </w:rPr>
+            </w:pPr>
+            <w:r>
+              <w:t>{{ item.col.name }}</w:t>
+            </w:r>
+          </w:p>
+        </w:tc>
+        <w:tc>
+          <w:tcPr>
+            <w:tcW w:w="1170" w:type="dxa"/>
+            <w:shd w:val="clear" w:color="auto" w:fill="F2F2F2" w:themeFill="background1" w:themeFillShade="F2"/>
+          </w:tcPr>
+          <w:p>
+            <w:pPr>
+              <w:rPr>
+                <w:rFonts w:ascii="Roboto" w:hAnsi="Roboto"/>
+              </w:rPr>
+            </w:pPr>
+            <w:r>
+              <w:t xml:space="preserve">{{ </w:t>
+            </w:r>
+            <w:proofErr w:type="spellStart"/>
+            <w:r>
+              <w:t>item.col.</w:t>
+            </w:r>
+            <w:r>
+              <w:t>count</w:t>
+            </w:r>
+            <w:proofErr w:type="spellEnd"/>
+            <w:r>
+              <w:t xml:space="preserve"> }}</w:t>
+            </w:r>
+          </w:p>
+        </w:tc>
+      </w:tr>
+      <w:tr>
+        <w:trPr>
+          <w:jc w:val="right"/>
+        </w:trPr>
+        <w:tc>
+          <w:tcPr>
+            <w:tcW w:w="3865" w:type="dxa"/>
+            <w:gridSpan w:val="2"/>
+            <w:shd w:val="clear" w:color="auto" w:fill="F2F2F2" w:themeFill="background1" w:themeFillShade="F2"/>
+          </w:tcPr>
+          <w:p>
+            <w:pPr>
+              <w:rPr>
+                <w:rFonts w:ascii="Roboto" w:hAnsi="Roboto"/>
+              </w:rPr>
+            </w:pPr>
+            <w:r>
+              <w:rPr>
+                <w:b/>
+                <w:bCs/>
+              </w:rPr>
+              <w:t xml:space="preserve">{%tr </w:t>
+            </w:r>
+            <w:proofErr w:type="spellStart"/>
+            <w:r>
+              <w:rPr>
+                <w:b/>
+                <w:bCs/>
+              </w:rPr>
+              <w:t>endfor</w:t>
+            </w:r>
+            <w:proofErr w:type="spellEnd"/>
+            <w:r>
+              <w:rPr>
+                <w:b/>
+                <w:bCs/>
+              </w:rPr>
+              <w:t xml:space="preserve"> %}</w:t>
+            </w:r>
+          </w:p>
+        </w:tc>
+      </w:tr>
+    </w:tbl>
+    <w:p>
+      <w:pPr>
+        <w:rPr>
+          <w:rFonts w:ascii="Roboto" w:hAnsi="Roboto"/>
+        </w:rPr>
+      </w:pPr>
+    </w:p>
+    <w:p>
+      <w:pPr>
+        <w:rPr>
+          <w:rFonts w:ascii="Roboto" w:hAnsi="Roboto"/>
+        </w:rPr>
+      </w:pPr>
+    </w:p>
+    <w:p>
+      <w:pPr>
+        <w:jc w:val="center"/>
+        <w:rPr>
+          <w:rFonts w:ascii="Roboto" w:hAnsi="Roboto"/>
+        </w:rPr>
+      </w:pPr>
+    </w:p>
+    <w:p>
+      <w:pPr>
+        <w:rPr>
+          <w:rFonts w:ascii="Roboto" w:hAnsi="Roboto"/>
+        </w:rPr>
+      </w:pPr>
+    </w:p>
+    <w:p>
+      <w:pPr>
+        <w:rPr>
+          <w:rFonts w:ascii="Roboto" w:hAnsi="Roboto"/>
+        </w:rPr>
+      </w:pPr>
     </w:p>
     <w:tbl>
       <w:tblPr>

</xml_diff>

<commit_message>
Refactor goal status table to be more descriptive
This change is required, as prior to this pull request, the goal status table was assumed to be the only dynamically-generated table in the document and was named as such.
</commit_message>
<xml_diff>
--- a/src/resources/templates/Summary_Report_Template.docx
+++ b/src/resources/templates/Summary_Report_Template.docx
@@ -71,27 +71,7 @@
                 <w:szCs w:val="36"/>
                 <w:u w:val="single"/>
               </w:rPr>
-              <w:t>Goal Status across {{</w:t>
-            </w:r>
-            <w:proofErr w:type="spellStart"/>
-            <w:r>
-              <w:rPr>
-                <w:rFonts w:ascii="Roboto" w:hAnsi="Roboto"/>
-                <w:sz w:val="36"/>
-                <w:szCs w:val="36"/>
-                <w:u w:val="single"/>
-              </w:rPr>
-              <w:t>agency_name</w:t>
-            </w:r>
-            <w:proofErr w:type="spellEnd"/>
-            <w:r>
-              <w:rPr>
-                <w:rFonts w:ascii="Roboto" w:hAnsi="Roboto"/>
-                <w:sz w:val="36"/>
-                <w:szCs w:val="36"/>
-                <w:u w:val="single"/>
-              </w:rPr>
-              <w:t>}}</w:t>
+              <w:t>Goal Status across {{agency_name}}</w:t>
             </w:r>
           </w:p>
         </w:tc>
@@ -329,25 +309,7 @@
                 <w:b/>
                 <w:bCs/>
               </w:rPr>
-              <w:t>{{</w:t>
-            </w:r>
-            <w:proofErr w:type="spellStart"/>
-            <w:r>
-              <w:rPr>
-                <w:rFonts w:ascii="Roboto" w:hAnsi="Roboto"/>
-                <w:b/>
-                <w:bCs/>
-              </w:rPr>
-              <w:t>previous_quarter_and_year</w:t>
-            </w:r>
-            <w:proofErr w:type="spellEnd"/>
-            <w:r>
-              <w:rPr>
-                <w:rFonts w:ascii="Roboto" w:hAnsi="Roboto"/>
-                <w:b/>
-                <w:bCs/>
-              </w:rPr>
-              <w:t>}}</w:t>
+              <w:t>{{previous_quarter_and_year}}</w:t>
             </w:r>
           </w:p>
         </w:tc>
@@ -370,25 +332,7 @@
                 <w:b/>
                 <w:bCs/>
               </w:rPr>
-              <w:t>{{</w:t>
-            </w:r>
-            <w:proofErr w:type="spellStart"/>
-            <w:r>
-              <w:rPr>
-                <w:rFonts w:ascii="Roboto" w:hAnsi="Roboto"/>
-                <w:b/>
-                <w:bCs/>
-              </w:rPr>
-              <w:t>current_quarter_and_year</w:t>
-            </w:r>
-            <w:proofErr w:type="spellEnd"/>
-            <w:r>
-              <w:rPr>
-                <w:rFonts w:ascii="Roboto" w:hAnsi="Roboto"/>
-                <w:b/>
-                <w:bCs/>
-              </w:rPr>
-              <w:t>}}</w:t>
+              <w:t>{{current_quarter_and_year}}</w:t>
             </w:r>
           </w:p>
         </w:tc>
@@ -411,17 +355,15 @@
                 <w:b/>
                 <w:bCs/>
               </w:rPr>
-              <w:t xml:space="preserve">{%tr for item in </w:t>
-            </w:r>
-            <w:proofErr w:type="spellStart"/>
-            <w:r>
-              <w:rPr>
-                <w:b/>
-                <w:bCs/>
-              </w:rPr>
-              <w:t>tbl_contents</w:t>
-            </w:r>
-            <w:proofErr w:type="spellEnd"/>
+              <w:t xml:space="preserve">{%tr for item </w:t>
+            </w:r>
+            <w:r>
+              <w:rPr>
+                <w:b/>
+                <w:bCs/>
+              </w:rPr>
+              <w:t>in goal_status_table</w:t>
+            </w:r>
             <w:r>
               <w:rPr>
                 <w:b/>
@@ -445,23 +387,7 @@
               </w:rPr>
             </w:pPr>
             <w:r>
-              <w:t xml:space="preserve"> {%</w:t>
-            </w:r>
-            <w:proofErr w:type="spellStart"/>
-            <w:r>
-              <w:t>tc</w:t>
-            </w:r>
-            <w:proofErr w:type="spellEnd"/>
-            <w:r>
-              <w:t xml:space="preserve"> for col in </w:t>
-            </w:r>
-            <w:proofErr w:type="spellStart"/>
-            <w:r>
-              <w:t>item.cols</w:t>
-            </w:r>
-            <w:proofErr w:type="spellEnd"/>
-            <w:r>
-              <w:t xml:space="preserve"> %}</w:t>
+              <w:t xml:space="preserve"> {%tc for col in item.cols %}</w:t>
             </w:r>
           </w:p>
         </w:tc>
@@ -493,23 +419,7 @@
               </w:rPr>
             </w:pPr>
             <w:r>
-              <w:t xml:space="preserve"> {%</w:t>
-            </w:r>
-            <w:proofErr w:type="spellStart"/>
-            <w:r>
-              <w:t>tc</w:t>
-            </w:r>
-            <w:proofErr w:type="spellEnd"/>
-            <w:r>
-              <w:t xml:space="preserve"> </w:t>
-            </w:r>
-            <w:proofErr w:type="spellStart"/>
-            <w:r>
-              <w:t>endfor</w:t>
-            </w:r>
-            <w:proofErr w:type="spellEnd"/>
-            <w:r>
-              <w:t xml:space="preserve"> %}</w:t>
+              <w:t xml:space="preserve"> {%tc endfor %}</w:t>
             </w:r>
           </w:p>
         </w:tc>
@@ -531,23 +441,7 @@
                 <w:b/>
                 <w:bCs/>
               </w:rPr>
-              <w:t xml:space="preserve">{%tr </w:t>
-            </w:r>
-            <w:proofErr w:type="spellStart"/>
-            <w:r>
-              <w:rPr>
-                <w:b/>
-                <w:bCs/>
-              </w:rPr>
-              <w:t>endfor</w:t>
-            </w:r>
-            <w:proofErr w:type="spellEnd"/>
-            <w:r>
-              <w:rPr>
-                <w:b/>
-                <w:bCs/>
-              </w:rPr>
-              <w:t xml:space="preserve"> %}</w:t>
+              <w:t>{%tr endfor %}</w:t>
             </w:r>
           </w:p>
         </w:tc>
@@ -817,25 +711,7 @@
                 <w:b/>
                 <w:bCs/>
               </w:rPr>
-              <w:t xml:space="preserve"> in {{ </w:t>
-            </w:r>
-            <w:proofErr w:type="spellStart"/>
-            <w:r>
-              <w:rPr>
-                <w:rFonts w:ascii="Roboto" w:hAnsi="Roboto"/>
-                <w:b/>
-                <w:bCs/>
-              </w:rPr>
-              <w:t>current_quarter_and_year</w:t>
-            </w:r>
-            <w:proofErr w:type="spellEnd"/>
-            <w:r>
-              <w:rPr>
-                <w:rFonts w:ascii="Roboto" w:hAnsi="Roboto"/>
-                <w:b/>
-                <w:bCs/>
-              </w:rPr>
-              <w:t>}}</w:t>
+              <w:t xml:space="preserve"> in {{ current_quarter_and_year}}</w:t>
             </w:r>
           </w:p>
         </w:tc>
@@ -862,23 +738,7 @@
                 <w:b/>
                 <w:bCs/>
               </w:rPr>
-              <w:t xml:space="preserve">{%tr for item in </w:t>
-            </w:r>
-            <w:proofErr w:type="spellStart"/>
-            <w:r>
-              <w:rPr>
-                <w:b/>
-                <w:bCs/>
-              </w:rPr>
-              <w:t>challenge_count_table</w:t>
-            </w:r>
-            <w:proofErr w:type="spellEnd"/>
-            <w:r>
-              <w:rPr>
-                <w:b/>
-                <w:bCs/>
-              </w:rPr>
-              <w:t xml:space="preserve"> %}</w:t>
+              <w:t>{%tr for item in challenge_count_table %}</w:t>
             </w:r>
           </w:p>
         </w:tc>
@@ -915,16 +775,11 @@
               </w:rPr>
             </w:pPr>
             <w:r>
-              <w:t xml:space="preserve">{{ </w:t>
-            </w:r>
-            <w:proofErr w:type="spellStart"/>
-            <w:r>
-              <w:t>item.col.</w:t>
+              <w:t>{{ item.col.</w:t>
             </w:r>
             <w:r>
               <w:t>count</w:t>
             </w:r>
-            <w:proofErr w:type="spellEnd"/>
             <w:r>
               <w:t xml:space="preserve"> }}</w:t>
             </w:r>
@@ -952,23 +807,7 @@
                 <w:b/>
                 <w:bCs/>
               </w:rPr>
-              <w:t xml:space="preserve">{%tr </w:t>
-            </w:r>
-            <w:proofErr w:type="spellStart"/>
-            <w:r>
-              <w:rPr>
-                <w:b/>
-                <w:bCs/>
-              </w:rPr>
-              <w:t>endfor</w:t>
-            </w:r>
-            <w:proofErr w:type="spellEnd"/>
-            <w:r>
-              <w:rPr>
-                <w:b/>
-                <w:bCs/>
-              </w:rPr>
-              <w:t xml:space="preserve"> %}</w:t>
+              <w:t>{%tr endfor %}</w:t>
             </w:r>
           </w:p>
         </w:tc>

</xml_diff>

<commit_message>
Change challenge count bar chart to a table (#70)
* Remove challenges bar chart

* Add challenge count table to be dynamically populated

* Add function to retrieve data to populate challenge count table

* Refactor goal status table to be more descriptive

This change is required, as prior to this pull request, the goal status table was assumed to be the only dynamically-generated table in the document and was named as such.
</commit_message>
<xml_diff>
--- a/src/resources/templates/Summary_Report_Template.docx
+++ b/src/resources/templates/Summary_Report_Template.docx
@@ -71,27 +71,7 @@
                 <w:szCs w:val="36"/>
                 <w:u w:val="single"/>
               </w:rPr>
-              <w:t>Goal Status across {{</w:t>
-            </w:r>
-            <w:proofErr w:type="spellStart"/>
-            <w:r>
-              <w:rPr>
-                <w:rFonts w:ascii="Roboto" w:hAnsi="Roboto"/>
-                <w:sz w:val="36"/>
-                <w:szCs w:val="36"/>
-                <w:u w:val="single"/>
-              </w:rPr>
-              <w:t>agency_name</w:t>
-            </w:r>
-            <w:proofErr w:type="spellEnd"/>
-            <w:r>
-              <w:rPr>
-                <w:rFonts w:ascii="Roboto" w:hAnsi="Roboto"/>
-                <w:sz w:val="36"/>
-                <w:szCs w:val="36"/>
-                <w:u w:val="single"/>
-              </w:rPr>
-              <w:t>}}</w:t>
+              <w:t>Goal Status across {{agency_name}}</w:t>
             </w:r>
           </w:p>
         </w:tc>
@@ -329,25 +309,7 @@
                 <w:b/>
                 <w:bCs/>
               </w:rPr>
-              <w:t>{{</w:t>
-            </w:r>
-            <w:proofErr w:type="spellStart"/>
-            <w:r>
-              <w:rPr>
-                <w:rFonts w:ascii="Roboto" w:hAnsi="Roboto"/>
-                <w:b/>
-                <w:bCs/>
-              </w:rPr>
-              <w:t>previous_quarter_and_year</w:t>
-            </w:r>
-            <w:proofErr w:type="spellEnd"/>
-            <w:r>
-              <w:rPr>
-                <w:rFonts w:ascii="Roboto" w:hAnsi="Roboto"/>
-                <w:b/>
-                <w:bCs/>
-              </w:rPr>
-              <w:t>}}</w:t>
+              <w:t>{{previous_quarter_and_year}}</w:t>
             </w:r>
           </w:p>
         </w:tc>
@@ -370,25 +332,7 @@
                 <w:b/>
                 <w:bCs/>
               </w:rPr>
-              <w:t>{{</w:t>
-            </w:r>
-            <w:proofErr w:type="spellStart"/>
-            <w:r>
-              <w:rPr>
-                <w:rFonts w:ascii="Roboto" w:hAnsi="Roboto"/>
-                <w:b/>
-                <w:bCs/>
-              </w:rPr>
-              <w:t>current_quarter_and_year</w:t>
-            </w:r>
-            <w:proofErr w:type="spellEnd"/>
-            <w:r>
-              <w:rPr>
-                <w:rFonts w:ascii="Roboto" w:hAnsi="Roboto"/>
-                <w:b/>
-                <w:bCs/>
-              </w:rPr>
-              <w:t>}}</w:t>
+              <w:t>{{current_quarter_and_year}}</w:t>
             </w:r>
           </w:p>
         </w:tc>
@@ -411,17 +355,15 @@
                 <w:b/>
                 <w:bCs/>
               </w:rPr>
-              <w:t xml:space="preserve">{%tr for item in </w:t>
-            </w:r>
-            <w:proofErr w:type="spellStart"/>
-            <w:r>
-              <w:rPr>
-                <w:b/>
-                <w:bCs/>
-              </w:rPr>
-              <w:t>tbl_contents</w:t>
-            </w:r>
-            <w:proofErr w:type="spellEnd"/>
+              <w:t xml:space="preserve">{%tr for item </w:t>
+            </w:r>
+            <w:r>
+              <w:rPr>
+                <w:b/>
+                <w:bCs/>
+              </w:rPr>
+              <w:t>in goal_status_table</w:t>
+            </w:r>
             <w:r>
               <w:rPr>
                 <w:b/>
@@ -445,25 +387,7 @@
               </w:rPr>
             </w:pPr>
             <w:r>
-              <w:t xml:space="preserve"> {%</w:t>
-            </w:r>
-            <w:proofErr w:type="spellStart"/>
-            <w:r>
-              <w:t>tc</w:t>
-            </w:r>
-            <w:proofErr w:type="spellEnd"/>
-            <w:r>
-              <w:t xml:space="preserve"> for col in </w:t>
-            </w:r>
-            <w:proofErr w:type="spellStart"/>
-            <w:proofErr w:type="gramStart"/>
-            <w:r>
-              <w:t>item.cols</w:t>
-            </w:r>
-            <w:proofErr w:type="spellEnd"/>
-            <w:proofErr w:type="gramEnd"/>
-            <w:r>
-              <w:t xml:space="preserve"> %}</w:t>
+              <w:t xml:space="preserve"> {%tc for col in item.cols %}</w:t>
             </w:r>
           </w:p>
         </w:tc>
@@ -478,13 +402,8 @@
                 <w:rFonts w:ascii="Roboto" w:hAnsi="Roboto"/>
               </w:rPr>
             </w:pPr>
-            <w:proofErr w:type="gramStart"/>
-            <w:r>
-              <w:t>{{ col</w:t>
-            </w:r>
-            <w:proofErr w:type="gramEnd"/>
-            <w:r>
-              <w:t xml:space="preserve"> }}</w:t>
+            <w:r>
+              <w:t>{{ col }}</w:t>
             </w:r>
           </w:p>
         </w:tc>
@@ -500,23 +419,7 @@
               </w:rPr>
             </w:pPr>
             <w:r>
-              <w:t xml:space="preserve"> {%</w:t>
-            </w:r>
-            <w:proofErr w:type="spellStart"/>
-            <w:r>
-              <w:t>tc</w:t>
-            </w:r>
-            <w:proofErr w:type="spellEnd"/>
-            <w:r>
-              <w:t xml:space="preserve"> </w:t>
-            </w:r>
-            <w:proofErr w:type="spellStart"/>
-            <w:r>
-              <w:t>endfor</w:t>
-            </w:r>
-            <w:proofErr w:type="spellEnd"/>
-            <w:r>
-              <w:t xml:space="preserve"> %}</w:t>
+              <w:t xml:space="preserve"> {%tc endfor %}</w:t>
             </w:r>
           </w:p>
         </w:tc>
@@ -538,23 +441,7 @@
                 <w:b/>
                 <w:bCs/>
               </w:rPr>
-              <w:t xml:space="preserve">{%tr </w:t>
-            </w:r>
-            <w:proofErr w:type="spellStart"/>
-            <w:r>
-              <w:rPr>
-                <w:b/>
-                <w:bCs/>
-              </w:rPr>
-              <w:t>endfor</w:t>
-            </w:r>
-            <w:proofErr w:type="spellEnd"/>
-            <w:r>
-              <w:rPr>
-                <w:b/>
-                <w:bCs/>
-              </w:rPr>
-              <w:t xml:space="preserve"> %}</w:t>
+              <w:t>{%tr endfor %}</w:t>
             </w:r>
           </w:p>
         </w:tc>
@@ -686,166 +573,22 @@
       </w:pPr>
       <w:r>
         <w:rPr>
-          <w:rFonts w:ascii="Roboto" w:hAnsi="Roboto"/>
-          <w:b/>
-          <w:bCs/>
+          <w:noProof/>
         </w:rPr>
         <w:lastRenderedPageBreak/>
-        <w:t>Recurring challenges</w:t>
-      </w:r>
-    </w:p>
-    <w:p>
-      <w:pPr>
-        <w:rPr>
-          <w:rFonts w:ascii="Roboto" w:hAnsi="Roboto"/>
-        </w:rPr>
-      </w:pPr>
-    </w:p>
-    <w:tbl>
-      <w:tblPr>
-        <w:tblStyle w:val="TableGrid"/>
-        <w:tblW w:w="0" w:type="auto"/>
-        <w:tblBorders>
-          <w:top w:val="none" w:sz="0" w:space="0" w:color="auto"/>
-          <w:left w:val="none" w:sz="0" w:space="0" w:color="auto"/>
-          <w:bottom w:val="none" w:sz="0" w:space="0" w:color="auto"/>
-          <w:right w:val="none" w:sz="0" w:space="0" w:color="auto"/>
-          <w:insideH w:val="none" w:sz="0" w:space="0" w:color="auto"/>
-          <w:insideV w:val="none" w:sz="0" w:space="0" w:color="auto"/>
-        </w:tblBorders>
-        <w:tblLook w:val="04A0" w:firstRow="1" w:lastRow="0" w:firstColumn="1" w:lastColumn="0" w:noHBand="0" w:noVBand="1"/>
-      </w:tblPr>
-      <w:tblGrid>
-        <w:gridCol w:w="6205"/>
-        <w:gridCol w:w="3145"/>
-      </w:tblGrid>
-      <w:tr>
-        <w:tc>
-          <w:tcPr>
-            <w:tcW w:w="6205" w:type="dxa"/>
-          </w:tcPr>
-          <w:p>
-            <w:pPr>
-              <w:ind w:left="720" w:hanging="720"/>
-              <w:jc w:val="center"/>
-              <w:rPr>
-                <w:rFonts w:ascii="Roboto" w:hAnsi="Roboto"/>
-              </w:rPr>
-            </w:pPr>
-            <w:r>
-              <w:rPr>
-                <w:rFonts w:ascii="Roboto" w:hAnsi="Roboto"/>
-                <w:noProof/>
-              </w:rPr>
-              <w:drawing>
-                <wp:inline distT="0" distB="0" distL="0" distR="0" wp14:anchorId="2CD7BB51" wp14:editId="37497584">
-                  <wp:extent cx="2867014" cy="2811780"/>
-                  <wp:effectExtent l="0" t="0" r="0" b="7620"/>
-                  <wp:docPr id="7" name="Picture 7"/>
-                  <wp:cNvGraphicFramePr>
-                    <a:graphicFrameLocks xmlns:a="http://schemas.openxmlformats.org/drawingml/2006/main" noChangeAspect="1"/>
-                  </wp:cNvGraphicFramePr>
-                  <a:graphic xmlns:a="http://schemas.openxmlformats.org/drawingml/2006/main">
-                    <a:graphicData uri="http://schemas.openxmlformats.org/drawingml/2006/picture">
-                      <pic:pic xmlns:pic="http://schemas.openxmlformats.org/drawingml/2006/picture">
-                        <pic:nvPicPr>
-                          <pic:cNvPr id="0" name="Picture 4"/>
-                          <pic:cNvPicPr>
-                            <a:picLocks noChangeAspect="1" noChangeArrowheads="1"/>
-                          </pic:cNvPicPr>
-                        </pic:nvPicPr>
-                        <pic:blipFill>
-                          <a:blip r:embed="rId10" cstate="print">
-                            <a:extLst>
-                              <a:ext uri="{28A0092B-C50C-407E-A947-70E740481C1C}">
-                                <a14:useLocalDpi xmlns:a14="http://schemas.microsoft.com/office/drawing/2010/main" val="0"/>
-                              </a:ext>
-                            </a:extLst>
-                          </a:blip>
-                          <a:srcRect/>
-                          <a:stretch>
-                            <a:fillRect/>
-                          </a:stretch>
-                        </pic:blipFill>
-                        <pic:spPr bwMode="auto">
-                          <a:xfrm>
-                            <a:off x="0" y="0"/>
-                            <a:ext cx="2891860" cy="2836148"/>
-                          </a:xfrm>
-                          <a:prstGeom prst="rect">
-                            <a:avLst/>
-                          </a:prstGeom>
-                          <a:noFill/>
-                          <a:ln>
-                            <a:noFill/>
-                          </a:ln>
-                        </pic:spPr>
-                      </pic:pic>
-                    </a:graphicData>
-                  </a:graphic>
-                </wp:inline>
-              </w:drawing>
-            </w:r>
-          </w:p>
-        </w:tc>
-        <w:tc>
-          <w:tcPr>
-            <w:tcW w:w="3145" w:type="dxa"/>
-            <w:vAlign w:val="center"/>
-          </w:tcPr>
-          <w:p>
-            <w:pPr>
-              <w:rPr>
-                <w:rFonts w:ascii="Roboto" w:hAnsi="Roboto"/>
-              </w:rPr>
-            </w:pPr>
-            <w:r>
-              <w:rPr>
-                <w:rFonts w:ascii="Roboto" w:hAnsi="Roboto"/>
-              </w:rPr>
-              <w:t>{{</w:t>
-            </w:r>
-            <w:proofErr w:type="spellStart"/>
-            <w:r>
-              <w:rPr>
-                <w:rFonts w:ascii="Roboto" w:hAnsi="Roboto"/>
-              </w:rPr>
-              <w:t>challenge_summary_text</w:t>
-            </w:r>
-            <w:proofErr w:type="spellEnd"/>
-            <w:r>
-              <w:rPr>
-                <w:rFonts w:ascii="Roboto" w:hAnsi="Roboto"/>
-              </w:rPr>
-              <w:t>}}</w:t>
-            </w:r>
-          </w:p>
-        </w:tc>
-      </w:tr>
-    </w:tbl>
-    <w:p>
-      <w:pPr>
-        <w:rPr>
-          <w:rFonts w:ascii="Roboto" w:hAnsi="Roboto"/>
-        </w:rPr>
-      </w:pPr>
-    </w:p>
-    <w:p>
-      <w:pPr>
-        <w:jc w:val="center"/>
-        <w:rPr>
-          <w:rFonts w:ascii="Roboto" w:hAnsi="Roboto"/>
-        </w:rPr>
-      </w:pPr>
-      <w:r>
-        <w:rPr>
-          <w:noProof/>
-        </w:rPr>
         <w:drawing>
-          <wp:inline distT="0" distB="0" distL="0" distR="0" wp14:anchorId="13456F80" wp14:editId="33F55086">
-            <wp:extent cx="3063240" cy="2508519"/>
-            <wp:effectExtent l="0" t="0" r="3810" b="6350"/>
-            <wp:docPr id="5" name="Picture 5" descr="A picture containing table&#10;&#10;Description automatically generated"/>
+          <wp:anchor distT="0" distB="0" distL="114300" distR="114300" simplePos="0" relativeHeight="251658240" behindDoc="0" locked="0" layoutInCell="1" allowOverlap="1" wp14:anchorId="64B16B64" wp14:editId="5B642CB9">
+            <wp:simplePos x="0" y="0"/>
+            <wp:positionH relativeFrom="margin">
+              <wp:align>left</wp:align>
+            </wp:positionH>
+            <wp:positionV relativeFrom="paragraph">
+              <wp:posOffset>438150</wp:posOffset>
+            </wp:positionV>
+            <wp:extent cx="2997200" cy="2454275"/>
+            <wp:effectExtent l="0" t="0" r="0" b="3175"/>
+            <wp:wrapSquare wrapText="bothSides"/>
+            <wp:docPr id="1" name="Picture 1" descr="A picture containing table&#10;&#10;Description automatically generated"/>
             <wp:cNvGraphicFramePr>
               <a:graphicFrameLocks xmlns:a="http://schemas.openxmlformats.org/drawingml/2006/main" noChangeAspect="1"/>
             </wp:cNvGraphicFramePr>
@@ -859,7 +602,7 @@
                     </pic:cNvPicPr>
                   </pic:nvPicPr>
                   <pic:blipFill>
-                    <a:blip r:embed="rId11" cstate="print">
+                    <a:blip r:embed="rId10" cstate="print">
                       <a:extLst>
                         <a:ext uri="{28A0092B-C50C-407E-A947-70E740481C1C}">
                           <a14:useLocalDpi xmlns:a14="http://schemas.microsoft.com/office/drawing/2010/main" val="0"/>
@@ -874,7 +617,7 @@
                   <pic:spPr bwMode="auto">
                     <a:xfrm>
                       <a:off x="0" y="0"/>
-                      <a:ext cx="3071718" cy="2515462"/>
+                      <a:ext cx="2997200" cy="2454275"/>
                     </a:xfrm>
                     <a:prstGeom prst="rect">
                       <a:avLst/>
@@ -887,9 +630,224 @@
                 </pic:pic>
               </a:graphicData>
             </a:graphic>
-          </wp:inline>
+            <wp14:sizeRelH relativeFrom="margin">
+              <wp14:pctWidth>0</wp14:pctWidth>
+            </wp14:sizeRelH>
+            <wp14:sizeRelV relativeFrom="margin">
+              <wp14:pctHeight>0</wp14:pctHeight>
+            </wp14:sizeRelV>
+          </wp:anchor>
         </w:drawing>
       </w:r>
+      <w:r>
+        <w:rPr>
+          <w:rFonts w:ascii="Roboto" w:hAnsi="Roboto"/>
+          <w:b/>
+          <w:bCs/>
+        </w:rPr>
+        <w:t>Recurring challenges</w:t>
+      </w:r>
+    </w:p>
+    <w:p/>
+    <w:tbl>
+      <w:tblPr>
+        <w:tblStyle w:val="TableGrid"/>
+        <w:tblW w:w="3865" w:type="dxa"/>
+        <w:jc w:val="right"/>
+        <w:tblLayout w:type="fixed"/>
+        <w:tblLook w:val="04A0" w:firstRow="1" w:lastRow="0" w:firstColumn="1" w:lastColumn="0" w:noHBand="0" w:noVBand="1"/>
+      </w:tblPr>
+      <w:tblGrid>
+        <w:gridCol w:w="2695"/>
+        <w:gridCol w:w="1170"/>
+      </w:tblGrid>
+      <w:tr>
+        <w:trPr>
+          <w:jc w:val="right"/>
+        </w:trPr>
+        <w:tc>
+          <w:tcPr>
+            <w:tcW w:w="2695" w:type="dxa"/>
+            <w:shd w:val="clear" w:color="auto" w:fill="BFBFBF" w:themeFill="background1" w:themeFillShade="BF"/>
+          </w:tcPr>
+          <w:p>
+            <w:pPr>
+              <w:rPr>
+                <w:rFonts w:ascii="Roboto" w:hAnsi="Roboto"/>
+              </w:rPr>
+            </w:pPr>
+            <w:r>
+              <w:rPr>
+                <w:rFonts w:ascii="Roboto" w:hAnsi="Roboto"/>
+                <w:b/>
+                <w:bCs/>
+              </w:rPr>
+              <w:t>Challenge name</w:t>
+            </w:r>
+          </w:p>
+        </w:tc>
+        <w:tc>
+          <w:tcPr>
+            <w:tcW w:w="1170" w:type="dxa"/>
+            <w:shd w:val="clear" w:color="auto" w:fill="BFBFBF" w:themeFill="background1" w:themeFillShade="BF"/>
+          </w:tcPr>
+          <w:p>
+            <w:pPr>
+              <w:rPr>
+                <w:rFonts w:ascii="Roboto" w:hAnsi="Roboto"/>
+              </w:rPr>
+            </w:pPr>
+            <w:r>
+              <w:rPr>
+                <w:rFonts w:ascii="Roboto" w:hAnsi="Roboto"/>
+                <w:b/>
+                <w:bCs/>
+              </w:rPr>
+              <w:t>Count</w:t>
+            </w:r>
+            <w:r>
+              <w:rPr>
+                <w:rFonts w:ascii="Roboto" w:hAnsi="Roboto"/>
+                <w:b/>
+                <w:bCs/>
+              </w:rPr>
+              <w:t xml:space="preserve"> in {{ current_quarter_and_year}}</w:t>
+            </w:r>
+          </w:p>
+        </w:tc>
+      </w:tr>
+      <w:tr>
+        <w:trPr>
+          <w:jc w:val="right"/>
+        </w:trPr>
+        <w:tc>
+          <w:tcPr>
+            <w:tcW w:w="3865" w:type="dxa"/>
+            <w:gridSpan w:val="2"/>
+            <w:shd w:val="clear" w:color="auto" w:fill="F2F2F2" w:themeFill="background1" w:themeFillShade="F2"/>
+          </w:tcPr>
+          <w:p>
+            <w:pPr>
+              <w:rPr>
+                <w:b/>
+                <w:bCs/>
+              </w:rPr>
+            </w:pPr>
+            <w:r>
+              <w:rPr>
+                <w:b/>
+                <w:bCs/>
+              </w:rPr>
+              <w:t>{%tr for item in challenge_count_table %}</w:t>
+            </w:r>
+          </w:p>
+        </w:tc>
+      </w:tr>
+      <w:tr>
+        <w:trPr>
+          <w:jc w:val="right"/>
+        </w:trPr>
+        <w:tc>
+          <w:tcPr>
+            <w:tcW w:w="2695" w:type="dxa"/>
+            <w:shd w:val="clear" w:color="auto" w:fill="F2F2F2" w:themeFill="background1" w:themeFillShade="F2"/>
+          </w:tcPr>
+          <w:p>
+            <w:pPr>
+              <w:rPr>
+                <w:rFonts w:ascii="Roboto" w:hAnsi="Roboto"/>
+              </w:rPr>
+            </w:pPr>
+            <w:r>
+              <w:t>{{ item.col.name }}</w:t>
+            </w:r>
+          </w:p>
+        </w:tc>
+        <w:tc>
+          <w:tcPr>
+            <w:tcW w:w="1170" w:type="dxa"/>
+            <w:shd w:val="clear" w:color="auto" w:fill="F2F2F2" w:themeFill="background1" w:themeFillShade="F2"/>
+          </w:tcPr>
+          <w:p>
+            <w:pPr>
+              <w:rPr>
+                <w:rFonts w:ascii="Roboto" w:hAnsi="Roboto"/>
+              </w:rPr>
+            </w:pPr>
+            <w:r>
+              <w:t>{{ item.col.</w:t>
+            </w:r>
+            <w:r>
+              <w:t>count</w:t>
+            </w:r>
+            <w:r>
+              <w:t xml:space="preserve"> }}</w:t>
+            </w:r>
+          </w:p>
+        </w:tc>
+      </w:tr>
+      <w:tr>
+        <w:trPr>
+          <w:jc w:val="right"/>
+        </w:trPr>
+        <w:tc>
+          <w:tcPr>
+            <w:tcW w:w="3865" w:type="dxa"/>
+            <w:gridSpan w:val="2"/>
+            <w:shd w:val="clear" w:color="auto" w:fill="F2F2F2" w:themeFill="background1" w:themeFillShade="F2"/>
+          </w:tcPr>
+          <w:p>
+            <w:pPr>
+              <w:rPr>
+                <w:rFonts w:ascii="Roboto" w:hAnsi="Roboto"/>
+              </w:rPr>
+            </w:pPr>
+            <w:r>
+              <w:rPr>
+                <w:b/>
+                <w:bCs/>
+              </w:rPr>
+              <w:t>{%tr endfor %}</w:t>
+            </w:r>
+          </w:p>
+        </w:tc>
+      </w:tr>
+    </w:tbl>
+    <w:p>
+      <w:pPr>
+        <w:rPr>
+          <w:rFonts w:ascii="Roboto" w:hAnsi="Roboto"/>
+        </w:rPr>
+      </w:pPr>
+    </w:p>
+    <w:p>
+      <w:pPr>
+        <w:rPr>
+          <w:rFonts w:ascii="Roboto" w:hAnsi="Roboto"/>
+        </w:rPr>
+      </w:pPr>
+    </w:p>
+    <w:p>
+      <w:pPr>
+        <w:jc w:val="center"/>
+        <w:rPr>
+          <w:rFonts w:ascii="Roboto" w:hAnsi="Roboto"/>
+        </w:rPr>
+      </w:pPr>
+    </w:p>
+    <w:p>
+      <w:pPr>
+        <w:rPr>
+          <w:rFonts w:ascii="Roboto" w:hAnsi="Roboto"/>
+        </w:rPr>
+      </w:pPr>
+    </w:p>
+    <w:p>
+      <w:pPr>
+        <w:rPr>
+          <w:rFonts w:ascii="Roboto" w:hAnsi="Roboto"/>
+        </w:rPr>
+      </w:pPr>
     </w:p>
     <w:tbl>
       <w:tblPr>
@@ -934,8 +892,17 @@
                 <w:sz w:val="144"/>
                 <w:szCs w:val="144"/>
               </w:rPr>
+              <w:t>{{recur_challenge</w:t>
+            </w:r>
+            <w:r>
+              <w:rPr>
+                <w:rFonts w:ascii="Eras Demi ITC" w:hAnsi="Eras Demi ITC"/>
+                <w:color w:val="FF0000"/>
+                <w:sz w:val="144"/>
+                <w:szCs w:val="144"/>
+              </w:rPr>
               <w:lastRenderedPageBreak/>
-              <w:t>{{recur_challenge_1_count}}</w:t>
+              <w:t>_1_count}}</w:t>
             </w:r>
           </w:p>
         </w:tc>
@@ -958,7 +925,18 @@
                 <w:sz w:val="144"/>
                 <w:szCs w:val="144"/>
               </w:rPr>
-              <w:t>{{recur_challenge_2_count}}</w:t>
+              <w:lastRenderedPageBreak/>
+              <w:t>{{recur_challenge</w:t>
+            </w:r>
+            <w:r>
+              <w:rPr>
+                <w:rFonts w:ascii="Eras Demi ITC" w:hAnsi="Eras Demi ITC"/>
+                <w:color w:val="FF0000"/>
+                <w:sz w:val="144"/>
+                <w:szCs w:val="144"/>
+              </w:rPr>
+              <w:lastRenderedPageBreak/>
+              <w:t>_2_count}}</w:t>
             </w:r>
           </w:p>
         </w:tc>
@@ -980,6 +958,7 @@
                 <w:b/>
                 <w:bCs/>
               </w:rPr>
+              <w:lastRenderedPageBreak/>
               <w:t>{{recur_challenge_1}}</w:t>
             </w:r>
             <w:r>
@@ -2101,6 +2080,7 @@
   <w:style w:type="paragraph" w:default="1" w:styleId="Normal">
     <w:name w:val="Normal"/>
     <w:qFormat/>
+    <w:rsid w:val="00F068B7"/>
   </w:style>
   <w:style w:type="paragraph" w:styleId="Heading1">
     <w:name w:val="heading 1"/>

</xml_diff>

<commit_message>
Add placeholder section summary report for cross-agency collaboration
</commit_message>
<xml_diff>
--- a/src/resources/templates/Summary_Report_Template.docx
+++ b/src/resources/templates/Summary_Report_Template.docx
@@ -71,7 +71,27 @@
                 <w:szCs w:val="36"/>
                 <w:u w:val="single"/>
               </w:rPr>
-              <w:t>Goal Status across {{agency_name}}</w:t>
+              <w:t>Goal Status across {{</w:t>
+            </w:r>
+            <w:proofErr w:type="spellStart"/>
+            <w:r>
+              <w:rPr>
+                <w:rFonts w:ascii="Roboto" w:hAnsi="Roboto"/>
+                <w:sz w:val="36"/>
+                <w:szCs w:val="36"/>
+                <w:u w:val="single"/>
+              </w:rPr>
+              <w:t>agency_name</w:t>
+            </w:r>
+            <w:proofErr w:type="spellEnd"/>
+            <w:r>
+              <w:rPr>
+                <w:rFonts w:ascii="Roboto" w:hAnsi="Roboto"/>
+                <w:sz w:val="36"/>
+                <w:szCs w:val="36"/>
+                <w:u w:val="single"/>
+              </w:rPr>
+              <w:t>}}</w:t>
             </w:r>
           </w:p>
         </w:tc>
@@ -309,7 +329,25 @@
                 <w:b/>
                 <w:bCs/>
               </w:rPr>
-              <w:t>{{previous_quarter_and_year}}</w:t>
+              <w:t>{{</w:t>
+            </w:r>
+            <w:proofErr w:type="spellStart"/>
+            <w:r>
+              <w:rPr>
+                <w:rFonts w:ascii="Roboto" w:hAnsi="Roboto"/>
+                <w:b/>
+                <w:bCs/>
+              </w:rPr>
+              <w:t>previous_quarter_and_year</w:t>
+            </w:r>
+            <w:proofErr w:type="spellEnd"/>
+            <w:r>
+              <w:rPr>
+                <w:rFonts w:ascii="Roboto" w:hAnsi="Roboto"/>
+                <w:b/>
+                <w:bCs/>
+              </w:rPr>
+              <w:t>}}</w:t>
             </w:r>
           </w:p>
         </w:tc>
@@ -332,7 +370,25 @@
                 <w:b/>
                 <w:bCs/>
               </w:rPr>
-              <w:t>{{current_quarter_and_year}}</w:t>
+              <w:t>{{</w:t>
+            </w:r>
+            <w:proofErr w:type="spellStart"/>
+            <w:r>
+              <w:rPr>
+                <w:rFonts w:ascii="Roboto" w:hAnsi="Roboto"/>
+                <w:b/>
+                <w:bCs/>
+              </w:rPr>
+              <w:t>current_quarter_and_year</w:t>
+            </w:r>
+            <w:proofErr w:type="spellEnd"/>
+            <w:r>
+              <w:rPr>
+                <w:rFonts w:ascii="Roboto" w:hAnsi="Roboto"/>
+                <w:b/>
+                <w:bCs/>
+              </w:rPr>
+              <w:t>}}</w:t>
             </w:r>
           </w:p>
         </w:tc>
@@ -362,8 +418,17 @@
                 <w:b/>
                 <w:bCs/>
               </w:rPr>
-              <w:t>in goal_status_table</w:t>
-            </w:r>
+              <w:t xml:space="preserve">in </w:t>
+            </w:r>
+            <w:proofErr w:type="spellStart"/>
+            <w:r>
+              <w:rPr>
+                <w:b/>
+                <w:bCs/>
+              </w:rPr>
+              <w:t>goal_status_table</w:t>
+            </w:r>
+            <w:proofErr w:type="spellEnd"/>
             <w:r>
               <w:rPr>
                 <w:b/>
@@ -387,7 +452,25 @@
               </w:rPr>
             </w:pPr>
             <w:r>
-              <w:t xml:space="preserve"> {%tc for col in item.cols %}</w:t>
+              <w:t xml:space="preserve"> {%</w:t>
+            </w:r>
+            <w:proofErr w:type="spellStart"/>
+            <w:r>
+              <w:t>tc</w:t>
+            </w:r>
+            <w:proofErr w:type="spellEnd"/>
+            <w:r>
+              <w:t xml:space="preserve"> for col in </w:t>
+            </w:r>
+            <w:proofErr w:type="spellStart"/>
+            <w:proofErr w:type="gramStart"/>
+            <w:r>
+              <w:t>item.cols</w:t>
+            </w:r>
+            <w:proofErr w:type="spellEnd"/>
+            <w:proofErr w:type="gramEnd"/>
+            <w:r>
+              <w:t xml:space="preserve"> %}</w:t>
             </w:r>
           </w:p>
         </w:tc>
@@ -402,8 +485,13 @@
                 <w:rFonts w:ascii="Roboto" w:hAnsi="Roboto"/>
               </w:rPr>
             </w:pPr>
-            <w:r>
-              <w:t>{{ col }}</w:t>
+            <w:proofErr w:type="gramStart"/>
+            <w:r>
+              <w:t>{{ col</w:t>
+            </w:r>
+            <w:proofErr w:type="gramEnd"/>
+            <w:r>
+              <w:t xml:space="preserve"> }}</w:t>
             </w:r>
           </w:p>
         </w:tc>
@@ -419,7 +507,23 @@
               </w:rPr>
             </w:pPr>
             <w:r>
-              <w:t xml:space="preserve"> {%tc endfor %}</w:t>
+              <w:t xml:space="preserve"> {%</w:t>
+            </w:r>
+            <w:proofErr w:type="spellStart"/>
+            <w:r>
+              <w:t>tc</w:t>
+            </w:r>
+            <w:proofErr w:type="spellEnd"/>
+            <w:r>
+              <w:t xml:space="preserve"> </w:t>
+            </w:r>
+            <w:proofErr w:type="spellStart"/>
+            <w:r>
+              <w:t>endfor</w:t>
+            </w:r>
+            <w:proofErr w:type="spellEnd"/>
+            <w:r>
+              <w:t xml:space="preserve"> %}</w:t>
             </w:r>
           </w:p>
         </w:tc>
@@ -441,7 +545,23 @@
                 <w:b/>
                 <w:bCs/>
               </w:rPr>
-              <w:t>{%tr endfor %}</w:t>
+              <w:t xml:space="preserve">{%tr </w:t>
+            </w:r>
+            <w:proofErr w:type="spellStart"/>
+            <w:r>
+              <w:rPr>
+                <w:b/>
+                <w:bCs/>
+              </w:rPr>
+              <w:t>endfor</w:t>
+            </w:r>
+            <w:proofErr w:type="spellEnd"/>
+            <w:r>
+              <w:rPr>
+                <w:b/>
+                <w:bCs/>
+              </w:rPr>
+              <w:t xml:space="preserve"> %}</w:t>
             </w:r>
           </w:p>
         </w:tc>
@@ -711,7 +831,43 @@
                 <w:b/>
                 <w:bCs/>
               </w:rPr>
-              <w:t xml:space="preserve"> in {{ current_quarter_and_year}}</w:t>
+              <w:t xml:space="preserve"> in </w:t>
+            </w:r>
+            <w:proofErr w:type="gramStart"/>
+            <w:r>
+              <w:rPr>
+                <w:rFonts w:ascii="Roboto" w:hAnsi="Roboto"/>
+                <w:b/>
+                <w:bCs/>
+              </w:rPr>
+              <w:t xml:space="preserve">{{ </w:t>
+            </w:r>
+            <w:proofErr w:type="spellStart"/>
+            <w:r>
+              <w:rPr>
+                <w:rFonts w:ascii="Roboto" w:hAnsi="Roboto"/>
+                <w:b/>
+                <w:bCs/>
+              </w:rPr>
+              <w:t>current</w:t>
+            </w:r>
+            <w:proofErr w:type="gramEnd"/>
+            <w:r>
+              <w:rPr>
+                <w:rFonts w:ascii="Roboto" w:hAnsi="Roboto"/>
+                <w:b/>
+                <w:bCs/>
+              </w:rPr>
+              <w:t>_quarter_and_year</w:t>
+            </w:r>
+            <w:proofErr w:type="spellEnd"/>
+            <w:r>
+              <w:rPr>
+                <w:rFonts w:ascii="Roboto" w:hAnsi="Roboto"/>
+                <w:b/>
+                <w:bCs/>
+              </w:rPr>
+              <w:t>}}</w:t>
             </w:r>
           </w:p>
         </w:tc>
@@ -738,7 +894,23 @@
                 <w:b/>
                 <w:bCs/>
               </w:rPr>
-              <w:t>{%tr for item in challenge_count_table %}</w:t>
+              <w:t xml:space="preserve">{%tr for item in </w:t>
+            </w:r>
+            <w:proofErr w:type="spellStart"/>
+            <w:r>
+              <w:rPr>
+                <w:b/>
+                <w:bCs/>
+              </w:rPr>
+              <w:t>challenge_count_table</w:t>
+            </w:r>
+            <w:proofErr w:type="spellEnd"/>
+            <w:r>
+              <w:rPr>
+                <w:b/>
+                <w:bCs/>
+              </w:rPr>
+              <w:t xml:space="preserve"> %}</w:t>
             </w:r>
           </w:p>
         </w:tc>
@@ -758,8 +930,13 @@
                 <w:rFonts w:ascii="Roboto" w:hAnsi="Roboto"/>
               </w:rPr>
             </w:pPr>
-            <w:r>
-              <w:t>{{ item.col.name }}</w:t>
+            <w:proofErr w:type="gramStart"/>
+            <w:r>
+              <w:t>{{ item.col.name</w:t>
+            </w:r>
+            <w:proofErr w:type="gramEnd"/>
+            <w:r>
+              <w:t xml:space="preserve"> }}</w:t>
             </w:r>
           </w:p>
         </w:tc>
@@ -774,12 +951,19 @@
                 <w:rFonts w:ascii="Roboto" w:hAnsi="Roboto"/>
               </w:rPr>
             </w:pPr>
-            <w:r>
-              <w:t>{{ item.col.</w:t>
-            </w:r>
-            <w:r>
-              <w:t>count</w:t>
-            </w:r>
+            <w:proofErr w:type="gramStart"/>
+            <w:r>
+              <w:t xml:space="preserve">{{ </w:t>
+            </w:r>
+            <w:proofErr w:type="spellStart"/>
+            <w:r>
+              <w:t>item.col</w:t>
+            </w:r>
+            <w:proofErr w:type="gramEnd"/>
+            <w:r>
+              <w:t>.count</w:t>
+            </w:r>
+            <w:proofErr w:type="spellEnd"/>
             <w:r>
               <w:t xml:space="preserve"> }}</w:t>
             </w:r>
@@ -807,7 +991,23 @@
                 <w:b/>
                 <w:bCs/>
               </w:rPr>
-              <w:t>{%tr endfor %}</w:t>
+              <w:t xml:space="preserve">{%tr </w:t>
+            </w:r>
+            <w:proofErr w:type="spellStart"/>
+            <w:r>
+              <w:rPr>
+                <w:b/>
+                <w:bCs/>
+              </w:rPr>
+              <w:t>endfor</w:t>
+            </w:r>
+            <w:proofErr w:type="spellEnd"/>
+            <w:r>
+              <w:rPr>
+                <w:b/>
+                <w:bCs/>
+              </w:rPr>
+              <w:t xml:space="preserve"> %}</w:t>
             </w:r>
           </w:p>
         </w:tc>
@@ -1155,6 +1355,54 @@
           <w:rFonts w:ascii="Roboto" w:hAnsi="Roboto"/>
         </w:rPr>
       </w:pPr>
+    </w:p>
+    <w:p>
+      <w:pPr>
+        <w:rPr>
+          <w:rFonts w:ascii="Roboto" w:hAnsi="Roboto"/>
+        </w:rPr>
+      </w:pPr>
+      <w:r>
+        <w:rPr>
+          <w:rFonts w:ascii="Roboto" w:hAnsi="Roboto"/>
+        </w:rPr>
+        <w:br w:type="page"/>
+      </w:r>
+    </w:p>
+    <w:p>
+      <w:pPr>
+        <w:pStyle w:val="Heading1"/>
+        <w:rPr>
+          <w:rFonts w:ascii="Roboto" w:hAnsi="Roboto"/>
+        </w:rPr>
+      </w:pPr>
+      <w:r>
+        <w:rPr>
+          <w:rFonts w:ascii="Roboto" w:hAnsi="Roboto"/>
+        </w:rPr>
+        <w:lastRenderedPageBreak/>
+        <w:t>Cross-agency collaboration</w:t>
+      </w:r>
+    </w:p>
+    <w:p>
+      <w:pPr>
+        <w:rPr>
+          <w:rFonts w:ascii="Roboto" w:hAnsi="Roboto"/>
+        </w:rPr>
+      </w:pPr>
+    </w:p>
+    <w:p>
+      <w:pPr>
+        <w:rPr>
+          <w:rFonts w:ascii="Roboto" w:hAnsi="Roboto"/>
+        </w:rPr>
+      </w:pPr>
+      <w:r>
+        <w:rPr>
+          <w:rFonts w:ascii="Roboto" w:hAnsi="Roboto"/>
+        </w:rPr>
+        <w:t>Agency collaboration figures and metrics go here.</w:t>
+      </w:r>
     </w:p>
     <w:sectPr>
       <w:pgSz w:w="12240" w:h="15840"/>

</xml_diff>

<commit_message>
Add placeholder section summary report for cross-agency collaboration (#74)
</commit_message>
<xml_diff>
--- a/src/resources/templates/Summary_Report_Template.docx
+++ b/src/resources/templates/Summary_Report_Template.docx
@@ -71,7 +71,27 @@
                 <w:szCs w:val="36"/>
                 <w:u w:val="single"/>
               </w:rPr>
-              <w:t>Goal Status across {{agency_name}}</w:t>
+              <w:t>Goal Status across {{</w:t>
+            </w:r>
+            <w:proofErr w:type="spellStart"/>
+            <w:r>
+              <w:rPr>
+                <w:rFonts w:ascii="Roboto" w:hAnsi="Roboto"/>
+                <w:sz w:val="36"/>
+                <w:szCs w:val="36"/>
+                <w:u w:val="single"/>
+              </w:rPr>
+              <w:t>agency_name</w:t>
+            </w:r>
+            <w:proofErr w:type="spellEnd"/>
+            <w:r>
+              <w:rPr>
+                <w:rFonts w:ascii="Roboto" w:hAnsi="Roboto"/>
+                <w:sz w:val="36"/>
+                <w:szCs w:val="36"/>
+                <w:u w:val="single"/>
+              </w:rPr>
+              <w:t>}}</w:t>
             </w:r>
           </w:p>
         </w:tc>
@@ -309,7 +329,25 @@
                 <w:b/>
                 <w:bCs/>
               </w:rPr>
-              <w:t>{{previous_quarter_and_year}}</w:t>
+              <w:t>{{</w:t>
+            </w:r>
+            <w:proofErr w:type="spellStart"/>
+            <w:r>
+              <w:rPr>
+                <w:rFonts w:ascii="Roboto" w:hAnsi="Roboto"/>
+                <w:b/>
+                <w:bCs/>
+              </w:rPr>
+              <w:t>previous_quarter_and_year</w:t>
+            </w:r>
+            <w:proofErr w:type="spellEnd"/>
+            <w:r>
+              <w:rPr>
+                <w:rFonts w:ascii="Roboto" w:hAnsi="Roboto"/>
+                <w:b/>
+                <w:bCs/>
+              </w:rPr>
+              <w:t>}}</w:t>
             </w:r>
           </w:p>
         </w:tc>
@@ -332,7 +370,25 @@
                 <w:b/>
                 <w:bCs/>
               </w:rPr>
-              <w:t>{{current_quarter_and_year}}</w:t>
+              <w:t>{{</w:t>
+            </w:r>
+            <w:proofErr w:type="spellStart"/>
+            <w:r>
+              <w:rPr>
+                <w:rFonts w:ascii="Roboto" w:hAnsi="Roboto"/>
+                <w:b/>
+                <w:bCs/>
+              </w:rPr>
+              <w:t>current_quarter_and_year</w:t>
+            </w:r>
+            <w:proofErr w:type="spellEnd"/>
+            <w:r>
+              <w:rPr>
+                <w:rFonts w:ascii="Roboto" w:hAnsi="Roboto"/>
+                <w:b/>
+                <w:bCs/>
+              </w:rPr>
+              <w:t>}}</w:t>
             </w:r>
           </w:p>
         </w:tc>
@@ -362,8 +418,17 @@
                 <w:b/>
                 <w:bCs/>
               </w:rPr>
-              <w:t>in goal_status_table</w:t>
-            </w:r>
+              <w:t xml:space="preserve">in </w:t>
+            </w:r>
+            <w:proofErr w:type="spellStart"/>
+            <w:r>
+              <w:rPr>
+                <w:b/>
+                <w:bCs/>
+              </w:rPr>
+              <w:t>goal_status_table</w:t>
+            </w:r>
+            <w:proofErr w:type="spellEnd"/>
             <w:r>
               <w:rPr>
                 <w:b/>
@@ -387,7 +452,25 @@
               </w:rPr>
             </w:pPr>
             <w:r>
-              <w:t xml:space="preserve"> {%tc for col in item.cols %}</w:t>
+              <w:t xml:space="preserve"> {%</w:t>
+            </w:r>
+            <w:proofErr w:type="spellStart"/>
+            <w:r>
+              <w:t>tc</w:t>
+            </w:r>
+            <w:proofErr w:type="spellEnd"/>
+            <w:r>
+              <w:t xml:space="preserve"> for col in </w:t>
+            </w:r>
+            <w:proofErr w:type="spellStart"/>
+            <w:proofErr w:type="gramStart"/>
+            <w:r>
+              <w:t>item.cols</w:t>
+            </w:r>
+            <w:proofErr w:type="spellEnd"/>
+            <w:proofErr w:type="gramEnd"/>
+            <w:r>
+              <w:t xml:space="preserve"> %}</w:t>
             </w:r>
           </w:p>
         </w:tc>
@@ -402,8 +485,13 @@
                 <w:rFonts w:ascii="Roboto" w:hAnsi="Roboto"/>
               </w:rPr>
             </w:pPr>
-            <w:r>
-              <w:t>{{ col }}</w:t>
+            <w:proofErr w:type="gramStart"/>
+            <w:r>
+              <w:t>{{ col</w:t>
+            </w:r>
+            <w:proofErr w:type="gramEnd"/>
+            <w:r>
+              <w:t xml:space="preserve"> }}</w:t>
             </w:r>
           </w:p>
         </w:tc>
@@ -419,7 +507,23 @@
               </w:rPr>
             </w:pPr>
             <w:r>
-              <w:t xml:space="preserve"> {%tc endfor %}</w:t>
+              <w:t xml:space="preserve"> {%</w:t>
+            </w:r>
+            <w:proofErr w:type="spellStart"/>
+            <w:r>
+              <w:t>tc</w:t>
+            </w:r>
+            <w:proofErr w:type="spellEnd"/>
+            <w:r>
+              <w:t xml:space="preserve"> </w:t>
+            </w:r>
+            <w:proofErr w:type="spellStart"/>
+            <w:r>
+              <w:t>endfor</w:t>
+            </w:r>
+            <w:proofErr w:type="spellEnd"/>
+            <w:r>
+              <w:t xml:space="preserve"> %}</w:t>
             </w:r>
           </w:p>
         </w:tc>
@@ -441,7 +545,23 @@
                 <w:b/>
                 <w:bCs/>
               </w:rPr>
-              <w:t>{%tr endfor %}</w:t>
+              <w:t xml:space="preserve">{%tr </w:t>
+            </w:r>
+            <w:proofErr w:type="spellStart"/>
+            <w:r>
+              <w:rPr>
+                <w:b/>
+                <w:bCs/>
+              </w:rPr>
+              <w:t>endfor</w:t>
+            </w:r>
+            <w:proofErr w:type="spellEnd"/>
+            <w:r>
+              <w:rPr>
+                <w:b/>
+                <w:bCs/>
+              </w:rPr>
+              <w:t xml:space="preserve"> %}</w:t>
             </w:r>
           </w:p>
         </w:tc>
@@ -711,7 +831,43 @@
                 <w:b/>
                 <w:bCs/>
               </w:rPr>
-              <w:t xml:space="preserve"> in {{ current_quarter_and_year}}</w:t>
+              <w:t xml:space="preserve"> in </w:t>
+            </w:r>
+            <w:proofErr w:type="gramStart"/>
+            <w:r>
+              <w:rPr>
+                <w:rFonts w:ascii="Roboto" w:hAnsi="Roboto"/>
+                <w:b/>
+                <w:bCs/>
+              </w:rPr>
+              <w:t xml:space="preserve">{{ </w:t>
+            </w:r>
+            <w:proofErr w:type="spellStart"/>
+            <w:r>
+              <w:rPr>
+                <w:rFonts w:ascii="Roboto" w:hAnsi="Roboto"/>
+                <w:b/>
+                <w:bCs/>
+              </w:rPr>
+              <w:t>current</w:t>
+            </w:r>
+            <w:proofErr w:type="gramEnd"/>
+            <w:r>
+              <w:rPr>
+                <w:rFonts w:ascii="Roboto" w:hAnsi="Roboto"/>
+                <w:b/>
+                <w:bCs/>
+              </w:rPr>
+              <w:t>_quarter_and_year</w:t>
+            </w:r>
+            <w:proofErr w:type="spellEnd"/>
+            <w:r>
+              <w:rPr>
+                <w:rFonts w:ascii="Roboto" w:hAnsi="Roboto"/>
+                <w:b/>
+                <w:bCs/>
+              </w:rPr>
+              <w:t>}}</w:t>
             </w:r>
           </w:p>
         </w:tc>
@@ -738,7 +894,23 @@
                 <w:b/>
                 <w:bCs/>
               </w:rPr>
-              <w:t>{%tr for item in challenge_count_table %}</w:t>
+              <w:t xml:space="preserve">{%tr for item in </w:t>
+            </w:r>
+            <w:proofErr w:type="spellStart"/>
+            <w:r>
+              <w:rPr>
+                <w:b/>
+                <w:bCs/>
+              </w:rPr>
+              <w:t>challenge_count_table</w:t>
+            </w:r>
+            <w:proofErr w:type="spellEnd"/>
+            <w:r>
+              <w:rPr>
+                <w:b/>
+                <w:bCs/>
+              </w:rPr>
+              <w:t xml:space="preserve"> %}</w:t>
             </w:r>
           </w:p>
         </w:tc>
@@ -758,8 +930,13 @@
                 <w:rFonts w:ascii="Roboto" w:hAnsi="Roboto"/>
               </w:rPr>
             </w:pPr>
-            <w:r>
-              <w:t>{{ item.col.name }}</w:t>
+            <w:proofErr w:type="gramStart"/>
+            <w:r>
+              <w:t>{{ item.col.name</w:t>
+            </w:r>
+            <w:proofErr w:type="gramEnd"/>
+            <w:r>
+              <w:t xml:space="preserve"> }}</w:t>
             </w:r>
           </w:p>
         </w:tc>
@@ -774,12 +951,19 @@
                 <w:rFonts w:ascii="Roboto" w:hAnsi="Roboto"/>
               </w:rPr>
             </w:pPr>
-            <w:r>
-              <w:t>{{ item.col.</w:t>
-            </w:r>
-            <w:r>
-              <w:t>count</w:t>
-            </w:r>
+            <w:proofErr w:type="gramStart"/>
+            <w:r>
+              <w:t xml:space="preserve">{{ </w:t>
+            </w:r>
+            <w:proofErr w:type="spellStart"/>
+            <w:r>
+              <w:t>item.col</w:t>
+            </w:r>
+            <w:proofErr w:type="gramEnd"/>
+            <w:r>
+              <w:t>.count</w:t>
+            </w:r>
+            <w:proofErr w:type="spellEnd"/>
             <w:r>
               <w:t xml:space="preserve"> }}</w:t>
             </w:r>
@@ -807,7 +991,23 @@
                 <w:b/>
                 <w:bCs/>
               </w:rPr>
-              <w:t>{%tr endfor %}</w:t>
+              <w:t xml:space="preserve">{%tr </w:t>
+            </w:r>
+            <w:proofErr w:type="spellStart"/>
+            <w:r>
+              <w:rPr>
+                <w:b/>
+                <w:bCs/>
+              </w:rPr>
+              <w:t>endfor</w:t>
+            </w:r>
+            <w:proofErr w:type="spellEnd"/>
+            <w:r>
+              <w:rPr>
+                <w:b/>
+                <w:bCs/>
+              </w:rPr>
+              <w:t xml:space="preserve"> %}</w:t>
             </w:r>
           </w:p>
         </w:tc>
@@ -1155,6 +1355,54 @@
           <w:rFonts w:ascii="Roboto" w:hAnsi="Roboto"/>
         </w:rPr>
       </w:pPr>
+    </w:p>
+    <w:p>
+      <w:pPr>
+        <w:rPr>
+          <w:rFonts w:ascii="Roboto" w:hAnsi="Roboto"/>
+        </w:rPr>
+      </w:pPr>
+      <w:r>
+        <w:rPr>
+          <w:rFonts w:ascii="Roboto" w:hAnsi="Roboto"/>
+        </w:rPr>
+        <w:br w:type="page"/>
+      </w:r>
+    </w:p>
+    <w:p>
+      <w:pPr>
+        <w:pStyle w:val="Heading1"/>
+        <w:rPr>
+          <w:rFonts w:ascii="Roboto" w:hAnsi="Roboto"/>
+        </w:rPr>
+      </w:pPr>
+      <w:r>
+        <w:rPr>
+          <w:rFonts w:ascii="Roboto" w:hAnsi="Roboto"/>
+        </w:rPr>
+        <w:lastRenderedPageBreak/>
+        <w:t>Cross-agency collaboration</w:t>
+      </w:r>
+    </w:p>
+    <w:p>
+      <w:pPr>
+        <w:rPr>
+          <w:rFonts w:ascii="Roboto" w:hAnsi="Roboto"/>
+        </w:rPr>
+      </w:pPr>
+    </w:p>
+    <w:p>
+      <w:pPr>
+        <w:rPr>
+          <w:rFonts w:ascii="Roboto" w:hAnsi="Roboto"/>
+        </w:rPr>
+      </w:pPr>
+      <w:r>
+        <w:rPr>
+          <w:rFonts w:ascii="Roboto" w:hAnsi="Roboto"/>
+        </w:rPr>
+        <w:t>Agency collaboration figures and metrics go here.</w:t>
+      </w:r>
     </w:p>
     <w:sectPr>
       <w:pgSz w:w="12240" w:h="15840"/>

</xml_diff>

<commit_message>
Update summary report template with updated recurring challenges keywords
</commit_message>
<xml_diff>
--- a/src/resources/templates/Summary_Report_Template.docx
+++ b/src/resources/templates/Summary_Report_Template.docx
@@ -71,27 +71,7 @@
                 <w:szCs w:val="36"/>
                 <w:u w:val="single"/>
               </w:rPr>
-              <w:t>Goal Status across {{</w:t>
-            </w:r>
-            <w:proofErr w:type="spellStart"/>
-            <w:r>
-              <w:rPr>
-                <w:rFonts w:ascii="Roboto" w:hAnsi="Roboto"/>
-                <w:sz w:val="36"/>
-                <w:szCs w:val="36"/>
-                <w:u w:val="single"/>
-              </w:rPr>
-              <w:t>agency_name</w:t>
-            </w:r>
-            <w:proofErr w:type="spellEnd"/>
-            <w:r>
-              <w:rPr>
-                <w:rFonts w:ascii="Roboto" w:hAnsi="Roboto"/>
-                <w:sz w:val="36"/>
-                <w:szCs w:val="36"/>
-                <w:u w:val="single"/>
-              </w:rPr>
-              <w:t>}}</w:t>
+              <w:t>Goal Status across {{agency_name}}</w:t>
             </w:r>
           </w:p>
         </w:tc>
@@ -329,25 +309,7 @@
                 <w:b/>
                 <w:bCs/>
               </w:rPr>
-              <w:t>{{</w:t>
-            </w:r>
-            <w:proofErr w:type="spellStart"/>
-            <w:r>
-              <w:rPr>
-                <w:rFonts w:ascii="Roboto" w:hAnsi="Roboto"/>
-                <w:b/>
-                <w:bCs/>
-              </w:rPr>
-              <w:t>previous_quarter_and_year</w:t>
-            </w:r>
-            <w:proofErr w:type="spellEnd"/>
-            <w:r>
-              <w:rPr>
-                <w:rFonts w:ascii="Roboto" w:hAnsi="Roboto"/>
-                <w:b/>
-                <w:bCs/>
-              </w:rPr>
-              <w:t>}}</w:t>
+              <w:t>{{previous_quarter_and_year}}</w:t>
             </w:r>
           </w:p>
         </w:tc>
@@ -370,25 +332,7 @@
                 <w:b/>
                 <w:bCs/>
               </w:rPr>
-              <w:t>{{</w:t>
-            </w:r>
-            <w:proofErr w:type="spellStart"/>
-            <w:r>
-              <w:rPr>
-                <w:rFonts w:ascii="Roboto" w:hAnsi="Roboto"/>
-                <w:b/>
-                <w:bCs/>
-              </w:rPr>
-              <w:t>current_quarter_and_year</w:t>
-            </w:r>
-            <w:proofErr w:type="spellEnd"/>
-            <w:r>
-              <w:rPr>
-                <w:rFonts w:ascii="Roboto" w:hAnsi="Roboto"/>
-                <w:b/>
-                <w:bCs/>
-              </w:rPr>
-              <w:t>}}</w:t>
+              <w:t>{{current_quarter_and_year}}</w:t>
             </w:r>
           </w:p>
         </w:tc>
@@ -418,17 +362,8 @@
                 <w:b/>
                 <w:bCs/>
               </w:rPr>
-              <w:t xml:space="preserve">in </w:t>
-            </w:r>
-            <w:proofErr w:type="spellStart"/>
-            <w:r>
-              <w:rPr>
-                <w:b/>
-                <w:bCs/>
-              </w:rPr>
-              <w:t>goal_status_table</w:t>
-            </w:r>
-            <w:proofErr w:type="spellEnd"/>
+              <w:t>in goal_status_table</w:t>
+            </w:r>
             <w:r>
               <w:rPr>
                 <w:b/>
@@ -452,25 +387,7 @@
               </w:rPr>
             </w:pPr>
             <w:r>
-              <w:t xml:space="preserve"> {%</w:t>
-            </w:r>
-            <w:proofErr w:type="spellStart"/>
-            <w:r>
-              <w:t>tc</w:t>
-            </w:r>
-            <w:proofErr w:type="spellEnd"/>
-            <w:r>
-              <w:t xml:space="preserve"> for col in </w:t>
-            </w:r>
-            <w:proofErr w:type="spellStart"/>
-            <w:proofErr w:type="gramStart"/>
-            <w:r>
-              <w:t>item.cols</w:t>
-            </w:r>
-            <w:proofErr w:type="spellEnd"/>
-            <w:proofErr w:type="gramEnd"/>
-            <w:r>
-              <w:t xml:space="preserve"> %}</w:t>
+              <w:t xml:space="preserve"> {%tc for col in item.cols %}</w:t>
             </w:r>
           </w:p>
         </w:tc>
@@ -485,13 +402,8 @@
                 <w:rFonts w:ascii="Roboto" w:hAnsi="Roboto"/>
               </w:rPr>
             </w:pPr>
-            <w:proofErr w:type="gramStart"/>
-            <w:r>
-              <w:t>{{ col</w:t>
-            </w:r>
-            <w:proofErr w:type="gramEnd"/>
-            <w:r>
-              <w:t xml:space="preserve"> }}</w:t>
+            <w:r>
+              <w:t>{{ col }}</w:t>
             </w:r>
           </w:p>
         </w:tc>
@@ -507,23 +419,7 @@
               </w:rPr>
             </w:pPr>
             <w:r>
-              <w:t xml:space="preserve"> {%</w:t>
-            </w:r>
-            <w:proofErr w:type="spellStart"/>
-            <w:r>
-              <w:t>tc</w:t>
-            </w:r>
-            <w:proofErr w:type="spellEnd"/>
-            <w:r>
-              <w:t xml:space="preserve"> </w:t>
-            </w:r>
-            <w:proofErr w:type="spellStart"/>
-            <w:r>
-              <w:t>endfor</w:t>
-            </w:r>
-            <w:proofErr w:type="spellEnd"/>
-            <w:r>
-              <w:t xml:space="preserve"> %}</w:t>
+              <w:t xml:space="preserve"> {%tc endfor %}</w:t>
             </w:r>
           </w:p>
         </w:tc>
@@ -545,23 +441,7 @@
                 <w:b/>
                 <w:bCs/>
               </w:rPr>
-              <w:t xml:space="preserve">{%tr </w:t>
-            </w:r>
-            <w:proofErr w:type="spellStart"/>
-            <w:r>
-              <w:rPr>
-                <w:b/>
-                <w:bCs/>
-              </w:rPr>
-              <w:t>endfor</w:t>
-            </w:r>
-            <w:proofErr w:type="spellEnd"/>
-            <w:r>
-              <w:rPr>
-                <w:b/>
-                <w:bCs/>
-              </w:rPr>
-              <w:t xml:space="preserve"> %}</w:t>
+              <w:t>{%tr endfor %}</w:t>
             </w:r>
           </w:p>
         </w:tc>
@@ -831,43 +711,7 @@
                 <w:b/>
                 <w:bCs/>
               </w:rPr>
-              <w:t xml:space="preserve"> in </w:t>
-            </w:r>
-            <w:proofErr w:type="gramStart"/>
-            <w:r>
-              <w:rPr>
-                <w:rFonts w:ascii="Roboto" w:hAnsi="Roboto"/>
-                <w:b/>
-                <w:bCs/>
-              </w:rPr>
-              <w:t xml:space="preserve">{{ </w:t>
-            </w:r>
-            <w:proofErr w:type="spellStart"/>
-            <w:r>
-              <w:rPr>
-                <w:rFonts w:ascii="Roboto" w:hAnsi="Roboto"/>
-                <w:b/>
-                <w:bCs/>
-              </w:rPr>
-              <w:t>current</w:t>
-            </w:r>
-            <w:proofErr w:type="gramEnd"/>
-            <w:r>
-              <w:rPr>
-                <w:rFonts w:ascii="Roboto" w:hAnsi="Roboto"/>
-                <w:b/>
-                <w:bCs/>
-              </w:rPr>
-              <w:t>_quarter_and_year</w:t>
-            </w:r>
-            <w:proofErr w:type="spellEnd"/>
-            <w:r>
-              <w:rPr>
-                <w:rFonts w:ascii="Roboto" w:hAnsi="Roboto"/>
-                <w:b/>
-                <w:bCs/>
-              </w:rPr>
-              <w:t>}}</w:t>
+              <w:t xml:space="preserve"> in {{ current_quarter_and_year}}</w:t>
             </w:r>
           </w:p>
         </w:tc>
@@ -894,23 +738,7 @@
                 <w:b/>
                 <w:bCs/>
               </w:rPr>
-              <w:t xml:space="preserve">{%tr for item in </w:t>
-            </w:r>
-            <w:proofErr w:type="spellStart"/>
-            <w:r>
-              <w:rPr>
-                <w:b/>
-                <w:bCs/>
-              </w:rPr>
-              <w:t>challenge_count_table</w:t>
-            </w:r>
-            <w:proofErr w:type="spellEnd"/>
-            <w:r>
-              <w:rPr>
-                <w:b/>
-                <w:bCs/>
-              </w:rPr>
-              <w:t xml:space="preserve"> %}</w:t>
+              <w:t>{%tr for item in challenge_count_table %}</w:t>
             </w:r>
           </w:p>
         </w:tc>
@@ -930,13 +758,8 @@
                 <w:rFonts w:ascii="Roboto" w:hAnsi="Roboto"/>
               </w:rPr>
             </w:pPr>
-            <w:proofErr w:type="gramStart"/>
-            <w:r>
-              <w:t>{{ item.col.name</w:t>
-            </w:r>
-            <w:proofErr w:type="gramEnd"/>
-            <w:r>
-              <w:t xml:space="preserve"> }}</w:t>
+            <w:r>
+              <w:t>{{ item.col.name }}</w:t>
             </w:r>
           </w:p>
         </w:tc>
@@ -951,21 +774,8 @@
                 <w:rFonts w:ascii="Roboto" w:hAnsi="Roboto"/>
               </w:rPr>
             </w:pPr>
-            <w:proofErr w:type="gramStart"/>
-            <w:r>
-              <w:t xml:space="preserve">{{ </w:t>
-            </w:r>
-            <w:proofErr w:type="spellStart"/>
-            <w:r>
-              <w:t>item.col</w:t>
-            </w:r>
-            <w:proofErr w:type="gramEnd"/>
-            <w:r>
-              <w:t>.count</w:t>
-            </w:r>
-            <w:proofErr w:type="spellEnd"/>
-            <w:r>
-              <w:t xml:space="preserve"> }}</w:t>
+            <w:r>
+              <w:t>{{ item.col.count }}</w:t>
             </w:r>
           </w:p>
         </w:tc>
@@ -991,23 +801,7 @@
                 <w:b/>
                 <w:bCs/>
               </w:rPr>
-              <w:t xml:space="preserve">{%tr </w:t>
-            </w:r>
-            <w:proofErr w:type="spellStart"/>
-            <w:r>
-              <w:rPr>
-                <w:b/>
-                <w:bCs/>
-              </w:rPr>
-              <w:t>endfor</w:t>
-            </w:r>
-            <w:proofErr w:type="spellEnd"/>
-            <w:r>
-              <w:rPr>
-                <w:b/>
-                <w:bCs/>
-              </w:rPr>
-              <w:t xml:space="preserve"> %}</w:t>
+              <w:t>{%tr endfor %}</w:t>
             </w:r>
           </w:p>
         </w:tc>
@@ -1155,85 +949,51 @@
             <w:r>
               <w:rPr>
                 <w:rFonts w:ascii="Roboto" w:hAnsi="Roboto"/>
-                <w:b/>
-                <w:bCs/>
               </w:rPr>
               <w:lastRenderedPageBreak/>
-              <w:t>{{recur_challenge_1}}</w:t>
-            </w:r>
-            <w:r>
-              <w:rPr>
-                <w:rFonts w:ascii="Roboto" w:hAnsi="Roboto"/>
-              </w:rPr>
-              <w:t xml:space="preserve"> has been reported for </w:t>
-            </w:r>
-            <w:r>
-              <w:rPr>
-                <w:rFonts w:ascii="Roboto" w:hAnsi="Roboto"/>
-                <w:b/>
-                <w:bCs/>
-              </w:rPr>
               <w:t>{{</w:t>
             </w:r>
             <w:r>
               <w:rPr>
                 <w:rFonts w:ascii="Roboto" w:hAnsi="Roboto"/>
-                <w:b/>
-                <w:bCs/>
-              </w:rPr>
-              <w:t>recur_challenge_1_goal</w:t>
-            </w:r>
-            <w:r>
-              <w:rPr>
-                <w:rFonts w:ascii="Roboto" w:hAnsi="Roboto"/>
-                <w:b/>
-                <w:bCs/>
+              </w:rPr>
+              <w:t xml:space="preserve">r </w:t>
+            </w:r>
+            <w:r>
+              <w:rPr>
+                <w:rFonts w:ascii="Roboto" w:hAnsi="Roboto"/>
+              </w:rPr>
+              <w:t>recur</w:t>
+            </w:r>
+            <w:r>
+              <w:rPr>
+                <w:rFonts w:ascii="Roboto" w:hAnsi="Roboto"/>
+              </w:rPr>
+              <w:t>ring</w:t>
+            </w:r>
+            <w:r>
+              <w:rPr>
+                <w:rFonts w:ascii="Roboto" w:hAnsi="Roboto"/>
+              </w:rPr>
+              <w:t>_challenge_1</w:t>
+            </w:r>
+            <w:r>
+              <w:rPr>
+                <w:rFonts w:ascii="Roboto" w:hAnsi="Roboto"/>
+              </w:rPr>
+              <w:t>_text</w:t>
+            </w:r>
+            <w:r>
+              <w:rPr>
+                <w:rFonts w:ascii="Roboto" w:hAnsi="Roboto"/>
+              </w:rPr>
+              <w:t xml:space="preserve"> </w:t>
+            </w:r>
+            <w:r>
+              <w:rPr>
+                <w:rFonts w:ascii="Roboto" w:hAnsi="Roboto"/>
               </w:rPr>
               <w:t>}}</w:t>
-            </w:r>
-            <w:r>
-              <w:rPr>
-                <w:rFonts w:ascii="Roboto" w:hAnsi="Roboto"/>
-                <w:b/>
-                <w:bCs/>
-              </w:rPr>
-              <w:t xml:space="preserve"> </w:t>
-            </w:r>
-            <w:r>
-              <w:rPr>
-                <w:rFonts w:ascii="Roboto" w:hAnsi="Roboto"/>
-              </w:rPr>
-              <w:t xml:space="preserve">in each of the last </w:t>
-            </w:r>
-            <w:r>
-              <w:rPr>
-                <w:rFonts w:ascii="Roboto" w:hAnsi="Roboto"/>
-                <w:b/>
-                <w:bCs/>
-              </w:rPr>
-              <w:t>{{</w:t>
-            </w:r>
-            <w:r>
-              <w:rPr>
-                <w:rFonts w:ascii="Roboto" w:hAnsi="Roboto"/>
-                <w:b/>
-                <w:bCs/>
-              </w:rPr>
-              <w:t>recur_challenge_1_count</w:t>
-            </w:r>
-            <w:r>
-              <w:rPr>
-                <w:rFonts w:ascii="Roboto" w:hAnsi="Roboto"/>
-                <w:b/>
-                <w:bCs/>
-              </w:rPr>
-              <w:t>}} quarters</w:t>
-            </w:r>
-            <w:r>
-              <w:rPr>
-                <w:rFonts w:ascii="Roboto" w:hAnsi="Roboto"/>
-              </w:rPr>
-              <w:t>.</w:t>
             </w:r>
           </w:p>
         </w:tc>
@@ -1250,100 +1010,50 @@
             <w:r>
               <w:rPr>
                 <w:rFonts w:ascii="Roboto" w:hAnsi="Roboto"/>
-                <w:b/>
-                <w:bCs/>
-              </w:rPr>
-              <w:t>{{recur_challenge_</w:t>
-            </w:r>
-            <w:r>
-              <w:rPr>
-                <w:rFonts w:ascii="Roboto" w:hAnsi="Roboto"/>
-                <w:b/>
-                <w:bCs/>
-              </w:rPr>
-              <w:t>2</w:t>
-            </w:r>
-            <w:r>
-              <w:rPr>
-                <w:rFonts w:ascii="Roboto" w:hAnsi="Roboto"/>
-                <w:b/>
-                <w:bCs/>
+              </w:rPr>
+              <w:t>{{</w:t>
+            </w:r>
+            <w:r>
+              <w:rPr>
+                <w:rFonts w:ascii="Roboto" w:hAnsi="Roboto"/>
+              </w:rPr>
+              <w:t xml:space="preserve">r </w:t>
+            </w:r>
+            <w:r>
+              <w:rPr>
+                <w:rFonts w:ascii="Roboto" w:hAnsi="Roboto"/>
+              </w:rPr>
+              <w:t>recur</w:t>
+            </w:r>
+            <w:r>
+              <w:rPr>
+                <w:rFonts w:ascii="Roboto" w:hAnsi="Roboto"/>
+              </w:rPr>
+              <w:t>ring</w:t>
+            </w:r>
+            <w:r>
+              <w:rPr>
+                <w:rFonts w:ascii="Roboto" w:hAnsi="Roboto"/>
+              </w:rPr>
+              <w:t>_challenge_2</w:t>
+            </w:r>
+            <w:r>
+              <w:rPr>
+                <w:rFonts w:ascii="Roboto" w:hAnsi="Roboto"/>
+              </w:rPr>
+              <w:t>_text</w:t>
+            </w:r>
+            <w:r>
+              <w:rPr>
+                <w:rFonts w:ascii="Roboto" w:hAnsi="Roboto"/>
+              </w:rPr>
+              <w:t xml:space="preserve"> </w:t>
+            </w:r>
+            <w:r>
+              <w:rPr>
+                <w:rFonts w:ascii="Roboto" w:hAnsi="Roboto"/>
               </w:rPr>
               <w:t>}}</w:t>
-            </w:r>
-            <w:r>
-              <w:rPr>
-                <w:rFonts w:ascii="Roboto" w:hAnsi="Roboto"/>
-              </w:rPr>
-              <w:t xml:space="preserve"> has been reported for </w:t>
-            </w:r>
-            <w:r>
-              <w:rPr>
-                <w:rFonts w:ascii="Roboto" w:hAnsi="Roboto"/>
-                <w:b/>
-                <w:bCs/>
-              </w:rPr>
-              <w:t>{{</w:t>
-            </w:r>
-            <w:r>
-              <w:rPr>
-                <w:rFonts w:ascii="Roboto" w:hAnsi="Roboto"/>
-                <w:b/>
-                <w:bCs/>
-              </w:rPr>
-              <w:t>recur_challenge_2_goal</w:t>
-            </w:r>
-            <w:r>
-              <w:rPr>
-                <w:rFonts w:ascii="Roboto" w:hAnsi="Roboto"/>
-                <w:b/>
-                <w:bCs/>
-              </w:rPr>
-              <w:t>}}</w:t>
-            </w:r>
-            <w:r>
-              <w:rPr>
-                <w:rFonts w:ascii="Roboto" w:hAnsi="Roboto"/>
-                <w:b/>
-                <w:bCs/>
-              </w:rPr>
-              <w:t xml:space="preserve"> </w:t>
-            </w:r>
-            <w:r>
-              <w:rPr>
-                <w:rFonts w:ascii="Roboto" w:hAnsi="Roboto"/>
-              </w:rPr>
-              <w:t xml:space="preserve">in each of the last </w:t>
-            </w:r>
-            <w:r>
-              <w:rPr>
-                <w:rFonts w:ascii="Roboto" w:hAnsi="Roboto"/>
-                <w:b/>
-                <w:bCs/>
-              </w:rPr>
-              <w:t>{{</w:t>
-            </w:r>
-            <w:r>
-              <w:rPr>
-                <w:rFonts w:ascii="Roboto" w:hAnsi="Roboto"/>
-                <w:b/>
-                <w:bCs/>
-              </w:rPr>
-              <w:t>recur_challenge_2_count</w:t>
-            </w:r>
-            <w:r>
-              <w:rPr>
-                <w:rFonts w:ascii="Roboto" w:hAnsi="Roboto"/>
-                <w:b/>
-                <w:bCs/>
-              </w:rPr>
-              <w:t>}} quarters</w:t>
-            </w:r>
-            <w:r>
-              <w:rPr>
-                <w:rFonts w:ascii="Roboto" w:hAnsi="Roboto"/>
-              </w:rPr>
-              <w:t>.</w:t>
             </w:r>
           </w:p>
         </w:tc>

</xml_diff>

<commit_message>
Implement text template from Excel sheet for recurring challenges text (#78)
* Create text block template entry for recurring challenge

* Add function to retrieve the recurring challenges text template

Note that the function takes arguments specific to the recurring challenge rather than receiving an agency object and subsequently retrieving the top recurring challenges.

* Implement function that retrieves text template into dynamic text filling

* Update summary report template with updated recurring challenges keywords
</commit_message>
<xml_diff>
--- a/src/resources/templates/Summary_Report_Template.docx
+++ b/src/resources/templates/Summary_Report_Template.docx
@@ -71,27 +71,7 @@
                 <w:szCs w:val="36"/>
                 <w:u w:val="single"/>
               </w:rPr>
-              <w:t>Goal Status across {{</w:t>
-            </w:r>
-            <w:proofErr w:type="spellStart"/>
-            <w:r>
-              <w:rPr>
-                <w:rFonts w:ascii="Roboto" w:hAnsi="Roboto"/>
-                <w:sz w:val="36"/>
-                <w:szCs w:val="36"/>
-                <w:u w:val="single"/>
-              </w:rPr>
-              <w:t>agency_name</w:t>
-            </w:r>
-            <w:proofErr w:type="spellEnd"/>
-            <w:r>
-              <w:rPr>
-                <w:rFonts w:ascii="Roboto" w:hAnsi="Roboto"/>
-                <w:sz w:val="36"/>
-                <w:szCs w:val="36"/>
-                <w:u w:val="single"/>
-              </w:rPr>
-              <w:t>}}</w:t>
+              <w:t>Goal Status across {{agency_name}}</w:t>
             </w:r>
           </w:p>
         </w:tc>
@@ -329,25 +309,7 @@
                 <w:b/>
                 <w:bCs/>
               </w:rPr>
-              <w:t>{{</w:t>
-            </w:r>
-            <w:proofErr w:type="spellStart"/>
-            <w:r>
-              <w:rPr>
-                <w:rFonts w:ascii="Roboto" w:hAnsi="Roboto"/>
-                <w:b/>
-                <w:bCs/>
-              </w:rPr>
-              <w:t>previous_quarter_and_year</w:t>
-            </w:r>
-            <w:proofErr w:type="spellEnd"/>
-            <w:r>
-              <w:rPr>
-                <w:rFonts w:ascii="Roboto" w:hAnsi="Roboto"/>
-                <w:b/>
-                <w:bCs/>
-              </w:rPr>
-              <w:t>}}</w:t>
+              <w:t>{{previous_quarter_and_year}}</w:t>
             </w:r>
           </w:p>
         </w:tc>
@@ -370,25 +332,7 @@
                 <w:b/>
                 <w:bCs/>
               </w:rPr>
-              <w:t>{{</w:t>
-            </w:r>
-            <w:proofErr w:type="spellStart"/>
-            <w:r>
-              <w:rPr>
-                <w:rFonts w:ascii="Roboto" w:hAnsi="Roboto"/>
-                <w:b/>
-                <w:bCs/>
-              </w:rPr>
-              <w:t>current_quarter_and_year</w:t>
-            </w:r>
-            <w:proofErr w:type="spellEnd"/>
-            <w:r>
-              <w:rPr>
-                <w:rFonts w:ascii="Roboto" w:hAnsi="Roboto"/>
-                <w:b/>
-                <w:bCs/>
-              </w:rPr>
-              <w:t>}}</w:t>
+              <w:t>{{current_quarter_and_year}}</w:t>
             </w:r>
           </w:p>
         </w:tc>
@@ -418,17 +362,8 @@
                 <w:b/>
                 <w:bCs/>
               </w:rPr>
-              <w:t xml:space="preserve">in </w:t>
-            </w:r>
-            <w:proofErr w:type="spellStart"/>
-            <w:r>
-              <w:rPr>
-                <w:b/>
-                <w:bCs/>
-              </w:rPr>
-              <w:t>goal_status_table</w:t>
-            </w:r>
-            <w:proofErr w:type="spellEnd"/>
+              <w:t>in goal_status_table</w:t>
+            </w:r>
             <w:r>
               <w:rPr>
                 <w:b/>
@@ -452,25 +387,7 @@
               </w:rPr>
             </w:pPr>
             <w:r>
-              <w:t xml:space="preserve"> {%</w:t>
-            </w:r>
-            <w:proofErr w:type="spellStart"/>
-            <w:r>
-              <w:t>tc</w:t>
-            </w:r>
-            <w:proofErr w:type="spellEnd"/>
-            <w:r>
-              <w:t xml:space="preserve"> for col in </w:t>
-            </w:r>
-            <w:proofErr w:type="spellStart"/>
-            <w:proofErr w:type="gramStart"/>
-            <w:r>
-              <w:t>item.cols</w:t>
-            </w:r>
-            <w:proofErr w:type="spellEnd"/>
-            <w:proofErr w:type="gramEnd"/>
-            <w:r>
-              <w:t xml:space="preserve"> %}</w:t>
+              <w:t xml:space="preserve"> {%tc for col in item.cols %}</w:t>
             </w:r>
           </w:p>
         </w:tc>
@@ -485,13 +402,8 @@
                 <w:rFonts w:ascii="Roboto" w:hAnsi="Roboto"/>
               </w:rPr>
             </w:pPr>
-            <w:proofErr w:type="gramStart"/>
-            <w:r>
-              <w:t>{{ col</w:t>
-            </w:r>
-            <w:proofErr w:type="gramEnd"/>
-            <w:r>
-              <w:t xml:space="preserve"> }}</w:t>
+            <w:r>
+              <w:t>{{ col }}</w:t>
             </w:r>
           </w:p>
         </w:tc>
@@ -507,23 +419,7 @@
               </w:rPr>
             </w:pPr>
             <w:r>
-              <w:t xml:space="preserve"> {%</w:t>
-            </w:r>
-            <w:proofErr w:type="spellStart"/>
-            <w:r>
-              <w:t>tc</w:t>
-            </w:r>
-            <w:proofErr w:type="spellEnd"/>
-            <w:r>
-              <w:t xml:space="preserve"> </w:t>
-            </w:r>
-            <w:proofErr w:type="spellStart"/>
-            <w:r>
-              <w:t>endfor</w:t>
-            </w:r>
-            <w:proofErr w:type="spellEnd"/>
-            <w:r>
-              <w:t xml:space="preserve"> %}</w:t>
+              <w:t xml:space="preserve"> {%tc endfor %}</w:t>
             </w:r>
           </w:p>
         </w:tc>
@@ -545,23 +441,7 @@
                 <w:b/>
                 <w:bCs/>
               </w:rPr>
-              <w:t xml:space="preserve">{%tr </w:t>
-            </w:r>
-            <w:proofErr w:type="spellStart"/>
-            <w:r>
-              <w:rPr>
-                <w:b/>
-                <w:bCs/>
-              </w:rPr>
-              <w:t>endfor</w:t>
-            </w:r>
-            <w:proofErr w:type="spellEnd"/>
-            <w:r>
-              <w:rPr>
-                <w:b/>
-                <w:bCs/>
-              </w:rPr>
-              <w:t xml:space="preserve"> %}</w:t>
+              <w:t>{%tr endfor %}</w:t>
             </w:r>
           </w:p>
         </w:tc>
@@ -831,43 +711,7 @@
                 <w:b/>
                 <w:bCs/>
               </w:rPr>
-              <w:t xml:space="preserve"> in </w:t>
-            </w:r>
-            <w:proofErr w:type="gramStart"/>
-            <w:r>
-              <w:rPr>
-                <w:rFonts w:ascii="Roboto" w:hAnsi="Roboto"/>
-                <w:b/>
-                <w:bCs/>
-              </w:rPr>
-              <w:t xml:space="preserve">{{ </w:t>
-            </w:r>
-            <w:proofErr w:type="spellStart"/>
-            <w:r>
-              <w:rPr>
-                <w:rFonts w:ascii="Roboto" w:hAnsi="Roboto"/>
-                <w:b/>
-                <w:bCs/>
-              </w:rPr>
-              <w:t>current</w:t>
-            </w:r>
-            <w:proofErr w:type="gramEnd"/>
-            <w:r>
-              <w:rPr>
-                <w:rFonts w:ascii="Roboto" w:hAnsi="Roboto"/>
-                <w:b/>
-                <w:bCs/>
-              </w:rPr>
-              <w:t>_quarter_and_year</w:t>
-            </w:r>
-            <w:proofErr w:type="spellEnd"/>
-            <w:r>
-              <w:rPr>
-                <w:rFonts w:ascii="Roboto" w:hAnsi="Roboto"/>
-                <w:b/>
-                <w:bCs/>
-              </w:rPr>
-              <w:t>}}</w:t>
+              <w:t xml:space="preserve"> in {{ current_quarter_and_year}}</w:t>
             </w:r>
           </w:p>
         </w:tc>
@@ -894,23 +738,7 @@
                 <w:b/>
                 <w:bCs/>
               </w:rPr>
-              <w:t xml:space="preserve">{%tr for item in </w:t>
-            </w:r>
-            <w:proofErr w:type="spellStart"/>
-            <w:r>
-              <w:rPr>
-                <w:b/>
-                <w:bCs/>
-              </w:rPr>
-              <w:t>challenge_count_table</w:t>
-            </w:r>
-            <w:proofErr w:type="spellEnd"/>
-            <w:r>
-              <w:rPr>
-                <w:b/>
-                <w:bCs/>
-              </w:rPr>
-              <w:t xml:space="preserve"> %}</w:t>
+              <w:t>{%tr for item in challenge_count_table %}</w:t>
             </w:r>
           </w:p>
         </w:tc>
@@ -930,13 +758,8 @@
                 <w:rFonts w:ascii="Roboto" w:hAnsi="Roboto"/>
               </w:rPr>
             </w:pPr>
-            <w:proofErr w:type="gramStart"/>
-            <w:r>
-              <w:t>{{ item.col.name</w:t>
-            </w:r>
-            <w:proofErr w:type="gramEnd"/>
-            <w:r>
-              <w:t xml:space="preserve"> }}</w:t>
+            <w:r>
+              <w:t>{{ item.col.name }}</w:t>
             </w:r>
           </w:p>
         </w:tc>
@@ -951,21 +774,8 @@
                 <w:rFonts w:ascii="Roboto" w:hAnsi="Roboto"/>
               </w:rPr>
             </w:pPr>
-            <w:proofErr w:type="gramStart"/>
-            <w:r>
-              <w:t xml:space="preserve">{{ </w:t>
-            </w:r>
-            <w:proofErr w:type="spellStart"/>
-            <w:r>
-              <w:t>item.col</w:t>
-            </w:r>
-            <w:proofErr w:type="gramEnd"/>
-            <w:r>
-              <w:t>.count</w:t>
-            </w:r>
-            <w:proofErr w:type="spellEnd"/>
-            <w:r>
-              <w:t xml:space="preserve"> }}</w:t>
+            <w:r>
+              <w:t>{{ item.col.count }}</w:t>
             </w:r>
           </w:p>
         </w:tc>
@@ -991,23 +801,7 @@
                 <w:b/>
                 <w:bCs/>
               </w:rPr>
-              <w:t xml:space="preserve">{%tr </w:t>
-            </w:r>
-            <w:proofErr w:type="spellStart"/>
-            <w:r>
-              <w:rPr>
-                <w:b/>
-                <w:bCs/>
-              </w:rPr>
-              <w:t>endfor</w:t>
-            </w:r>
-            <w:proofErr w:type="spellEnd"/>
-            <w:r>
-              <w:rPr>
-                <w:b/>
-                <w:bCs/>
-              </w:rPr>
-              <w:t xml:space="preserve"> %}</w:t>
+              <w:t>{%tr endfor %}</w:t>
             </w:r>
           </w:p>
         </w:tc>
@@ -1155,85 +949,51 @@
             <w:r>
               <w:rPr>
                 <w:rFonts w:ascii="Roboto" w:hAnsi="Roboto"/>
-                <w:b/>
-                <w:bCs/>
               </w:rPr>
               <w:lastRenderedPageBreak/>
-              <w:t>{{recur_challenge_1}}</w:t>
-            </w:r>
-            <w:r>
-              <w:rPr>
-                <w:rFonts w:ascii="Roboto" w:hAnsi="Roboto"/>
-              </w:rPr>
-              <w:t xml:space="preserve"> has been reported for </w:t>
-            </w:r>
-            <w:r>
-              <w:rPr>
-                <w:rFonts w:ascii="Roboto" w:hAnsi="Roboto"/>
-                <w:b/>
-                <w:bCs/>
-              </w:rPr>
               <w:t>{{</w:t>
             </w:r>
             <w:r>
               <w:rPr>
                 <w:rFonts w:ascii="Roboto" w:hAnsi="Roboto"/>
-                <w:b/>
-                <w:bCs/>
-              </w:rPr>
-              <w:t>recur_challenge_1_goal</w:t>
-            </w:r>
-            <w:r>
-              <w:rPr>
-                <w:rFonts w:ascii="Roboto" w:hAnsi="Roboto"/>
-                <w:b/>
-                <w:bCs/>
+              </w:rPr>
+              <w:t xml:space="preserve">r </w:t>
+            </w:r>
+            <w:r>
+              <w:rPr>
+                <w:rFonts w:ascii="Roboto" w:hAnsi="Roboto"/>
+              </w:rPr>
+              <w:t>recur</w:t>
+            </w:r>
+            <w:r>
+              <w:rPr>
+                <w:rFonts w:ascii="Roboto" w:hAnsi="Roboto"/>
+              </w:rPr>
+              <w:t>ring</w:t>
+            </w:r>
+            <w:r>
+              <w:rPr>
+                <w:rFonts w:ascii="Roboto" w:hAnsi="Roboto"/>
+              </w:rPr>
+              <w:t>_challenge_1</w:t>
+            </w:r>
+            <w:r>
+              <w:rPr>
+                <w:rFonts w:ascii="Roboto" w:hAnsi="Roboto"/>
+              </w:rPr>
+              <w:t>_text</w:t>
+            </w:r>
+            <w:r>
+              <w:rPr>
+                <w:rFonts w:ascii="Roboto" w:hAnsi="Roboto"/>
+              </w:rPr>
+              <w:t xml:space="preserve"> </w:t>
+            </w:r>
+            <w:r>
+              <w:rPr>
+                <w:rFonts w:ascii="Roboto" w:hAnsi="Roboto"/>
               </w:rPr>
               <w:t>}}</w:t>
-            </w:r>
-            <w:r>
-              <w:rPr>
-                <w:rFonts w:ascii="Roboto" w:hAnsi="Roboto"/>
-                <w:b/>
-                <w:bCs/>
-              </w:rPr>
-              <w:t xml:space="preserve"> </w:t>
-            </w:r>
-            <w:r>
-              <w:rPr>
-                <w:rFonts w:ascii="Roboto" w:hAnsi="Roboto"/>
-              </w:rPr>
-              <w:t xml:space="preserve">in each of the last </w:t>
-            </w:r>
-            <w:r>
-              <w:rPr>
-                <w:rFonts w:ascii="Roboto" w:hAnsi="Roboto"/>
-                <w:b/>
-                <w:bCs/>
-              </w:rPr>
-              <w:t>{{</w:t>
-            </w:r>
-            <w:r>
-              <w:rPr>
-                <w:rFonts w:ascii="Roboto" w:hAnsi="Roboto"/>
-                <w:b/>
-                <w:bCs/>
-              </w:rPr>
-              <w:t>recur_challenge_1_count</w:t>
-            </w:r>
-            <w:r>
-              <w:rPr>
-                <w:rFonts w:ascii="Roboto" w:hAnsi="Roboto"/>
-                <w:b/>
-                <w:bCs/>
-              </w:rPr>
-              <w:t>}} quarters</w:t>
-            </w:r>
-            <w:r>
-              <w:rPr>
-                <w:rFonts w:ascii="Roboto" w:hAnsi="Roboto"/>
-              </w:rPr>
-              <w:t>.</w:t>
             </w:r>
           </w:p>
         </w:tc>
@@ -1250,100 +1010,50 @@
             <w:r>
               <w:rPr>
                 <w:rFonts w:ascii="Roboto" w:hAnsi="Roboto"/>
-                <w:b/>
-                <w:bCs/>
-              </w:rPr>
-              <w:t>{{recur_challenge_</w:t>
-            </w:r>
-            <w:r>
-              <w:rPr>
-                <w:rFonts w:ascii="Roboto" w:hAnsi="Roboto"/>
-                <w:b/>
-                <w:bCs/>
-              </w:rPr>
-              <w:t>2</w:t>
-            </w:r>
-            <w:r>
-              <w:rPr>
-                <w:rFonts w:ascii="Roboto" w:hAnsi="Roboto"/>
-                <w:b/>
-                <w:bCs/>
+              </w:rPr>
+              <w:t>{{</w:t>
+            </w:r>
+            <w:r>
+              <w:rPr>
+                <w:rFonts w:ascii="Roboto" w:hAnsi="Roboto"/>
+              </w:rPr>
+              <w:t xml:space="preserve">r </w:t>
+            </w:r>
+            <w:r>
+              <w:rPr>
+                <w:rFonts w:ascii="Roboto" w:hAnsi="Roboto"/>
+              </w:rPr>
+              <w:t>recur</w:t>
+            </w:r>
+            <w:r>
+              <w:rPr>
+                <w:rFonts w:ascii="Roboto" w:hAnsi="Roboto"/>
+              </w:rPr>
+              <w:t>ring</w:t>
+            </w:r>
+            <w:r>
+              <w:rPr>
+                <w:rFonts w:ascii="Roboto" w:hAnsi="Roboto"/>
+              </w:rPr>
+              <w:t>_challenge_2</w:t>
+            </w:r>
+            <w:r>
+              <w:rPr>
+                <w:rFonts w:ascii="Roboto" w:hAnsi="Roboto"/>
+              </w:rPr>
+              <w:t>_text</w:t>
+            </w:r>
+            <w:r>
+              <w:rPr>
+                <w:rFonts w:ascii="Roboto" w:hAnsi="Roboto"/>
+              </w:rPr>
+              <w:t xml:space="preserve"> </w:t>
+            </w:r>
+            <w:r>
+              <w:rPr>
+                <w:rFonts w:ascii="Roboto" w:hAnsi="Roboto"/>
               </w:rPr>
               <w:t>}}</w:t>
-            </w:r>
-            <w:r>
-              <w:rPr>
-                <w:rFonts w:ascii="Roboto" w:hAnsi="Roboto"/>
-              </w:rPr>
-              <w:t xml:space="preserve"> has been reported for </w:t>
-            </w:r>
-            <w:r>
-              <w:rPr>
-                <w:rFonts w:ascii="Roboto" w:hAnsi="Roboto"/>
-                <w:b/>
-                <w:bCs/>
-              </w:rPr>
-              <w:t>{{</w:t>
-            </w:r>
-            <w:r>
-              <w:rPr>
-                <w:rFonts w:ascii="Roboto" w:hAnsi="Roboto"/>
-                <w:b/>
-                <w:bCs/>
-              </w:rPr>
-              <w:t>recur_challenge_2_goal</w:t>
-            </w:r>
-            <w:r>
-              <w:rPr>
-                <w:rFonts w:ascii="Roboto" w:hAnsi="Roboto"/>
-                <w:b/>
-                <w:bCs/>
-              </w:rPr>
-              <w:t>}}</w:t>
-            </w:r>
-            <w:r>
-              <w:rPr>
-                <w:rFonts w:ascii="Roboto" w:hAnsi="Roboto"/>
-                <w:b/>
-                <w:bCs/>
-              </w:rPr>
-              <w:t xml:space="preserve"> </w:t>
-            </w:r>
-            <w:r>
-              <w:rPr>
-                <w:rFonts w:ascii="Roboto" w:hAnsi="Roboto"/>
-              </w:rPr>
-              <w:t xml:space="preserve">in each of the last </w:t>
-            </w:r>
-            <w:r>
-              <w:rPr>
-                <w:rFonts w:ascii="Roboto" w:hAnsi="Roboto"/>
-                <w:b/>
-                <w:bCs/>
-              </w:rPr>
-              <w:t>{{</w:t>
-            </w:r>
-            <w:r>
-              <w:rPr>
-                <w:rFonts w:ascii="Roboto" w:hAnsi="Roboto"/>
-                <w:b/>
-                <w:bCs/>
-              </w:rPr>
-              <w:t>recur_challenge_2_count</w:t>
-            </w:r>
-            <w:r>
-              <w:rPr>
-                <w:rFonts w:ascii="Roboto" w:hAnsi="Roboto"/>
-                <w:b/>
-                <w:bCs/>
-              </w:rPr>
-              <w:t>}} quarters</w:t>
-            </w:r>
-            <w:r>
-              <w:rPr>
-                <w:rFonts w:ascii="Roboto" w:hAnsi="Roboto"/>
-              </w:rPr>
-              <w:t>.</w:t>
             </w:r>
           </w:p>
         </w:tc>

</xml_diff>